<commit_message>
update default template to add specifications as table #3
</commit_message>
<xml_diff>
--- a/tests/fixtures/template_Isogeo.docx
+++ b/tests/fixtures/template_Isogeo.docx
@@ -13,12 +13,30 @@
         </w:pBdr>
         <w:jc w:val="center"/>
       </w:pPr>
+      <w:proofErr w:type="gramStart"/>
       <w:r>
         <w:rPr>
           <w:rFonts w:ascii="Sauna" w:eastAsia="Times New Roman" w:hAnsi="Sauna"/>
           <w:lang w:eastAsia="fr-FR"/>
         </w:rPr>
-        <w:t>{{ varTitle }}</w:t>
+        <w:t xml:space="preserve">{{ </w:t>
+      </w:r>
+      <w:proofErr w:type="spellStart"/>
+      <w:r>
+        <w:rPr>
+          <w:rFonts w:ascii="Sauna" w:eastAsia="Times New Roman" w:hAnsi="Sauna"/>
+          <w:lang w:eastAsia="fr-FR"/>
+        </w:rPr>
+        <w:t>varTitle</w:t>
+      </w:r>
+      <w:proofErr w:type="spellEnd"/>
+      <w:proofErr w:type="gramEnd"/>
+      <w:r>
+        <w:rPr>
+          <w:rFonts w:ascii="Sauna" w:eastAsia="Times New Roman" w:hAnsi="Sauna"/>
+          <w:lang w:eastAsia="fr-FR"/>
+        </w:rPr>
+        <w:t xml:space="preserve"> }}</w:t>
       </w:r>
     </w:p>
     <w:p>
@@ -90,11 +108,27 @@
                                 <w:lang w:eastAsia="fr-FR"/>
                               </w:rPr>
                             </w:pPr>
+                            <w:proofErr w:type="gramStart"/>
                             <w:r>
                               <w:rPr>
                                 <w:lang w:eastAsia="fr-FR"/>
                               </w:rPr>
-                              <w:t>{{ varThumbnail }}</w:t>
+                              <w:t xml:space="preserve">{{ </w:t>
+                            </w:r>
+                            <w:proofErr w:type="spellStart"/>
+                            <w:r>
+                              <w:rPr>
+                                <w:lang w:eastAsia="fr-FR"/>
+                              </w:rPr>
+                              <w:t>varThumbnail</w:t>
+                            </w:r>
+                            <w:proofErr w:type="spellEnd"/>
+                            <w:proofErr w:type="gramEnd"/>
+                            <w:r>
+                              <w:rPr>
+                                <w:lang w:eastAsia="fr-FR"/>
+                              </w:rPr>
+                              <w:t xml:space="preserve"> }}</w:t>
                             </w:r>
                           </w:p>
                         </w:txbxContent>
@@ -123,11 +157,27 @@
                           <w:lang w:eastAsia="fr-FR"/>
                         </w:rPr>
                       </w:pPr>
+                      <w:proofErr w:type="gramStart"/>
                       <w:r>
                         <w:rPr>
                           <w:lang w:eastAsia="fr-FR"/>
                         </w:rPr>
-                        <w:t>{{ varThumbnail }}</w:t>
+                        <w:t xml:space="preserve">{{ </w:t>
+                      </w:r>
+                      <w:proofErr w:type="spellStart"/>
+                      <w:r>
+                        <w:rPr>
+                          <w:lang w:eastAsia="fr-FR"/>
+                        </w:rPr>
+                        <w:t>varThumbnail</w:t>
+                      </w:r>
+                      <w:proofErr w:type="spellEnd"/>
+                      <w:proofErr w:type="gramEnd"/>
+                      <w:r>
+                        <w:rPr>
+                          <w:lang w:eastAsia="fr-FR"/>
+                        </w:rPr>
+                        <w:t xml:space="preserve"> }}</w:t>
                       </w:r>
                     </w:p>
                   </w:txbxContent>
@@ -152,13 +202,33 @@
         </w:rPr>
         <w:t xml:space="preserve"> </w:t>
       </w:r>
+      <w:proofErr w:type="gramStart"/>
       <w:r>
         <w:rPr>
           <w:rFonts w:ascii="Sauna" w:hAnsi="Sauna"/>
           <w:b/>
           <w:lang w:eastAsia="fr-FR"/>
         </w:rPr>
-        <w:t>{{ varOwner }}</w:t>
+        <w:t xml:space="preserve">{{ </w:t>
+      </w:r>
+      <w:proofErr w:type="spellStart"/>
+      <w:r>
+        <w:rPr>
+          <w:rFonts w:ascii="Sauna" w:hAnsi="Sauna"/>
+          <w:b/>
+          <w:lang w:eastAsia="fr-FR"/>
+        </w:rPr>
+        <w:t>varOwner</w:t>
+      </w:r>
+      <w:proofErr w:type="spellEnd"/>
+      <w:proofErr w:type="gramEnd"/>
+      <w:r>
+        <w:rPr>
+          <w:rFonts w:ascii="Sauna" w:hAnsi="Sauna"/>
+          <w:b/>
+          <w:lang w:eastAsia="fr-FR"/>
+        </w:rPr>
+        <w:t xml:space="preserve"> }}</w:t>
       </w:r>
       <w:r>
         <w:rPr>
@@ -188,28 +258,32 @@
           <w:rStyle w:val="Titre2Car"/>
           <w:rFonts w:ascii="Sauna" w:hAnsi="Sauna"/>
         </w:rPr>
-        <w:t>({{ var</w:t>
-      </w:r>
+        <w:t>(</w:t>
+      </w:r>
+      <w:proofErr w:type="gramStart"/>
       <w:r>
         <w:rPr>
           <w:rStyle w:val="Titre2Car"/>
           <w:rFonts w:ascii="Sauna" w:hAnsi="Sauna"/>
         </w:rPr>
-        <w:t>Keywords</w:t>
-      </w:r>
+        <w:t xml:space="preserve">{{ </w:t>
+      </w:r>
+      <w:proofErr w:type="spellStart"/>
       <w:r>
         <w:rPr>
           <w:rStyle w:val="Titre2Car"/>
           <w:rFonts w:ascii="Sauna" w:hAnsi="Sauna"/>
         </w:rPr>
-        <w:t>Count }})</w:t>
-      </w:r>
+        <w:t>varKeywordsCount</w:t>
+      </w:r>
+      <w:proofErr w:type="spellEnd"/>
+      <w:proofErr w:type="gramEnd"/>
       <w:r>
         <w:rPr>
           <w:rStyle w:val="Titre2Car"/>
           <w:rFonts w:ascii="Sauna" w:hAnsi="Sauna"/>
         </w:rPr>
-        <w:t xml:space="preserve"> </w:t>
+        <w:t xml:space="preserve"> }}) </w:t>
       </w:r>
       <w:r>
         <w:rPr>
@@ -226,7 +300,15 @@
         <w:t xml:space="preserve"> </w:t>
       </w:r>
       <w:r>
-        <w:t>{{ varKeywords }}</w:t>
+        <w:t xml:space="preserve">{{ </w:t>
+      </w:r>
+      <w:proofErr w:type="spellStart"/>
+      <w:r>
+        <w:t>varKeywords</w:t>
+      </w:r>
+      <w:proofErr w:type="spellEnd"/>
+      <w:r>
+        <w:t xml:space="preserve"> }}</w:t>
       </w:r>
     </w:p>
     <w:p>
@@ -258,7 +340,21 @@
         <w:rPr>
           <w:lang w:eastAsia="fr-FR"/>
         </w:rPr>
-        <w:t>{{ varAbstract }}</w:t>
+        <w:t xml:space="preserve">{{ </w:t>
+      </w:r>
+      <w:proofErr w:type="spellStart"/>
+      <w:r>
+        <w:rPr>
+          <w:lang w:eastAsia="fr-FR"/>
+        </w:rPr>
+        <w:t>varAbstract</w:t>
+      </w:r>
+      <w:proofErr w:type="spellEnd"/>
+      <w:r>
+        <w:rPr>
+          <w:lang w:eastAsia="fr-FR"/>
+        </w:rPr>
+        <w:t xml:space="preserve"> }}</w:t>
       </w:r>
     </w:p>
     <w:p>
@@ -292,7 +388,15 @@
         <w:rPr>
           <w:rFonts w:ascii="Sauna" w:hAnsi="Sauna"/>
         </w:rPr>
-        <w:t>Historique de la donnée :</w:t>
+        <w:t>Historique de la donnée</w:t>
+      </w:r>
+    </w:p>
+    <w:p>
+      <w:pPr>
+        <w:pStyle w:val="Titre3"/>
+      </w:pPr>
+      <w:r>
+        <w:t>Chronologie</w:t>
       </w:r>
     </w:p>
     <w:p>
@@ -307,7 +411,21 @@
         <w:rPr>
           <w:lang w:eastAsia="fr-FR"/>
         </w:rPr>
-        <w:t>Date de création de la donnée : {{ varDataDtCrea }}</w:t>
+        <w:t xml:space="preserve">Date de création de la donnée : {{ </w:t>
+      </w:r>
+      <w:proofErr w:type="spellStart"/>
+      <w:r>
+        <w:rPr>
+          <w:lang w:eastAsia="fr-FR"/>
+        </w:rPr>
+        <w:t>varDataDtCrea</w:t>
+      </w:r>
+      <w:proofErr w:type="spellEnd"/>
+      <w:r>
+        <w:rPr>
+          <w:lang w:eastAsia="fr-FR"/>
+        </w:rPr>
+        <w:t xml:space="preserve"> }}</w:t>
       </w:r>
     </w:p>
     <w:p>
@@ -322,7 +440,21 @@
         <w:rPr>
           <w:lang w:eastAsia="fr-FR"/>
         </w:rPr>
-        <w:t>Date de dernière modification de la donnée : {{ varDataDtUpda }}</w:t>
+        <w:t xml:space="preserve">Date de dernière modification de la donnée : {{ </w:t>
+      </w:r>
+      <w:proofErr w:type="spellStart"/>
+      <w:r>
+        <w:rPr>
+          <w:lang w:eastAsia="fr-FR"/>
+        </w:rPr>
+        <w:t>varDataDtUpda</w:t>
+      </w:r>
+      <w:proofErr w:type="spellEnd"/>
+      <w:r>
+        <w:rPr>
+          <w:lang w:eastAsia="fr-FR"/>
+        </w:rPr>
+        <w:t xml:space="preserve"> }}</w:t>
       </w:r>
     </w:p>
     <w:p>
@@ -337,21 +469,81 @@
         <w:rPr>
           <w:lang w:eastAsia="fr-FR"/>
         </w:rPr>
-        <w:t>Date de publication de la donnée : {{ varDataDtPubl }}</w:t>
-      </w:r>
-    </w:p>
-    <w:p>
-      <w:pPr>
-        <w:spacing w:after="0"/>
-      </w:pPr>
-    </w:p>
-    <w:p>
-      <w:pPr>
-        <w:pStyle w:val="Paragraphedeliste"/>
-        <w:numPr>
-          <w:ilvl w:val="0"/>
-          <w:numId w:val="3"/>
-        </w:numPr>
+        <w:t xml:space="preserve">Date de publication de la donnée : {{ </w:t>
+      </w:r>
+      <w:proofErr w:type="spellStart"/>
+      <w:r>
+        <w:rPr>
+          <w:lang w:eastAsia="fr-FR"/>
+        </w:rPr>
+        <w:t>varDataDtPubl</w:t>
+      </w:r>
+      <w:proofErr w:type="spellEnd"/>
+      <w:r>
+        <w:rPr>
+          <w:lang w:eastAsia="fr-FR"/>
+        </w:rPr>
+        <w:t xml:space="preserve"> }}</w:t>
+      </w:r>
+    </w:p>
+    <w:p>
+      <w:pPr>
+        <w:pStyle w:val="Titre3"/>
+      </w:pPr>
+      <w:r>
+        <w:t>Validité</w:t>
+      </w:r>
+    </w:p>
+    <w:p>
+      <w:r>
+        <w:rPr>
+          <w:lang w:eastAsia="fr-FR"/>
+        </w:rPr>
+        <w:t>D</w:t>
+      </w:r>
+      <w:r>
+        <w:rPr>
+          <w:lang w:eastAsia="fr-FR"/>
+        </w:rPr>
+        <w:t xml:space="preserve">u {{ </w:t>
+      </w:r>
+      <w:proofErr w:type="spellStart"/>
+      <w:r>
+        <w:rPr>
+          <w:lang w:eastAsia="fr-FR"/>
+        </w:rPr>
+        <w:t>varValidityStart</w:t>
+      </w:r>
+      <w:proofErr w:type="spellEnd"/>
+      <w:r>
+        <w:rPr>
+          <w:lang w:eastAsia="fr-FR"/>
+        </w:rPr>
+        <w:t xml:space="preserve"> }} au</w:t>
+      </w:r>
+      <w:r>
+        <w:rPr>
+          <w:lang w:eastAsia="fr-FR"/>
+        </w:rPr>
+        <w:t xml:space="preserve"> {{ </w:t>
+      </w:r>
+      <w:proofErr w:type="spellStart"/>
+      <w:r>
+        <w:rPr>
+          <w:lang w:eastAsia="fr-FR"/>
+        </w:rPr>
+        <w:t>varValidityEnd</w:t>
+      </w:r>
+      <w:proofErr w:type="spellEnd"/>
+      <w:r>
+        <w:rPr>
+          <w:lang w:eastAsia="fr-FR"/>
+        </w:rPr>
+        <w:t xml:space="preserve"> }}</w:t>
+      </w:r>
+    </w:p>
+    <w:p>
+      <w:pPr>
         <w:rPr>
           <w:rStyle w:val="prop"/>
         </w:rPr>
@@ -360,45 +552,26 @@
         <w:rPr>
           <w:lang w:eastAsia="fr-FR"/>
         </w:rPr>
-        <w:t>Validité :</w:t>
-      </w:r>
-      <w:r>
-        <w:rPr>
-          <w:lang w:eastAsia="fr-FR"/>
-        </w:rPr>
-        <w:t xml:space="preserve"> du {{ varValidityStart }} au</w:t>
-      </w:r>
-      <w:r>
-        <w:rPr>
-          <w:lang w:eastAsia="fr-FR"/>
-        </w:rPr>
-        <w:t xml:space="preserve"> {{ varValidityEnd }}</w:t>
-      </w:r>
-      <w:r>
-        <w:rPr>
-          <w:lang w:eastAsia="fr-FR"/>
-        </w:rPr>
-        <w:t xml:space="preserve"> ({{</w:t>
-      </w:r>
+        <w:t>{{</w:t>
+      </w:r>
+      <w:proofErr w:type="spellStart"/>
       <w:r>
         <w:rPr>
           <w:rStyle w:val="prop"/>
         </w:rPr>
-        <w:t>validityComment }})</w:t>
-      </w:r>
-    </w:p>
-    <w:p>
-      <w:pPr>
-        <w:spacing w:after="0" w:line="240" w:lineRule="auto"/>
-      </w:pPr>
-    </w:p>
-    <w:p>
-      <w:pPr>
-        <w:pStyle w:val="Paragraphedeliste"/>
-        <w:numPr>
-          <w:ilvl w:val="0"/>
-          <w:numId w:val="3"/>
-        </w:numPr>
+        <w:t>validityComment</w:t>
+      </w:r>
+      <w:proofErr w:type="spellEnd"/>
+      <w:r>
+        <w:rPr>
+          <w:rStyle w:val="prop"/>
+        </w:rPr>
+        <w:t xml:space="preserve"> }}</w:t>
+      </w:r>
+    </w:p>
+    <w:p>
+      <w:pPr>
+        <w:pStyle w:val="Titre3"/>
       </w:pPr>
       <w:r>
         <w:rPr>
@@ -412,12 +585,6 @@
         </w:rPr>
         <w:t>texte</w:t>
       </w:r>
-      <w:r>
-        <w:rPr>
-          <w:lang w:eastAsia="fr-FR"/>
-        </w:rPr>
-        <w:t> :</w:t>
-      </w:r>
     </w:p>
     <w:p>
       <w:pPr>
@@ -427,16 +594,29 @@
         <w:rPr>
           <w:lang w:eastAsia="fr-FR"/>
         </w:rPr>
-        <w:t>{{ varCollectContext }}</w:t>
-      </w:r>
-    </w:p>
-    <w:p>
-      <w:pPr>
-        <w:pStyle w:val="Paragraphedeliste"/>
-        <w:numPr>
-          <w:ilvl w:val="0"/>
-          <w:numId w:val="3"/>
-        </w:numPr>
+        <w:t xml:space="preserve">{{ </w:t>
+      </w:r>
+      <w:proofErr w:type="spellStart"/>
+      <w:r>
+        <w:rPr>
+          <w:lang w:eastAsia="fr-FR"/>
+        </w:rPr>
+        <w:t>varCollectContext</w:t>
+      </w:r>
+      <w:proofErr w:type="spellEnd"/>
+      <w:r>
+        <w:rPr>
+          <w:lang w:eastAsia="fr-FR"/>
+        </w:rPr>
+        <w:t xml:space="preserve"> }}</w:t>
+      </w:r>
+    </w:p>
+    <w:p>
+      <w:pPr>
+        <w:pStyle w:val="Titre3"/>
+        <w:rPr>
+          <w:lang w:eastAsia="fr-FR"/>
+        </w:rPr>
       </w:pPr>
       <w:r>
         <w:rPr>
@@ -448,7 +628,13 @@
         <w:rPr>
           <w:lang w:eastAsia="fr-FR"/>
         </w:rPr>
-        <w:t xml:space="preserve">éthode de collecte : </w:t>
+        <w:t>éthod</w:t>
+      </w:r>
+      <w:r>
+        <w:rPr>
+          <w:lang w:eastAsia="fr-FR"/>
+        </w:rPr>
+        <w:t>ologie</w:t>
       </w:r>
     </w:p>
     <w:p>
@@ -465,7 +651,21 @@
         <w:rPr>
           <w:lang w:eastAsia="fr-FR"/>
         </w:rPr>
-        <w:t>{{ varCollectMethod }}</w:t>
+        <w:t xml:space="preserve">{{ </w:t>
+      </w:r>
+      <w:proofErr w:type="spellStart"/>
+      <w:r>
+        <w:rPr>
+          <w:lang w:eastAsia="fr-FR"/>
+        </w:rPr>
+        <w:t>varCollectMethod</w:t>
+      </w:r>
+      <w:proofErr w:type="spellEnd"/>
+      <w:r>
+        <w:rPr>
+          <w:lang w:eastAsia="fr-FR"/>
+        </w:rPr>
+        <w:t xml:space="preserve"> }}</w:t>
       </w:r>
     </w:p>
     <w:p>
@@ -498,31 +698,87 @@
         <w:rPr>
           <w:lang w:eastAsia="fr-FR"/>
         </w:rPr>
-        <w:t>Nom technique : {{ varNameTech }}</w:t>
-      </w:r>
-    </w:p>
-    <w:p>
-      <w:r>
-        <w:rPr>
-          <w:lang w:eastAsia="fr-FR"/>
-        </w:rPr>
-        <w:t>Emplacement : {{ varPath }}</w:t>
-      </w:r>
-    </w:p>
-    <w:p>
-      <w:r>
-        <w:rPr>
-          <w:lang w:eastAsia="fr-FR"/>
-        </w:rPr>
-        <w:t>Format : {{ varFormat }}</w:t>
-      </w:r>
-    </w:p>
-    <w:p>
-      <w:r>
-        <w:rPr>
-          <w:lang w:eastAsia="fr-FR"/>
-        </w:rPr>
-        <w:t>Type : {{ varType }}</w:t>
+        <w:t xml:space="preserve">Nom technique : {{ </w:t>
+      </w:r>
+      <w:proofErr w:type="spellStart"/>
+      <w:r>
+        <w:rPr>
+          <w:lang w:eastAsia="fr-FR"/>
+        </w:rPr>
+        <w:t>varNameTech</w:t>
+      </w:r>
+      <w:proofErr w:type="spellEnd"/>
+      <w:r>
+        <w:rPr>
+          <w:lang w:eastAsia="fr-FR"/>
+        </w:rPr>
+        <w:t xml:space="preserve"> }}</w:t>
+      </w:r>
+    </w:p>
+    <w:p>
+      <w:r>
+        <w:rPr>
+          <w:lang w:eastAsia="fr-FR"/>
+        </w:rPr>
+        <w:t xml:space="preserve">Emplacement : {{ </w:t>
+      </w:r>
+      <w:proofErr w:type="spellStart"/>
+      <w:r>
+        <w:rPr>
+          <w:lang w:eastAsia="fr-FR"/>
+        </w:rPr>
+        <w:t>varPath</w:t>
+      </w:r>
+      <w:proofErr w:type="spellEnd"/>
+      <w:r>
+        <w:rPr>
+          <w:lang w:eastAsia="fr-FR"/>
+        </w:rPr>
+        <w:t xml:space="preserve"> }}</w:t>
+      </w:r>
+    </w:p>
+    <w:p>
+      <w:r>
+        <w:rPr>
+          <w:lang w:eastAsia="fr-FR"/>
+        </w:rPr>
+        <w:t xml:space="preserve">Format : {{ </w:t>
+      </w:r>
+      <w:proofErr w:type="spellStart"/>
+      <w:r>
+        <w:rPr>
+          <w:lang w:eastAsia="fr-FR"/>
+        </w:rPr>
+        <w:t>varFormat</w:t>
+      </w:r>
+      <w:proofErr w:type="spellEnd"/>
+      <w:r>
+        <w:rPr>
+          <w:lang w:eastAsia="fr-FR"/>
+        </w:rPr>
+        <w:t xml:space="preserve"> }}</w:t>
+      </w:r>
+    </w:p>
+    <w:p>
+      <w:r>
+        <w:rPr>
+          <w:lang w:eastAsia="fr-FR"/>
+        </w:rPr>
+        <w:t xml:space="preserve">Type : {{ </w:t>
+      </w:r>
+      <w:proofErr w:type="spellStart"/>
+      <w:r>
+        <w:rPr>
+          <w:lang w:eastAsia="fr-FR"/>
+        </w:rPr>
+        <w:t>varType</w:t>
+      </w:r>
+      <w:proofErr w:type="spellEnd"/>
+      <w:r>
+        <w:rPr>
+          <w:lang w:eastAsia="fr-FR"/>
+        </w:rPr>
+        <w:t xml:space="preserve"> }}</w:t>
       </w:r>
     </w:p>
     <w:p>
@@ -533,7 +789,21 @@
         <w:rPr>
           <w:lang w:eastAsia="fr-FR"/>
         </w:rPr>
-        <w:t>{{ varGeometry }}</w:t>
+        <w:t xml:space="preserve">{{ </w:t>
+      </w:r>
+      <w:proofErr w:type="spellStart"/>
+      <w:r>
+        <w:rPr>
+          <w:lang w:eastAsia="fr-FR"/>
+        </w:rPr>
+        <w:t>varGeometry</w:t>
+      </w:r>
+      <w:proofErr w:type="spellEnd"/>
+      <w:r>
+        <w:rPr>
+          <w:lang w:eastAsia="fr-FR"/>
+        </w:rPr>
+        <w:t xml:space="preserve"> }}</w:t>
       </w:r>
     </w:p>
     <w:p>
@@ -544,23 +814,92 @@
         <w:rPr>
           <w:lang w:eastAsia="fr-FR"/>
         </w:rPr>
-        <w:t>{{ varObjectsCount }}</w:t>
-      </w:r>
-    </w:p>
-    <w:p>
-      <w:r>
-        <w:rPr>
-          <w:lang w:eastAsia="fr-FR"/>
-        </w:rPr>
-        <w:t>Système de coordonnées : {{ varSRS }}</w:t>
-      </w:r>
-    </w:p>
-    <w:p>
-      <w:r>
-        <w:rPr>
-          <w:lang w:eastAsia="fr-FR"/>
-        </w:rPr>
-        <w:t>Échelle : {{ varScale }} / Résolution : {{ varResolution }}</w:t>
+        <w:t xml:space="preserve">{{ </w:t>
+      </w:r>
+      <w:proofErr w:type="spellStart"/>
+      <w:r>
+        <w:rPr>
+          <w:lang w:eastAsia="fr-FR"/>
+        </w:rPr>
+        <w:t>varObjectsCount</w:t>
+      </w:r>
+      <w:proofErr w:type="spellEnd"/>
+      <w:r>
+        <w:rPr>
+          <w:lang w:eastAsia="fr-FR"/>
+        </w:rPr>
+        <w:t xml:space="preserve"> }}</w:t>
+      </w:r>
+    </w:p>
+    <w:p>
+      <w:r>
+        <w:rPr>
+          <w:lang w:eastAsia="fr-FR"/>
+        </w:rPr>
+        <w:t xml:space="preserve">Système de coordonnées : {{ </w:t>
+      </w:r>
+      <w:proofErr w:type="spellStart"/>
+      <w:r>
+        <w:rPr>
+          <w:lang w:eastAsia="fr-FR"/>
+        </w:rPr>
+        <w:t>varSRS</w:t>
+      </w:r>
+      <w:proofErr w:type="spellEnd"/>
+      <w:r>
+        <w:rPr>
+          <w:lang w:eastAsia="fr-FR"/>
+        </w:rPr>
+        <w:t xml:space="preserve"> }}</w:t>
+      </w:r>
+    </w:p>
+    <w:p>
+      <w:pPr>
+        <w:rPr>
+          <w:lang w:eastAsia="fr-FR"/>
+        </w:rPr>
+      </w:pPr>
+      <w:r>
+        <w:rPr>
+          <w:lang w:eastAsia="fr-FR"/>
+        </w:rPr>
+        <w:t xml:space="preserve">Échelle : {{ </w:t>
+      </w:r>
+      <w:proofErr w:type="spellStart"/>
+      <w:r>
+        <w:rPr>
+          <w:lang w:eastAsia="fr-FR"/>
+        </w:rPr>
+        <w:t>varScale</w:t>
+      </w:r>
+      <w:proofErr w:type="spellEnd"/>
+      <w:r>
+        <w:rPr>
+          <w:lang w:eastAsia="fr-FR"/>
+        </w:rPr>
+        <w:t xml:space="preserve"> }}</w:t>
+      </w:r>
+    </w:p>
+    <w:p>
+      <w:r>
+        <w:rPr>
+          <w:lang w:eastAsia="fr-FR"/>
+        </w:rPr>
+        <w:t xml:space="preserve">Résolution : {{ </w:t>
+      </w:r>
+      <w:proofErr w:type="spellStart"/>
+      <w:r>
+        <w:rPr>
+          <w:lang w:eastAsia="fr-FR"/>
+        </w:rPr>
+        <w:t>varResolution</w:t>
+      </w:r>
+      <w:proofErr w:type="spellEnd"/>
+      <w:r>
+        <w:rPr>
+          <w:lang w:eastAsia="fr-FR"/>
+        </w:rPr>
+        <w:t xml:space="preserve"> }}</w:t>
       </w:r>
     </w:p>
     <w:p>
@@ -588,6 +927,7 @@
         </w:rPr>
         <w:t xml:space="preserve">{{ </w:t>
       </w:r>
+      <w:proofErr w:type="spellStart"/>
       <w:r>
         <w:rPr>
           <w:lang w:eastAsia="fr-FR"/>
@@ -598,7 +938,14 @@
         <w:rPr>
           <w:lang w:eastAsia="fr-FR"/>
         </w:rPr>
-        <w:t>opologyInfo }}</w:t>
+        <w:t>opologyInfo</w:t>
+      </w:r>
+      <w:proofErr w:type="spellEnd"/>
+      <w:r>
+        <w:rPr>
+          <w:lang w:eastAsia="fr-FR"/>
+        </w:rPr>
+        <w:t xml:space="preserve"> }}</w:t>
       </w:r>
     </w:p>
     <w:p>
@@ -612,33 +959,443 @@
         <w:rPr>
           <w:lang w:eastAsia="fr-FR"/>
         </w:rPr>
+        <w:lastRenderedPageBreak/>
         <w:t>Spécifications</w:t>
       </w:r>
     </w:p>
+    <w:p/>
+    <w:tbl>
+      <w:tblPr>
+        <w:tblStyle w:val="TableauListe4-Accentuation1"/>
+        <w:tblW w:w="0" w:type="auto"/>
+        <w:tblLayout w:type="fixed"/>
+        <w:tblLook w:val="04A0" w:firstRow="1" w:lastRow="0" w:firstColumn="1" w:lastColumn="0" w:noHBand="0" w:noVBand="1"/>
+      </w:tblPr>
+      <w:tblGrid>
+        <w:gridCol w:w="1838"/>
+        <w:gridCol w:w="1985"/>
+        <w:gridCol w:w="1417"/>
+        <w:gridCol w:w="3822"/>
+      </w:tblGrid>
+      <w:tr>
+        <w:trPr>
+          <w:cnfStyle w:val="100000000000" w:firstRow="1" w:lastRow="0" w:firstColumn="0" w:lastColumn="0" w:oddVBand="0" w:evenVBand="0" w:oddHBand="0" w:evenHBand="0" w:firstRowFirstColumn="0" w:firstRowLastColumn="0" w:lastRowFirstColumn="0" w:lastRowLastColumn="0"/>
+        </w:trPr>
+        <w:tc>
+          <w:tcPr>
+            <w:cnfStyle w:val="001000000000" w:firstRow="0" w:lastRow="0" w:firstColumn="1" w:lastColumn="0" w:oddVBand="0" w:evenVBand="0" w:oddHBand="0" w:evenHBand="0" w:firstRowFirstColumn="0" w:firstRowLastColumn="0" w:lastRowFirstColumn="0" w:lastRowLastColumn="0"/>
+            <w:tcW w:w="1838" w:type="dxa"/>
+          </w:tcPr>
+          <w:p>
+            <w:r>
+              <w:t>Nom</w:t>
+            </w:r>
+          </w:p>
+        </w:tc>
+        <w:tc>
+          <w:tcPr>
+            <w:tcW w:w="1985" w:type="dxa"/>
+          </w:tcPr>
+          <w:p>
+            <w:pPr>
+              <w:cnfStyle w:val="100000000000" w:firstRow="1" w:lastRow="0" w:firstColumn="0" w:lastColumn="0" w:oddVBand="0" w:evenVBand="0" w:oddHBand="0" w:evenHBand="0" w:firstRowFirstColumn="0" w:firstRowLastColumn="0" w:lastRowFirstColumn="0" w:lastRowLastColumn="0"/>
+            </w:pPr>
+            <w:r>
+              <w:t>Publication</w:t>
+            </w:r>
+          </w:p>
+        </w:tc>
+        <w:tc>
+          <w:tcPr>
+            <w:tcW w:w="1417" w:type="dxa"/>
+          </w:tcPr>
+          <w:p>
+            <w:pPr>
+              <w:cnfStyle w:val="100000000000" w:firstRow="1" w:lastRow="0" w:firstColumn="0" w:lastColumn="0" w:oddVBand="0" w:evenVBand="0" w:oddHBand="0" w:evenHBand="0" w:firstRowFirstColumn="0" w:firstRowLastColumn="0" w:lastRowFirstColumn="0" w:lastRowLastColumn="0"/>
+            </w:pPr>
+            <w:r>
+              <w:t>Conforme</w:t>
+            </w:r>
+          </w:p>
+        </w:tc>
+        <w:tc>
+          <w:tcPr>
+            <w:tcW w:w="3822" w:type="dxa"/>
+          </w:tcPr>
+          <w:p>
+            <w:pPr>
+              <w:cnfStyle w:val="100000000000" w:firstRow="1" w:lastRow="0" w:firstColumn="0" w:lastColumn="0" w:oddVBand="0" w:evenVBand="0" w:oddHBand="0" w:evenHBand="0" w:firstRowFirstColumn="0" w:firstRowLastColumn="0" w:lastRowFirstColumn="0" w:lastRowLastColumn="0"/>
+            </w:pPr>
+            <w:r>
+              <w:t>Lien</w:t>
+            </w:r>
+          </w:p>
+        </w:tc>
+      </w:tr>
+      <w:tr>
+        <w:trPr>
+          <w:cnfStyle w:val="000000100000" w:firstRow="0" w:lastRow="0" w:firstColumn="0" w:lastColumn="0" w:oddVBand="0" w:evenVBand="0" w:oddHBand="1" w:evenHBand="0" w:firstRowFirstColumn="0" w:firstRowLastColumn="0" w:lastRowFirstColumn="0" w:lastRowLastColumn="0"/>
+        </w:trPr>
+        <w:tc>
+          <w:tcPr>
+            <w:cnfStyle w:val="001000000000" w:firstRow="0" w:lastRow="0" w:firstColumn="1" w:lastColumn="0" w:oddVBand="0" w:evenVBand="0" w:oddHBand="0" w:evenHBand="0" w:firstRowFirstColumn="0" w:firstRowLastColumn="0" w:lastRowFirstColumn="0" w:lastRowLastColumn="0"/>
+            <w:tcW w:w="5240" w:type="dxa"/>
+            <w:gridSpan w:val="3"/>
+          </w:tcPr>
+          <w:p>
+            <w:pPr>
+              <w:rPr>
+                <w:b w:val="0"/>
+                <w:lang w:val="en-US"/>
+              </w:rPr>
+            </w:pPr>
+            <w:r>
+              <w:rPr>
+                <w:b w:val="0"/>
+                <w:lang w:val="en-US"/>
+              </w:rPr>
+              <w:t xml:space="preserve">{%tr for </w:t>
+            </w:r>
+            <w:proofErr w:type="spellStart"/>
+            <w:r>
+              <w:rPr>
+                <w:b w:val="0"/>
+                <w:lang w:val="en-US"/>
+              </w:rPr>
+              <w:t>i</w:t>
+            </w:r>
+            <w:proofErr w:type="spellEnd"/>
+            <w:r>
+              <w:rPr>
+                <w:b w:val="0"/>
+                <w:lang w:val="en-US"/>
+              </w:rPr>
+              <w:t xml:space="preserve"> in </w:t>
+            </w:r>
+            <w:proofErr w:type="spellStart"/>
+            <w:r>
+              <w:rPr>
+                <w:b w:val="0"/>
+                <w:lang w:val="en-US"/>
+              </w:rPr>
+              <w:t>varSpecifications</w:t>
+            </w:r>
+            <w:proofErr w:type="spellEnd"/>
+            <w:r>
+              <w:rPr>
+                <w:b w:val="0"/>
+                <w:lang w:val="en-US"/>
+              </w:rPr>
+              <w:t xml:space="preserve"> %}</w:t>
+            </w:r>
+          </w:p>
+        </w:tc>
+        <w:tc>
+          <w:tcPr>
+            <w:tcW w:w="3822" w:type="dxa"/>
+          </w:tcPr>
+          <w:p>
+            <w:pPr>
+              <w:cnfStyle w:val="000000100000" w:firstRow="0" w:lastRow="0" w:firstColumn="0" w:lastColumn="0" w:oddVBand="0" w:evenVBand="0" w:oddHBand="1" w:evenHBand="0" w:firstRowFirstColumn="0" w:firstRowLastColumn="0" w:lastRowFirstColumn="0" w:lastRowLastColumn="0"/>
+              <w:rPr>
+                <w:lang w:val="en-US"/>
+              </w:rPr>
+            </w:pPr>
+          </w:p>
+        </w:tc>
+      </w:tr>
+      <w:tr>
+        <w:tc>
+          <w:tcPr>
+            <w:tcW w:w="1838" w:type="dxa"/>
+          </w:tcPr>
+          <w:p>
+            <w:pPr>
+              <w:jc w:val="left"/>
+              <w:cnfStyle w:val="001000000000" w:firstRow="0" w:lastRow="0" w:firstColumn="1" w:lastColumn="0" w:oddVBand="0" w:evenVBand="0" w:oddHBand="0" w:evenHBand="0" w:firstRowFirstColumn="0" w:firstRowLastColumn="0" w:lastRowFirstColumn="0" w:lastRowLastColumn="0"/>
+            </w:pPr>
+            <w:proofErr w:type="gramStart"/>
+            <w:r>
+              <w:t>{{ i</w:t>
+            </w:r>
+            <w:proofErr w:type="gramEnd"/>
+            <w:r>
+              <w:t xml:space="preserve">.name }} </w:t>
+            </w:r>
+          </w:p>
+        </w:tc>
+        <w:tc>
+          <w:tcPr>
+            <w:tcW w:w="1985" w:type="dxa"/>
+          </w:tcPr>
+          <w:p>
+            <w:pPr>
+              <w:jc w:val="left"/>
+            </w:pPr>
+            <w:proofErr w:type="gramStart"/>
+            <w:r>
+              <w:t xml:space="preserve">{{ </w:t>
+            </w:r>
+            <w:proofErr w:type="spellStart"/>
+            <w:r>
+              <w:t>i</w:t>
+            </w:r>
+            <w:proofErr w:type="gramEnd"/>
+            <w:r>
+              <w:t>.</w:t>
+            </w:r>
+            <w:r>
+              <w:t>published</w:t>
+            </w:r>
+            <w:proofErr w:type="spellEnd"/>
+            <w:r>
+              <w:t xml:space="preserve"> }}</w:t>
+            </w:r>
+          </w:p>
+        </w:tc>
+        <w:tc>
+          <w:tcPr>
+            <w:tcW w:w="1417" w:type="dxa"/>
+          </w:tcPr>
+          <w:p>
+            <w:pPr>
+              <w:jc w:val="left"/>
+            </w:pPr>
+            <w:proofErr w:type="gramStart"/>
+            <w:r>
+              <w:t xml:space="preserve">{{ </w:t>
+            </w:r>
+            <w:proofErr w:type="spellStart"/>
+            <w:r>
+              <w:t>i</w:t>
+            </w:r>
+            <w:proofErr w:type="gramEnd"/>
+            <w:r>
+              <w:t>.</w:t>
+            </w:r>
+            <w:r>
+              <w:t>conformant</w:t>
+            </w:r>
+            <w:proofErr w:type="spellEnd"/>
+            <w:r>
+              <w:t xml:space="preserve"> }}</w:t>
+            </w:r>
+            <w:bookmarkStart w:id="0" w:name="_GoBack"/>
+            <w:bookmarkEnd w:id="0"/>
+          </w:p>
+        </w:tc>
+        <w:tc>
+          <w:tcPr>
+            <w:tcW w:w="3822" w:type="dxa"/>
+          </w:tcPr>
+          <w:p>
+            <w:pPr>
+              <w:jc w:val="left"/>
+            </w:pPr>
+            <w:proofErr w:type="gramStart"/>
+            <w:r>
+              <w:t xml:space="preserve">{{ </w:t>
+            </w:r>
+            <w:proofErr w:type="spellStart"/>
+            <w:r>
+              <w:t>i</w:t>
+            </w:r>
+            <w:proofErr w:type="gramEnd"/>
+            <w:r>
+              <w:t>.</w:t>
+            </w:r>
+            <w:r>
+              <w:t>link</w:t>
+            </w:r>
+            <w:proofErr w:type="spellEnd"/>
+            <w:r>
+              <w:t xml:space="preserve"> }}</w:t>
+            </w:r>
+            <w:proofErr w:type="spellStart"/>
+          </w:p>
+        </w:tc>
+      </w:tr>
+      <w:tr>
+        <w:trPr>
+          <w:cnfStyle w:val="000000100000" w:firstRow="0" w:lastRow="0" w:firstColumn="0" w:lastColumn="0" w:oddVBand="0" w:evenVBand="0" w:oddHBand="1" w:evenHBand="0" w:firstRowFirstColumn="0" w:firstRowLastColumn="0" w:lastRowFirstColumn="0" w:lastRowLastColumn="0"/>
+        </w:trPr>
+        <w:tc>
+          <w:tcPr>
+            <w:cnfStyle w:val="001000000000" w:firstRow="0" w:lastRow="0" w:firstColumn="1" w:lastColumn="0" w:oddVBand="0" w:evenVBand="0" w:oddHBand="0" w:evenHBand="0" w:firstRowFirstColumn="0" w:firstRowLastColumn="0" w:lastRowFirstColumn="0" w:lastRowLastColumn="0"/>
+            <w:tcW w:w="5240" w:type="dxa"/>
+            <w:gridSpan w:val="3"/>
+          </w:tcPr>
+          <w:p>
+            <w:pPr>
+              <w:rPr>
+                <w:b w:val="0"/>
+              </w:rPr>
+            </w:pPr>
+            <w:proofErr w:type="spellEnd"/>
+            <w:r>
+              <w:rPr>
+                <w:b w:val="0"/>
+              </w:rPr>
+              <w:t xml:space="preserve">{%tr </w:t>
+            </w:r>
+            <w:proofErr w:type="spellStart"/>
+            <w:r>
+              <w:rPr>
+                <w:b w:val="0"/>
+              </w:rPr>
+              <w:t>endfor</w:t>
+            </w:r>
+            <w:proofErr w:type="spellEnd"/>
+            <w:r>
+              <w:rPr>
+                <w:b w:val="0"/>
+              </w:rPr>
+              <w:t xml:space="preserve"> %}</w:t>
+            </w:r>
+          </w:p>
+        </w:tc>
+        <w:tc>
+          <w:tcPr>
+            <w:tcW w:w="3822" w:type="dxa"/>
+          </w:tcPr>
+          <w:p>
+            <w:pPr>
+              <w:cnfStyle w:val="000000100000" w:firstRow="0" w:lastRow="0" w:firstColumn="0" w:lastColumn="0" w:oddVBand="0" w:evenVBand="0" w:oddHBand="1" w:evenHBand="0" w:firstRowFirstColumn="0" w:firstRowLastColumn="0" w:lastRowFirstColumn="0" w:lastRowLastColumn="0"/>
+            </w:pPr>
+          </w:p>
+        </w:tc>
+      </w:tr>
+    </w:tbl>
     <w:p>
       <w:pPr>
         <w:jc w:val="left"/>
-        <w:rPr>
-          <w:lang w:val="en-US"/>
-        </w:rPr>
-      </w:pPr>
-      <w:r>
-        <w:rPr>
-          <w:lang w:val="en-US"/>
-        </w:rPr>
-        <w:t xml:space="preserve">{% for spec </w:t>
-      </w:r>
-      <w:r>
-        <w:rPr>
-          <w:lang w:val="en-US"/>
-        </w:rPr>
-        <w:t xml:space="preserve">in </w:t>
-      </w:r>
-      <w:r>
-        <w:rPr>
-          <w:lang w:val="en-US"/>
-        </w:rPr>
-        <w:t>varSpecifications %}</w:t>
+      </w:pPr>
+    </w:p>
+    <w:p>
+      <w:pPr>
+        <w:pBdr>
+          <w:bottom w:val="single" w:sz="12" w:space="1" w:color="auto"/>
+        </w:pBdr>
+        <w:jc w:val="left"/>
+        <w:rPr>
+          <w:lang w:eastAsia="fr-FR"/>
+        </w:rPr>
+      </w:pPr>
+    </w:p>
+    <w:p>
+      <w:pPr>
+        <w:pStyle w:val="Titre2"/>
+        <w:rPr>
+          <w:rFonts w:ascii="Sauna" w:hAnsi="Sauna"/>
+        </w:rPr>
+      </w:pPr>
+      <w:r>
+        <w:rPr>
+          <w:rFonts w:ascii="Sauna" w:hAnsi="Sauna"/>
+        </w:rPr>
+        <w:t>INSPIRE</w:t>
+      </w:r>
+    </w:p>
+    <w:p/>
+    <w:p>
+      <w:r>
+        <w:t xml:space="preserve">Thématiques : </w:t>
+      </w:r>
+      <w:proofErr w:type="gramStart"/>
+      <w:r>
+        <w:rPr>
+          <w:lang w:eastAsia="fr-FR"/>
+        </w:rPr>
+        <w:t xml:space="preserve">{{ </w:t>
+      </w:r>
+      <w:proofErr w:type="spellStart"/>
+      <w:r>
+        <w:rPr>
+          <w:lang w:eastAsia="fr-FR"/>
+        </w:rPr>
+        <w:t>varInspireTheme</w:t>
+      </w:r>
+      <w:proofErr w:type="spellEnd"/>
+      <w:proofErr w:type="gramEnd"/>
+      <w:r>
+        <w:rPr>
+          <w:lang w:eastAsia="fr-FR"/>
+        </w:rPr>
+        <w:t xml:space="preserve"> }}</w:t>
+      </w:r>
+    </w:p>
+    <w:p>
+      <w:r>
+        <w:t>Conformité</w:t>
+      </w:r>
+      <w:r>
+        <w:t xml:space="preserve"> de la métadonnée</w:t>
+      </w:r>
+      <w:r>
+        <w:t xml:space="preserve"> : </w:t>
+      </w:r>
+      <w:proofErr w:type="gramStart"/>
+      <w:r>
+        <w:rPr>
+          <w:lang w:eastAsia="fr-FR"/>
+        </w:rPr>
+        <w:t xml:space="preserve">{{ </w:t>
+      </w:r>
+      <w:proofErr w:type="spellStart"/>
+      <w:r>
+        <w:rPr>
+          <w:lang w:eastAsia="fr-FR"/>
+        </w:rPr>
+        <w:t>varInspireConformity</w:t>
+      </w:r>
+      <w:proofErr w:type="spellEnd"/>
+      <w:proofErr w:type="gramEnd"/>
+      <w:r>
+        <w:rPr>
+          <w:lang w:eastAsia="fr-FR"/>
+        </w:rPr>
+        <w:t xml:space="preserve"> }}</w:t>
+      </w:r>
+    </w:p>
+    <w:p>
+      <w:pPr>
+        <w:pStyle w:val="Titre3"/>
+        <w:rPr>
+          <w:lang w:eastAsia="fr-FR"/>
+        </w:rPr>
+      </w:pPr>
+      <w:r>
+        <w:rPr>
+          <w:lang w:eastAsia="fr-FR"/>
+        </w:rPr>
+        <w:t>Conditions de diffusion</w:t>
+      </w:r>
+    </w:p>
+    <w:p>
+      <w:pPr>
+        <w:jc w:val="left"/>
+      </w:pPr>
+      <w:r>
+        <w:t xml:space="preserve">{% for </w:t>
+      </w:r>
+      <w:proofErr w:type="spellStart"/>
+      <w:r>
+        <w:t>cgu</w:t>
+      </w:r>
+      <w:proofErr w:type="spellEnd"/>
+      <w:r>
+        <w:t xml:space="preserve"> in </w:t>
+      </w:r>
+      <w:proofErr w:type="spellStart"/>
+      <w:r>
+        <w:t>varCGU</w:t>
+      </w:r>
+      <w:r>
+        <w:t>S</w:t>
+      </w:r>
+      <w:proofErr w:type="spellEnd"/>
+      <w:r>
+        <w:t xml:space="preserve"> %}</w:t>
       </w:r>
     </w:p>
     <w:p>
@@ -649,412 +1406,119 @@
           <w:numId w:val="8"/>
         </w:numPr>
         <w:jc w:val="left"/>
-        <w:rPr>
-          <w:lang w:val="en-US" w:eastAsia="fr-FR"/>
-        </w:rPr>
-      </w:pPr>
-      <w:r>
-        <w:rPr>
-          <w:lang w:val="en-US"/>
-        </w:rPr>
-        <w:lastRenderedPageBreak/>
-        <w:t xml:space="preserve">{{ spec.name }}  </w:t>
-      </w:r>
-      <w:r>
-        <w:rPr>
-          <w:lang w:val="en-US"/>
-        </w:rPr>
+      </w:pPr>
+      <w:proofErr w:type="gramStart"/>
+      <w:r>
+        <w:t>{{ cgu.name</w:t>
+      </w:r>
+      <w:proofErr w:type="gramEnd"/>
+      <w:r>
+        <w:t xml:space="preserve"> }}  </w:t>
+      </w:r>
+      <w:r>
         <w:t>:</w:t>
       </w:r>
-    </w:p>
-    <w:p>
-      <w:pPr>
-        <w:pStyle w:val="Paragraphedeliste"/>
-        <w:numPr>
-          <w:ilvl w:val="1"/>
-          <w:numId w:val="8"/>
-        </w:numPr>
+      <w:r>
+        <w:t xml:space="preserve"> </w:t>
+      </w:r>
+      <w:r>
+        <w:t xml:space="preserve">{{ </w:t>
+      </w:r>
+      <w:proofErr w:type="spellStart"/>
+      <w:r>
+        <w:t>cgu.</w:t>
+      </w:r>
+      <w:r>
+        <w:t>description</w:t>
+      </w:r>
+      <w:proofErr w:type="spellEnd"/>
+      <w:r>
+        <w:t xml:space="preserve"> }}</w:t>
+      </w:r>
+      <w:r>
+        <w:t xml:space="preserve"> </w:t>
+      </w:r>
+      <w:r>
+        <w:t xml:space="preserve">{{ </w:t>
+      </w:r>
+      <w:proofErr w:type="spellStart"/>
+      <w:r>
+        <w:t>cgu.content</w:t>
+      </w:r>
+      <w:proofErr w:type="spellEnd"/>
+      <w:r>
+        <w:t xml:space="preserve"> }}</w:t>
+      </w:r>
+      <w:r>
+        <w:t xml:space="preserve"> .</w:t>
+      </w:r>
+      <w:r>
+        <w:t xml:space="preserve"> </w:t>
+      </w:r>
+      <w:proofErr w:type="gramStart"/>
+      <w:r>
+        <w:t xml:space="preserve">{{ </w:t>
+      </w:r>
+      <w:proofErr w:type="spellStart"/>
+      <w:r>
+        <w:t>cgu</w:t>
+      </w:r>
+      <w:proofErr w:type="gramEnd"/>
+      <w:r>
+        <w:t>.</w:t>
+      </w:r>
+      <w:r>
+        <w:t>link</w:t>
+      </w:r>
+      <w:proofErr w:type="spellEnd"/>
+      <w:r>
+        <w:t xml:space="preserve"> }}</w:t>
+      </w:r>
+    </w:p>
+    <w:p>
+      <w:pPr>
         <w:jc w:val="left"/>
-        <w:rPr>
-          <w:lang w:val="en-US" w:eastAsia="fr-FR"/>
-        </w:rPr>
-      </w:pPr>
-      <w:r>
-        <w:rPr>
-          <w:lang w:val="en-US" w:eastAsia="fr-FR"/>
-        </w:rPr>
-        <w:t xml:space="preserve">Date : </w:t>
-      </w:r>
-      <w:r>
-        <w:rPr>
-          <w:lang w:val="en-US"/>
-        </w:rPr>
-        <w:t xml:space="preserve">{{ </w:t>
-      </w:r>
-      <w:r>
-        <w:rPr>
-          <w:lang w:val="en-US"/>
-        </w:rPr>
-        <w:t>spec</w:t>
-      </w:r>
-      <w:r>
-        <w:rPr>
-          <w:lang w:val="en-US"/>
-        </w:rPr>
-        <w:t>.date</w:t>
-      </w:r>
-      <w:r>
-        <w:rPr>
-          <w:lang w:val="en-US"/>
-        </w:rPr>
-        <w:t xml:space="preserve"> }}</w:t>
-      </w:r>
-    </w:p>
-    <w:p>
-      <w:pPr>
-        <w:pStyle w:val="Paragraphedeliste"/>
-        <w:numPr>
-          <w:ilvl w:val="1"/>
-          <w:numId w:val="8"/>
-        </w:numPr>
+      </w:pPr>
+      <w:r>
+        <w:t xml:space="preserve">{% </w:t>
+      </w:r>
+      <w:proofErr w:type="spellStart"/>
+      <w:r>
+        <w:t>endfor</w:t>
+      </w:r>
+      <w:proofErr w:type="spellEnd"/>
+      <w:r>
+        <w:t xml:space="preserve"> %}</w:t>
+      </w:r>
+    </w:p>
+    <w:p>
+      <w:pPr>
+        <w:pStyle w:val="Titre3"/>
+        <w:rPr>
+          <w:lang w:eastAsia="fr-FR"/>
+        </w:rPr>
+      </w:pPr>
+      <w:r>
+        <w:rPr>
+          <w:lang w:eastAsia="fr-FR"/>
+        </w:rPr>
+        <w:t>Limitations d’usage</w:t>
+      </w:r>
+    </w:p>
+    <w:p>
+      <w:pPr>
         <w:jc w:val="left"/>
-        <w:rPr>
-          <w:lang w:val="en-US" w:eastAsia="fr-FR"/>
-        </w:rPr>
-      </w:pPr>
-      <w:r>
-        <w:rPr>
-          <w:lang w:val="en-US"/>
-        </w:rPr>
-        <w:t>Conformité</w:t>
-      </w:r>
-      <w:r>
-        <w:rPr>
-          <w:lang w:val="en-US"/>
-        </w:rPr>
-        <w:t xml:space="preserve"> : </w:t>
-      </w:r>
-      <w:r>
-        <w:rPr>
-          <w:lang w:val="en-US"/>
-        </w:rPr>
-        <w:t xml:space="preserve">{{ </w:t>
-      </w:r>
-      <w:r>
-        <w:rPr>
-          <w:lang w:val="en-US"/>
-        </w:rPr>
-        <w:t>spec.conformity }}</w:t>
-      </w:r>
-    </w:p>
-    <w:p>
-      <w:pPr>
-        <w:pStyle w:val="Paragraphedeliste"/>
-        <w:numPr>
-          <w:ilvl w:val="1"/>
-          <w:numId w:val="8"/>
-        </w:numPr>
-        <w:jc w:val="left"/>
-        <w:rPr>
-          <w:lang w:val="en-US" w:eastAsia="fr-FR"/>
-        </w:rPr>
-      </w:pPr>
-      <w:r>
-        <w:rPr>
-          <w:lang w:val="en-US"/>
-        </w:rPr>
-        <w:t xml:space="preserve">Lien : {{ </w:t>
-      </w:r>
-      <w:r>
-        <w:rPr>
-          <w:lang w:val="en-US"/>
-        </w:rPr>
-        <w:t>spec.</w:t>
-      </w:r>
-      <w:r>
-        <w:rPr>
-          <w:lang w:val="en-US"/>
-        </w:rPr>
-        <w:t>link</w:t>
-      </w:r>
-      <w:r>
-        <w:rPr>
-          <w:lang w:val="en-US"/>
-        </w:rPr>
-        <w:t xml:space="preserve"> }}</w:t>
-      </w:r>
-    </w:p>
-    <w:p>
-      <w:pPr>
-        <w:jc w:val="left"/>
-        <w:rPr>
-          <w:lang w:val="en-US"/>
-        </w:rPr>
-      </w:pPr>
-      <w:r>
-        <w:rPr>
-          <w:lang w:val="en-US"/>
-        </w:rPr>
-        <w:t>{% endfor %}</w:t>
-      </w:r>
-    </w:p>
-    <w:p>
-      <w:pPr>
-        <w:pBdr>
-          <w:bottom w:val="single" w:sz="12" w:space="1" w:color="auto"/>
-        </w:pBdr>
-        <w:jc w:val="left"/>
-        <w:rPr>
-          <w:lang w:eastAsia="fr-FR"/>
-        </w:rPr>
-      </w:pPr>
-    </w:p>
-    <w:p>
-      <w:pPr>
-        <w:pStyle w:val="Titre2"/>
-      </w:pPr>
-      <w:r>
-        <w:rPr>
-          <w:rFonts w:ascii="Sauna" w:hAnsi="Sauna"/>
-        </w:rPr>
-        <w:t>INSPIRE</w:t>
-      </w:r>
-    </w:p>
-    <w:p>
-      <w:r>
-        <w:t xml:space="preserve">Thématiques : </w:t>
-      </w:r>
-      <w:r>
-        <w:rPr>
-          <w:lang w:eastAsia="fr-FR"/>
-        </w:rPr>
-        <w:t>{{ varInspireTheme }}</w:t>
-      </w:r>
-    </w:p>
-    <w:p>
-      <w:r>
-        <w:t>Conformité</w:t>
-      </w:r>
-      <w:r>
-        <w:t xml:space="preserve"> de la métadonnée</w:t>
-      </w:r>
-      <w:r>
-        <w:t xml:space="preserve"> : </w:t>
-      </w:r>
-      <w:r>
-        <w:rPr>
-          <w:lang w:eastAsia="fr-FR"/>
-        </w:rPr>
-        <w:t>{{ varInspireConformity }}</w:t>
-      </w:r>
-    </w:p>
-    <w:p>
-      <w:pPr>
-        <w:pStyle w:val="Titre3"/>
-        <w:rPr>
-          <w:lang w:eastAsia="fr-FR"/>
-        </w:rPr>
-      </w:pPr>
-      <w:r>
-        <w:rPr>
-          <w:lang w:eastAsia="fr-FR"/>
-        </w:rPr>
-        <w:t>Conditions de diffusion</w:t>
-      </w:r>
-    </w:p>
-    <w:p>
-      <w:pPr>
-        <w:jc w:val="left"/>
-        <w:rPr>
-          <w:lang w:val="en-US"/>
-        </w:rPr>
-      </w:pPr>
-      <w:r>
-        <w:rPr>
-          <w:lang w:val="en-US"/>
-        </w:rPr>
-        <w:t xml:space="preserve">{% for </w:t>
-      </w:r>
-      <w:r>
-        <w:rPr>
-          <w:lang w:val="en-US"/>
-        </w:rPr>
-        <w:t>cgu</w:t>
-      </w:r>
-      <w:r>
-        <w:rPr>
-          <w:lang w:val="en-US"/>
-        </w:rPr>
-        <w:t xml:space="preserve"> </w:t>
-      </w:r>
-      <w:r>
-        <w:rPr>
-          <w:lang w:val="en-US"/>
-        </w:rPr>
-        <w:t xml:space="preserve">in </w:t>
-      </w:r>
-      <w:r>
-        <w:rPr>
-          <w:lang w:val="en-US"/>
-        </w:rPr>
-        <w:t>varCGU</w:t>
-      </w:r>
-      <w:r>
-        <w:rPr>
-          <w:lang w:val="en-US"/>
-        </w:rPr>
-        <w:t>S</w:t>
-      </w:r>
-      <w:r>
-        <w:rPr>
-          <w:lang w:val="en-US"/>
-        </w:rPr>
+      </w:pPr>
+      <w:r>
+        <w:t xml:space="preserve">{% for limitation in </w:t>
+      </w:r>
+      <w:proofErr w:type="spellStart"/>
+      <w:r>
+        <w:t>varLimitations</w:t>
+      </w:r>
+      <w:proofErr w:type="spellEnd"/>
+      <w:r>
         <w:t xml:space="preserve"> %}</w:t>
-      </w:r>
-    </w:p>
-    <w:p>
-      <w:pPr>
-        <w:pStyle w:val="Paragraphedeliste"/>
-        <w:numPr>
-          <w:ilvl w:val="1"/>
-          <w:numId w:val="8"/>
-        </w:numPr>
-        <w:jc w:val="left"/>
-        <w:rPr>
-          <w:lang w:val="en-US"/>
-        </w:rPr>
-      </w:pPr>
-      <w:r>
-        <w:rPr>
-          <w:lang w:val="en-US"/>
-        </w:rPr>
-        <w:t xml:space="preserve">{{ cgu.name }}  </w:t>
-      </w:r>
-      <w:r>
-        <w:rPr>
-          <w:lang w:val="en-US"/>
-        </w:rPr>
-        <w:t>:</w:t>
-      </w:r>
-      <w:r>
-        <w:rPr>
-          <w:lang w:val="en-US"/>
-        </w:rPr>
-        <w:t xml:space="preserve"> </w:t>
-      </w:r>
-      <w:r>
-        <w:rPr>
-          <w:lang w:val="en-US"/>
-        </w:rPr>
-        <w:t>{{ cgu.</w:t>
-      </w:r>
-      <w:r>
-        <w:rPr>
-          <w:lang w:val="en-US"/>
-        </w:rPr>
-        <w:t>description</w:t>
-      </w:r>
-      <w:r>
-        <w:rPr>
-          <w:lang w:val="en-US"/>
-        </w:rPr>
-        <w:t xml:space="preserve"> }}</w:t>
-      </w:r>
-      <w:r>
-        <w:rPr>
-          <w:lang w:val="en-US"/>
-        </w:rPr>
-        <w:t xml:space="preserve"> </w:t>
-      </w:r>
-      <w:r>
-        <w:rPr>
-          <w:lang w:val="en-US"/>
-        </w:rPr>
-        <w:t>{{ cgu.content }}</w:t>
-      </w:r>
-      <w:r>
-        <w:rPr>
-          <w:lang w:val="en-US"/>
-        </w:rPr>
-        <w:t xml:space="preserve"> .</w:t>
-      </w:r>
-      <w:r>
-        <w:rPr>
-          <w:lang w:val="en-US"/>
-        </w:rPr>
-        <w:t xml:space="preserve"> </w:t>
-      </w:r>
-      <w:r>
-        <w:rPr>
-          <w:lang w:val="en-US"/>
-        </w:rPr>
-        <w:t>{{ cgu.</w:t>
-      </w:r>
-      <w:r>
-        <w:rPr>
-          <w:lang w:val="en-US"/>
-        </w:rPr>
-        <w:t>link</w:t>
-      </w:r>
-      <w:r>
-        <w:rPr>
-          <w:lang w:val="en-US"/>
-        </w:rPr>
-        <w:t xml:space="preserve"> }}</w:t>
-      </w:r>
-    </w:p>
-    <w:p>
-      <w:pPr>
-        <w:jc w:val="left"/>
-        <w:rPr>
-          <w:lang w:val="en-US"/>
-        </w:rPr>
-      </w:pPr>
-      <w:r>
-        <w:rPr>
-          <w:lang w:val="en-US"/>
-        </w:rPr>
-        <w:t>{% endfor %}</w:t>
-      </w:r>
-    </w:p>
-    <w:p>
-      <w:pPr>
-        <w:pStyle w:val="Titre3"/>
-        <w:rPr>
-          <w:lang w:eastAsia="fr-FR"/>
-        </w:rPr>
-      </w:pPr>
-      <w:r>
-        <w:rPr>
-          <w:lang w:eastAsia="fr-FR"/>
-        </w:rPr>
-        <w:t>Limitations d’usage</w:t>
-      </w:r>
-    </w:p>
-    <w:p>
-      <w:pPr>
-        <w:jc w:val="left"/>
-        <w:rPr>
-          <w:lang w:val="en-US"/>
-        </w:rPr>
-      </w:pPr>
-      <w:r>
-        <w:rPr>
-          <w:lang w:val="en-US"/>
-        </w:rPr>
-        <w:t xml:space="preserve">{% for limitation </w:t>
-      </w:r>
-      <w:r>
-        <w:rPr>
-          <w:lang w:val="en-US"/>
-        </w:rPr>
-        <w:t xml:space="preserve">in </w:t>
-      </w:r>
-      <w:r>
-        <w:rPr>
-          <w:lang w:val="en-US"/>
-        </w:rPr>
-        <w:t>varLimitations %}</w:t>
       </w:r>
     </w:p>
     <w:p>
@@ -1065,22 +1529,23 @@
           <w:numId w:val="8"/>
         </w:numPr>
         <w:jc w:val="left"/>
-        <w:rPr>
-          <w:lang w:val="en-US"/>
-        </w:rPr>
-      </w:pPr>
+      </w:pPr>
+      <w:proofErr w:type="gramStart"/>
       <w:r>
         <w:t xml:space="preserve">{{ </w:t>
       </w:r>
+      <w:proofErr w:type="spellStart"/>
       <w:r>
         <w:t>limitation</w:t>
       </w:r>
+      <w:proofErr w:type="gramEnd"/>
       <w:r>
         <w:t>.</w:t>
       </w:r>
       <w:r>
         <w:t>type</w:t>
       </w:r>
+      <w:proofErr w:type="spellEnd"/>
       <w:r>
         <w:t xml:space="preserve"> }} </w:t>
       </w:r>
@@ -1088,7 +1553,15 @@
         <w:t xml:space="preserve"> </w:t>
       </w:r>
       <w:r>
-        <w:t>{{ limitation.restriction }}</w:t>
+        <w:t xml:space="preserve">{{ </w:t>
+      </w:r>
+      <w:proofErr w:type="spellStart"/>
+      <w:r>
+        <w:t>limitation.restriction</w:t>
+      </w:r>
+      <w:proofErr w:type="spellEnd"/>
+      <w:r>
+        <w:t xml:space="preserve"> }}</w:t>
       </w:r>
       <w:r>
         <w:t xml:space="preserve"> :</w:t>
@@ -1099,70 +1572,71 @@
       <w:r>
         <w:t xml:space="preserve">{{ </w:t>
       </w:r>
+      <w:proofErr w:type="spellStart"/>
       <w:r>
         <w:t>limitation</w:t>
       </w:r>
       <w:r>
-        <w:t>.description }}</w:t>
+        <w:t>.description</w:t>
+      </w:r>
+      <w:proofErr w:type="spellEnd"/>
+      <w:r>
+        <w:t xml:space="preserve"> }}</w:t>
       </w:r>
       <w:r>
         <w:t xml:space="preserve">. </w:t>
       </w:r>
-      <w:r>
-        <w:rPr>
-          <w:lang w:val="en-US"/>
-        </w:rPr>
-        <w:t>{{ limitation.</w:t>
-      </w:r>
-      <w:r>
-        <w:rPr>
-          <w:lang w:val="en-US"/>
-        </w:rPr>
+      <w:proofErr w:type="gramStart"/>
+      <w:r>
+        <w:t xml:space="preserve">{{ </w:t>
+      </w:r>
+      <w:proofErr w:type="spellStart"/>
+      <w:r>
+        <w:t>limitation</w:t>
+      </w:r>
+      <w:proofErr w:type="gramEnd"/>
+      <w:r>
+        <w:t>.</w:t>
+      </w:r>
+      <w:r>
         <w:t>inspire</w:t>
       </w:r>
-      <w:r>
-        <w:rPr>
-          <w:lang w:val="en-US"/>
-        </w:rPr>
+      <w:proofErr w:type="spellEnd"/>
+      <w:r>
         <w:t xml:space="preserve"> }}</w:t>
       </w:r>
       <w:r>
-        <w:rPr>
-          <w:lang w:val="en-US"/>
-        </w:rPr>
         <w:t xml:space="preserve"> </w:t>
       </w:r>
       <w:r>
-        <w:rPr>
-          <w:lang w:val="en-US"/>
-        </w:rPr>
         <w:t xml:space="preserve">{{ </w:t>
       </w:r>
-      <w:r>
-        <w:rPr>
-          <w:lang w:val="en-US"/>
-        </w:rPr>
+      <w:proofErr w:type="spellStart"/>
+      <w:r>
         <w:t>limitation</w:t>
       </w:r>
       <w:r>
-        <w:rPr>
-          <w:lang w:val="en-US"/>
-        </w:rPr>
-        <w:t>.content }}</w:t>
+        <w:t>.content</w:t>
+      </w:r>
+      <w:proofErr w:type="spellEnd"/>
+      <w:r>
+        <w:t xml:space="preserve"> }}</w:t>
       </w:r>
     </w:p>
     <w:p>
       <w:pPr>
         <w:jc w:val="left"/>
-        <w:rPr>
-          <w:lang w:val="en-US"/>
-        </w:rPr>
-      </w:pPr>
-      <w:r>
-        <w:rPr>
-          <w:lang w:val="en-US"/>
-        </w:rPr>
-        <w:t>{% endfor %}</w:t>
+      </w:pPr>
+      <w:r>
+        <w:t xml:space="preserve">{% </w:t>
+      </w:r>
+      <w:proofErr w:type="spellStart"/>
+      <w:r>
+        <w:t>endfor</w:t>
+      </w:r>
+      <w:proofErr w:type="spellEnd"/>
+      <w:r>
+        <w:t xml:space="preserve"> %}</w:t>
       </w:r>
     </w:p>
     <w:p>
@@ -1170,450 +1644,426 @@
         <w:pBdr>
           <w:bottom w:val="single" w:sz="12" w:space="1" w:color="auto"/>
         </w:pBdr>
+      </w:pPr>
+    </w:p>
+    <w:p>
+      <w:pPr>
+        <w:pStyle w:val="Titre2"/>
+        <w:rPr>
+          <w:rFonts w:ascii="Sauna" w:hAnsi="Sauna"/>
+        </w:rPr>
+      </w:pPr>
+      <w:r>
+        <w:rPr>
+          <w:rFonts w:ascii="Sauna" w:hAnsi="Sauna"/>
+        </w:rPr>
+        <w:t>Contacts</w:t>
+      </w:r>
+      <w:r>
+        <w:rPr>
+          <w:rFonts w:ascii="Sauna" w:hAnsi="Sauna"/>
+        </w:rPr>
+        <w:t xml:space="preserve"> (</w:t>
+      </w:r>
+      <w:proofErr w:type="gramStart"/>
+      <w:r>
+        <w:rPr>
+          <w:rFonts w:ascii="Sauna" w:hAnsi="Sauna"/>
+        </w:rPr>
+        <w:t xml:space="preserve">{{ </w:t>
+      </w:r>
+      <w:proofErr w:type="spellStart"/>
+      <w:r>
+        <w:rPr>
+          <w:rFonts w:ascii="Sauna" w:hAnsi="Sauna"/>
+        </w:rPr>
+        <w:t>varContactsCount</w:t>
+      </w:r>
+      <w:proofErr w:type="spellEnd"/>
+      <w:proofErr w:type="gramEnd"/>
+      <w:r>
+        <w:rPr>
+          <w:rFonts w:ascii="Sauna" w:hAnsi="Sauna"/>
+        </w:rPr>
+        <w:t xml:space="preserve"> }}</w:t>
+      </w:r>
+      <w:r>
+        <w:rPr>
+          <w:rFonts w:ascii="Sauna" w:hAnsi="Sauna"/>
+        </w:rPr>
+        <w:t>)</w:t>
+      </w:r>
+    </w:p>
+    <w:p/>
+    <w:p>
+      <w:pPr>
+        <w:jc w:val="left"/>
+      </w:pPr>
+      <w:r>
+        <w:t xml:space="preserve">{% for contact in </w:t>
+      </w:r>
+      <w:proofErr w:type="spellStart"/>
+      <w:r>
+        <w:t>varContactsDetails</w:t>
+      </w:r>
+      <w:proofErr w:type="spellEnd"/>
+      <w:r>
+        <w:t xml:space="preserve"> %}</w:t>
+      </w:r>
+    </w:p>
+    <w:p>
+      <w:pPr>
+        <w:jc w:val="left"/>
         <w:rPr>
           <w:lang w:val="en-US"/>
         </w:rPr>
       </w:pPr>
-    </w:p>
-    <w:p>
-      <w:pPr>
-        <w:pStyle w:val="Titre2"/>
-        <w:rPr>
-          <w:rFonts w:ascii="Sauna" w:hAnsi="Sauna"/>
-          <w:lang w:val="en-US"/>
-        </w:rPr>
-      </w:pPr>
-      <w:r>
-        <w:rPr>
-          <w:rFonts w:ascii="Sauna" w:hAnsi="Sauna"/>
-          <w:lang w:val="en-US"/>
-        </w:rPr>
-        <w:t>Contacts</w:t>
-      </w:r>
-      <w:r>
-        <w:rPr>
-          <w:rFonts w:ascii="Sauna" w:hAnsi="Sauna"/>
-          <w:lang w:val="en-US"/>
-        </w:rPr>
-        <w:t xml:space="preserve"> (</w:t>
-      </w:r>
-      <w:r>
-        <w:rPr>
-          <w:rFonts w:ascii="Sauna" w:hAnsi="Sauna"/>
-          <w:lang w:val="en-US"/>
-        </w:rPr>
-        <w:t>{{ varContactsCount }}</w:t>
-      </w:r>
-      <w:r>
-        <w:rPr>
-          <w:rFonts w:ascii="Sauna" w:hAnsi="Sauna"/>
-          <w:lang w:val="en-US"/>
-        </w:rPr>
-        <w:t>)</w:t>
-      </w:r>
-    </w:p>
-    <w:p>
-      <w:pPr>
-        <w:jc w:val="left"/>
-        <w:rPr>
-          <w:lang w:val="en-US"/>
-        </w:rPr>
-      </w:pPr>
-      <w:r>
-        <w:rPr>
-          <w:lang w:val="en-US"/>
-        </w:rPr>
-        <w:t xml:space="preserve">{% for contact </w:t>
-      </w:r>
-      <w:r>
-        <w:rPr>
-          <w:lang w:val="en-US"/>
-        </w:rPr>
-        <w:t xml:space="preserve">in </w:t>
-      </w:r>
-      <w:r>
-        <w:rPr>
-          <w:lang w:val="en-US"/>
-        </w:rPr>
-        <w:t>varContactsDetails</w:t>
-      </w:r>
-      <w:r>
-        <w:rPr>
-          <w:lang w:val="en-US"/>
-        </w:rPr>
-        <w:t xml:space="preserve"> %}</w:t>
-      </w:r>
-    </w:p>
-    <w:p>
-      <w:pPr>
-        <w:jc w:val="left"/>
-        <w:rPr>
-          <w:lang w:val="en-US"/>
-        </w:rPr>
-      </w:pPr>
+      <w:proofErr w:type="gramStart"/>
       <w:r>
         <w:rPr>
           <w:b/>
           <w:lang w:val="en-US"/>
         </w:rPr>
-        <w:t>{{ contact.name }}</w:t>
-      </w:r>
-      <w:r>
-        <w:rPr>
+        <w:t>{{ contact.name</w:t>
+      </w:r>
+      <w:proofErr w:type="gramEnd"/>
+      <w:r>
+        <w:rPr>
+          <w:b/>
           <w:lang w:val="en-US"/>
         </w:rPr>
+        <w:t xml:space="preserve"> }}</w:t>
+      </w:r>
+      <w:r>
+        <w:rPr>
+          <w:lang w:val="en-US"/>
+        </w:rPr>
         <w:t xml:space="preserve">  </w:t>
       </w:r>
       <w:r>
         <w:rPr>
           <w:lang w:val="en-US"/>
         </w:rPr>
-        <w:t>{{ contact.</w:t>
+        <w:t xml:space="preserve">{{ </w:t>
+      </w:r>
+      <w:proofErr w:type="spellStart"/>
+      <w:r>
+        <w:rPr>
+          <w:lang w:val="en-US"/>
+        </w:rPr>
+        <w:t>contact.</w:t>
       </w:r>
       <w:r>
         <w:rPr>
           <w:rStyle w:val="prop"/>
           <w:lang w:val="en-US"/>
         </w:rPr>
-        <w:t xml:space="preserve">organization </w:t>
-      </w:r>
-      <w:r>
-        <w:rPr>
-          <w:lang w:val="en-US"/>
-        </w:rPr>
-        <w:t>}}</w:t>
-      </w:r>
-      <w:r>
-        <w:rPr>
-          <w:lang w:val="en-US"/>
-        </w:rPr>
-        <w:t xml:space="preserve"> </w:t>
-      </w:r>
-      <w:r>
-        <w:rPr>
-          <w:lang w:val="en-US"/>
-        </w:rPr>
-        <w:t>– {{ contact.</w:t>
-      </w:r>
+        <w:t>organization</w:t>
+      </w:r>
+      <w:proofErr w:type="spellEnd"/>
       <w:r>
         <w:rPr>
           <w:rStyle w:val="prop"/>
           <w:lang w:val="en-US"/>
         </w:rPr>
-        <w:t xml:space="preserve">role }} </w:t>
+        <w:t xml:space="preserve"> </w:t>
+      </w:r>
+      <w:r>
+        <w:rPr>
+          <w:lang w:val="en-US"/>
+        </w:rPr>
+        <w:t>}}</w:t>
+      </w:r>
+      <w:r>
+        <w:rPr>
+          <w:lang w:val="en-US"/>
+        </w:rPr>
+        <w:t xml:space="preserve"> </w:t>
+      </w:r>
+      <w:r>
+        <w:rPr>
+          <w:lang w:val="en-US"/>
+        </w:rPr>
+        <w:t xml:space="preserve">– {{ </w:t>
+      </w:r>
+      <w:proofErr w:type="spellStart"/>
+      <w:r>
+        <w:rPr>
+          <w:lang w:val="en-US"/>
+        </w:rPr>
+        <w:t>contact.</w:t>
       </w:r>
       <w:r>
         <w:rPr>
           <w:rStyle w:val="prop"/>
           <w:lang w:val="en-US"/>
         </w:rPr>
-        <w:t xml:space="preserve"> </w:t>
-      </w:r>
-      <w:r>
-        <w:rPr>
-          <w:lang w:val="en-US"/>
-        </w:rPr>
-        <w:t>:</w:t>
-      </w:r>
-    </w:p>
-    <w:p>
-      <w:pPr>
-        <w:jc w:val="left"/>
-        <w:rPr>
-          <w:lang w:val="en-US"/>
-        </w:rPr>
-      </w:pPr>
-      <w:r>
-        <w:rPr>
-          <w:lang w:val="en-US"/>
-        </w:rPr>
-        <w:tab/>
-      </w:r>
-      <w:r>
-        <w:rPr>
-          <w:lang w:val="en-US"/>
-        </w:rPr>
-        <w:t xml:space="preserve">{{ </w:t>
-      </w:r>
-      <w:r>
-        <w:rPr>
-          <w:lang w:val="en-US"/>
-        </w:rPr>
-        <w:t>contact</w:t>
-      </w:r>
-      <w:r>
-        <w:rPr>
-          <w:lang w:val="en-US"/>
-        </w:rPr>
-        <w:t>.</w:t>
-      </w:r>
-      <w:r>
-        <w:rPr>
-          <w:lang w:val="en-US"/>
-        </w:rPr>
-        <w:t>e</w:t>
-      </w:r>
-      <w:r>
-        <w:rPr>
-          <w:lang w:val="en-US"/>
-        </w:rPr>
-        <w:t>mail }}</w:t>
-      </w:r>
-      <w:r>
-        <w:rPr>
-          <w:lang w:val="en-US"/>
-        </w:rPr>
-        <w:br/>
-      </w:r>
-      <w:r>
-        <w:rPr>
-          <w:lang w:val="en-US"/>
-        </w:rPr>
-        <w:tab/>
-      </w:r>
-      <w:r>
-        <w:rPr>
-          <w:lang w:val="en-US"/>
-        </w:rPr>
-        <w:t xml:space="preserve">{{ </w:t>
-      </w:r>
-      <w:r>
-        <w:rPr>
-          <w:lang w:val="en-US"/>
-        </w:rPr>
-        <w:t>contact</w:t>
-      </w:r>
-      <w:r>
-        <w:rPr>
-          <w:lang w:val="en-US"/>
-        </w:rPr>
-        <w:t>.</w:t>
-      </w:r>
-      <w:r>
-        <w:rPr>
-          <w:lang w:val="en-US"/>
-        </w:rPr>
-        <w:t>phone }}</w:t>
-      </w:r>
-      <w:r>
-        <w:rPr>
-          <w:lang w:val="en-US"/>
-        </w:rPr>
-        <w:br/>
-      </w:r>
-      <w:r>
-        <w:rPr>
-          <w:lang w:val="en-US"/>
-        </w:rPr>
-        <w:tab/>
-        <w:t>{{ contact.</w:t>
-      </w:r>
-      <w:r>
-        <w:rPr>
-          <w:lang w:val="en-US"/>
-        </w:rPr>
-        <w:t>fax</w:t>
-      </w:r>
-      <w:r>
-        <w:rPr>
-          <w:lang w:val="en-US"/>
-        </w:rPr>
-        <w:t xml:space="preserve"> }}</w:t>
-      </w:r>
-      <w:r>
-        <w:rPr>
-          <w:lang w:val="en-US"/>
-        </w:rPr>
-        <w:br/>
-      </w:r>
-      <w:r>
-        <w:rPr>
-          <w:lang w:val="en-US"/>
-        </w:rPr>
-        <w:tab/>
-      </w:r>
-      <w:r>
-        <w:rPr>
-          <w:lang w:val="en-US"/>
-        </w:rPr>
-        <w:t xml:space="preserve">{{ </w:t>
-      </w:r>
-      <w:r>
-        <w:rPr>
-          <w:lang w:val="en-US"/>
-        </w:rPr>
-        <w:t>contact</w:t>
-      </w:r>
-      <w:r>
-        <w:rPr>
-          <w:lang w:val="en-US"/>
-        </w:rPr>
-        <w:t>.</w:t>
-      </w:r>
-      <w:r>
-        <w:rPr>
-          <w:lang w:val="en-US"/>
-        </w:rPr>
-        <w:t>address</w:t>
-      </w:r>
-      <w:r>
-        <w:rPr>
-          <w:lang w:val="en-US"/>
-        </w:rPr>
-        <w:t>Line1</w:t>
-      </w:r>
-      <w:r>
-        <w:rPr>
-          <w:lang w:val="en-US"/>
-        </w:rPr>
-        <w:t xml:space="preserve"> }}</w:t>
-      </w:r>
-      <w:r>
-        <w:rPr>
-          <w:lang w:val="en-US"/>
-        </w:rPr>
-        <w:t xml:space="preserve"> - </w:t>
-      </w:r>
-      <w:r>
-        <w:rPr>
-          <w:lang w:val="en-US"/>
-        </w:rPr>
-        <w:t xml:space="preserve">{{ </w:t>
-      </w:r>
-      <w:r>
-        <w:rPr>
-          <w:lang w:val="en-US"/>
-        </w:rPr>
-        <w:t>contact</w:t>
-      </w:r>
-      <w:r>
-        <w:rPr>
-          <w:lang w:val="en-US"/>
-        </w:rPr>
-        <w:t>.</w:t>
-      </w:r>
-      <w:r>
-        <w:rPr>
-          <w:lang w:val="en-US"/>
-        </w:rPr>
-        <w:t>addressLine2 }}</w:t>
-      </w:r>
-      <w:r>
-        <w:rPr>
-          <w:lang w:val="en-US"/>
-        </w:rPr>
-        <w:br/>
-      </w:r>
-      <w:r>
-        <w:rPr>
-          <w:lang w:val="en-US"/>
-        </w:rPr>
-        <w:tab/>
-      </w:r>
-      <w:r>
-        <w:rPr>
-          <w:lang w:val="en-US"/>
-        </w:rPr>
-        <w:t xml:space="preserve">{{ </w:t>
-      </w:r>
-      <w:r>
-        <w:rPr>
-          <w:lang w:val="en-US"/>
-        </w:rPr>
-        <w:t>contact</w:t>
-      </w:r>
-      <w:r>
-        <w:rPr>
-          <w:lang w:val="en-US"/>
-        </w:rPr>
-        <w:t>.</w:t>
-      </w:r>
-      <w:r>
-        <w:rPr>
-          <w:lang w:val="en-US"/>
-        </w:rPr>
-        <w:t xml:space="preserve">zipCode }} </w:t>
-      </w:r>
-      <w:r>
-        <w:rPr>
-          <w:lang w:val="en-US"/>
-        </w:rPr>
-        <w:t xml:space="preserve">{{ </w:t>
-      </w:r>
-      <w:r>
-        <w:rPr>
-          <w:lang w:val="en-US"/>
-        </w:rPr>
-        <w:t>contact</w:t>
-      </w:r>
-      <w:r>
-        <w:rPr>
-          <w:lang w:val="en-US"/>
-        </w:rPr>
-        <w:t>.</w:t>
-      </w:r>
-      <w:r>
-        <w:rPr>
-          <w:lang w:val="en-US"/>
-        </w:rPr>
-        <w:t>city }}</w:t>
-      </w:r>
-      <w:r>
-        <w:rPr>
-          <w:lang w:val="en-US"/>
-        </w:rPr>
-        <w:br/>
-      </w:r>
-      <w:r>
-        <w:rPr>
-          <w:lang w:val="en-US"/>
-        </w:rPr>
-        <w:tab/>
-      </w:r>
-      <w:r>
-        <w:rPr>
-          <w:lang w:val="en-US"/>
-        </w:rPr>
-        <w:t xml:space="preserve">{{ </w:t>
-      </w:r>
-      <w:r>
-        <w:rPr>
-          <w:lang w:val="en-US"/>
-        </w:rPr>
-        <w:t>contact</w:t>
-      </w:r>
-      <w:r>
-        <w:rPr>
-          <w:lang w:val="en-US"/>
-        </w:rPr>
-        <w:t>.</w:t>
-      </w:r>
+        <w:t>role</w:t>
+      </w:r>
+      <w:proofErr w:type="spellEnd"/>
       <w:r>
         <w:rPr>
           <w:rStyle w:val="prop"/>
           <w:lang w:val="en-US"/>
         </w:rPr>
-        <w:t xml:space="preserve">countryCode </w:t>
-      </w:r>
-      <w:r>
-        <w:rPr>
+        <w:t xml:space="preserve"> }} </w:t>
+      </w:r>
+      <w:r>
+        <w:rPr>
+          <w:rStyle w:val="prop"/>
           <w:lang w:val="en-US"/>
         </w:rPr>
+        <w:t xml:space="preserve"> </w:t>
+      </w:r>
+      <w:r>
+        <w:rPr>
+          <w:lang w:val="en-US"/>
+        </w:rPr>
+        <w:t>:</w:t>
+      </w:r>
+    </w:p>
+    <w:p>
+      <w:pPr>
+        <w:jc w:val="left"/>
+        <w:rPr>
+          <w:lang w:val="en-US"/>
+        </w:rPr>
+      </w:pPr>
+      <w:r>
+        <w:rPr>
+          <w:lang w:val="en-US"/>
+        </w:rPr>
+        <w:tab/>
+      </w:r>
+      <w:proofErr w:type="gramStart"/>
+      <w:r>
+        <w:rPr>
+          <w:lang w:val="en-US"/>
+        </w:rPr>
+        <w:t xml:space="preserve">{{ </w:t>
+      </w:r>
+      <w:proofErr w:type="spellStart"/>
+      <w:r>
+        <w:rPr>
+          <w:lang w:val="en-US"/>
+        </w:rPr>
+        <w:t>contact</w:t>
+      </w:r>
+      <w:proofErr w:type="gramEnd"/>
+      <w:r>
+        <w:rPr>
+          <w:lang w:val="en-US"/>
+        </w:rPr>
+        <w:t>.</w:t>
+      </w:r>
+      <w:r>
+        <w:rPr>
+          <w:lang w:val="en-US"/>
+        </w:rPr>
+        <w:t>e</w:t>
+      </w:r>
+      <w:r>
+        <w:rPr>
+          <w:lang w:val="en-US"/>
+        </w:rPr>
+        <w:t>mail</w:t>
+      </w:r>
+      <w:proofErr w:type="spellEnd"/>
+      <w:r>
+        <w:rPr>
+          <w:lang w:val="en-US"/>
+        </w:rPr>
+        <w:t xml:space="preserve"> }}</w:t>
+      </w:r>
+      <w:r>
+        <w:rPr>
+          <w:lang w:val="en-US"/>
+        </w:rPr>
+        <w:br/>
+      </w:r>
+      <w:r>
+        <w:rPr>
+          <w:lang w:val="en-US"/>
+        </w:rPr>
+        <w:tab/>
+        <w:t xml:space="preserve">{{ </w:t>
+      </w:r>
+      <w:proofErr w:type="spellStart"/>
+      <w:r>
+        <w:rPr>
+          <w:lang w:val="en-US"/>
+        </w:rPr>
+        <w:t>contact.phone</w:t>
+      </w:r>
+      <w:proofErr w:type="spellEnd"/>
+      <w:r>
+        <w:rPr>
+          <w:lang w:val="en-US"/>
+        </w:rPr>
+        <w:t xml:space="preserve"> }}</w:t>
+      </w:r>
+      <w:r>
+        <w:rPr>
+          <w:lang w:val="en-US"/>
+        </w:rPr>
+        <w:br/>
+      </w:r>
+      <w:r>
+        <w:rPr>
+          <w:lang w:val="en-US"/>
+        </w:rPr>
+        <w:tab/>
+        <w:t xml:space="preserve">{{ </w:t>
+      </w:r>
+      <w:proofErr w:type="spellStart"/>
+      <w:r>
+        <w:rPr>
+          <w:lang w:val="en-US"/>
+        </w:rPr>
+        <w:t>contact.fax</w:t>
+      </w:r>
+      <w:proofErr w:type="spellEnd"/>
+      <w:r>
+        <w:rPr>
+          <w:lang w:val="en-US"/>
+        </w:rPr>
+        <w:t xml:space="preserve"> }}</w:t>
+      </w:r>
+      <w:r>
+        <w:rPr>
+          <w:lang w:val="en-US"/>
+        </w:rPr>
+        <w:br/>
+      </w:r>
+      <w:r>
+        <w:rPr>
+          <w:lang w:val="en-US"/>
+        </w:rPr>
+        <w:tab/>
+        <w:t>{{ contact.address</w:t>
+      </w:r>
+      <w:r>
+        <w:rPr>
+          <w:lang w:val="en-US"/>
+        </w:rPr>
+        <w:t>Line1</w:t>
+      </w:r>
+      <w:r>
+        <w:rPr>
+          <w:lang w:val="en-US"/>
+        </w:rPr>
+        <w:t xml:space="preserve"> }}</w:t>
+      </w:r>
+      <w:r>
+        <w:rPr>
+          <w:lang w:val="en-US"/>
+        </w:rPr>
+        <w:t xml:space="preserve"> - </w:t>
+      </w:r>
+      <w:r>
+        <w:rPr>
+          <w:lang w:val="en-US"/>
+        </w:rPr>
+        <w:t>{{ contact.addressLine2 }}</w:t>
+      </w:r>
+      <w:r>
+        <w:rPr>
+          <w:lang w:val="en-US"/>
+        </w:rPr>
+        <w:br/>
+      </w:r>
+      <w:r>
+        <w:rPr>
+          <w:lang w:val="en-US"/>
+        </w:rPr>
+        <w:tab/>
+        <w:t xml:space="preserve">{{ </w:t>
+      </w:r>
+      <w:proofErr w:type="spellStart"/>
+      <w:r>
+        <w:rPr>
+          <w:lang w:val="en-US"/>
+        </w:rPr>
+        <w:t>contact.zipCode</w:t>
+      </w:r>
+      <w:proofErr w:type="spellEnd"/>
+      <w:r>
+        <w:rPr>
+          <w:lang w:val="en-US"/>
+        </w:rPr>
+        <w:t xml:space="preserve"> }} {{ </w:t>
+      </w:r>
+      <w:proofErr w:type="spellStart"/>
+      <w:r>
+        <w:rPr>
+          <w:lang w:val="en-US"/>
+        </w:rPr>
+        <w:t>contact.city</w:t>
+      </w:r>
+      <w:proofErr w:type="spellEnd"/>
+      <w:r>
+        <w:rPr>
+          <w:lang w:val="en-US"/>
+        </w:rPr>
+        <w:t xml:space="preserve"> }}</w:t>
+      </w:r>
+      <w:r>
+        <w:rPr>
+          <w:lang w:val="en-US"/>
+        </w:rPr>
+        <w:br/>
+      </w:r>
+      <w:r>
+        <w:rPr>
+          <w:lang w:val="en-US"/>
+        </w:rPr>
+        <w:tab/>
+        <w:t xml:space="preserve">{{ </w:t>
+      </w:r>
+      <w:proofErr w:type="spellStart"/>
+      <w:r>
+        <w:rPr>
+          <w:lang w:val="en-US"/>
+        </w:rPr>
+        <w:t>contact.</w:t>
+      </w:r>
+      <w:r>
+        <w:rPr>
+          <w:rStyle w:val="prop"/>
+          <w:lang w:val="en-US"/>
+        </w:rPr>
+        <w:t>countryCode</w:t>
+      </w:r>
+      <w:proofErr w:type="spellEnd"/>
+      <w:r>
+        <w:rPr>
+          <w:rStyle w:val="prop"/>
+          <w:lang w:val="en-US"/>
+        </w:rPr>
+        <w:t xml:space="preserve"> </w:t>
+      </w:r>
+      <w:r>
+        <w:rPr>
+          <w:lang w:val="en-US"/>
+        </w:rPr>
         <w:t>}}</w:t>
       </w:r>
     </w:p>
     <w:p>
       <w:pPr>
         <w:jc w:val="left"/>
-        <w:rPr>
-          <w:lang w:val="en-US"/>
-        </w:rPr>
-      </w:pPr>
-      <w:r>
-        <w:rPr>
-          <w:lang w:val="en-US"/>
-        </w:rPr>
-        <w:t>{% endfor %}</w:t>
+      </w:pPr>
+      <w:r>
+        <w:lastRenderedPageBreak/>
+        <w:t xml:space="preserve">{% </w:t>
+      </w:r>
+      <w:proofErr w:type="spellStart"/>
+      <w:r>
+        <w:t>endfor</w:t>
+      </w:r>
+      <w:proofErr w:type="spellEnd"/>
+      <w:r>
+        <w:t xml:space="preserve"> %}</w:t>
       </w:r>
     </w:p>
     <w:p>
@@ -1622,54 +2072,64 @@
           <w:bottom w:val="single" w:sz="12" w:space="1" w:color="auto"/>
         </w:pBdr>
         <w:jc w:val="left"/>
-        <w:rPr>
-          <w:lang w:val="en-US"/>
-        </w:rPr>
       </w:pPr>
     </w:p>
     <w:p>
       <w:pPr>
         <w:pStyle w:val="Titre2"/>
         <w:rPr>
-          <w:lang w:val="en-US"/>
-        </w:rPr>
-      </w:pPr>
-      <w:r>
-        <w:rPr>
           <w:rFonts w:ascii="Sauna" w:hAnsi="Sauna"/>
-          <w:lang w:val="en-US" w:eastAsia="fr-FR"/>
+        </w:rPr>
+      </w:pPr>
+      <w:r>
+        <w:rPr>
+          <w:rFonts w:ascii="Sauna" w:hAnsi="Sauna"/>
+          <w:lang w:eastAsia="fr-FR"/>
         </w:rPr>
         <w:t xml:space="preserve">Attributs </w:t>
       </w:r>
       <w:r>
         <w:rPr>
           <w:rFonts w:ascii="Sauna" w:hAnsi="Sauna"/>
-          <w:lang w:val="en-US"/>
-        </w:rPr>
-        <w:t>({{ varFields</w:t>
-      </w:r>
+        </w:rPr>
+        <w:t>(</w:t>
+      </w:r>
+      <w:proofErr w:type="gramStart"/>
       <w:r>
         <w:rPr>
           <w:rFonts w:ascii="Sauna" w:hAnsi="Sauna"/>
-          <w:lang w:val="en-US"/>
+        </w:rPr>
+        <w:t xml:space="preserve">{{ </w:t>
+      </w:r>
+      <w:proofErr w:type="spellStart"/>
+      <w:r>
+        <w:rPr>
+          <w:rFonts w:ascii="Sauna" w:hAnsi="Sauna"/>
+        </w:rPr>
+        <w:t>varFields</w:t>
+      </w:r>
+      <w:r>
+        <w:rPr>
+          <w:rFonts w:ascii="Sauna" w:hAnsi="Sauna"/>
         </w:rPr>
         <w:t>Count</w:t>
       </w:r>
+      <w:proofErr w:type="spellEnd"/>
+      <w:proofErr w:type="gramEnd"/>
       <w:r>
         <w:rPr>
           <w:rFonts w:ascii="Sauna" w:hAnsi="Sauna"/>
-          <w:lang w:val="en-US"/>
         </w:rPr>
         <w:t xml:space="preserve"> }}</w:t>
       </w:r>
       <w:r>
         <w:rPr>
           <w:rFonts w:ascii="Sauna" w:hAnsi="Sauna"/>
-          <w:lang w:val="en-US"/>
         </w:rPr>
         <w:t>)</w:t>
       </w:r>
     </w:p>
+    <w:p/>
     <w:tbl>
       <w:tblPr>
         <w:tblStyle w:val="TableauListe4-Accentuation1"/>
@@ -1691,15 +2151,7 @@
             <w:tcW w:w="2547" w:type="dxa"/>
           </w:tcPr>
           <w:p>
-            <w:pPr>
-              <w:rPr>
-                <w:lang w:val="en-US"/>
-              </w:rPr>
-            </w:pPr>
-            <w:r>
-              <w:rPr>
-                <w:lang w:val="en-US"/>
-              </w:rPr>
+            <w:r>
               <w:t>Nom (alias)</w:t>
             </w:r>
           </w:p>
@@ -1711,14 +2163,8 @@
           <w:p>
             <w:pPr>
               <w:cnfStyle w:val="100000000000" w:firstRow="1" w:lastRow="0" w:firstColumn="0" w:lastColumn="0" w:oddVBand="0" w:evenVBand="0" w:oddHBand="0" w:evenHBand="0" w:firstRowFirstColumn="0" w:firstRowLastColumn="0" w:lastRowFirstColumn="0" w:lastRowLastColumn="0"/>
-              <w:rPr>
-                <w:lang w:val="en-US"/>
-              </w:rPr>
             </w:pPr>
             <w:r>
-              <w:rPr>
-                <w:lang w:val="en-US"/>
-              </w:rPr>
               <w:t>Type</w:t>
             </w:r>
           </w:p>
@@ -1730,14 +2176,8 @@
           <w:p>
             <w:pPr>
               <w:cnfStyle w:val="100000000000" w:firstRow="1" w:lastRow="0" w:firstColumn="0" w:lastColumn="0" w:oddVBand="0" w:evenVBand="0" w:oddHBand="0" w:evenHBand="0" w:firstRowFirstColumn="0" w:firstRowLastColumn="0" w:lastRowFirstColumn="0" w:lastRowLastColumn="0"/>
-              <w:rPr>
-                <w:lang w:val="en-US"/>
-              </w:rPr>
             </w:pPr>
             <w:r>
-              <w:rPr>
-                <w:lang w:val="en-US"/>
-              </w:rPr>
               <w:t>Description</w:t>
             </w:r>
           </w:p>
@@ -1765,8 +2205,25 @@
                 <w:b w:val="0"/>
                 <w:lang w:val="en-US"/>
               </w:rPr>
-              <w:t xml:space="preserve">{%tr for i in </w:t>
-            </w:r>
+              <w:t xml:space="preserve">{%tr for </w:t>
+            </w:r>
+            <w:proofErr w:type="spellStart"/>
+            <w:r>
+              <w:rPr>
+                <w:b w:val="0"/>
+                <w:lang w:val="en-US"/>
+              </w:rPr>
+              <w:t>i</w:t>
+            </w:r>
+            <w:proofErr w:type="spellEnd"/>
+            <w:r>
+              <w:rPr>
+                <w:b w:val="0"/>
+                <w:lang w:val="en-US"/>
+              </w:rPr>
+              <w:t xml:space="preserve"> in </w:t>
+            </w:r>
+            <w:proofErr w:type="spellStart"/>
             <w:r>
               <w:rPr>
                 <w:b w:val="0"/>
@@ -1781,6 +2238,7 @@
               </w:rPr>
               <w:t>ields</w:t>
             </w:r>
+            <w:proofErr w:type="spellEnd"/>
             <w:r>
               <w:rPr>
                 <w:b w:val="0"/>
@@ -1800,32 +2258,27 @@
           <w:p>
             <w:pPr>
               <w:jc w:val="left"/>
-              <w:rPr>
-                <w:lang w:val="en-US"/>
-              </w:rPr>
             </w:pPr>
-            <w:r>
-              <w:rPr>
-                <w:lang w:val="en-US"/>
-              </w:rPr>
-              <w:t>{{ i.</w:t>
-            </w:r>
-            <w:r>
-              <w:rPr>
-                <w:lang w:val="en-US"/>
-              </w:rPr>
+            <w:proofErr w:type="gramStart"/>
+            <w:r>
+              <w:t>{{ i</w:t>
+            </w:r>
+            <w:proofErr w:type="gramEnd"/>
+            <w:r>
+              <w:t>.</w:t>
+            </w:r>
+            <w:r>
               <w:t>n</w:t>
             </w:r>
             <w:r>
-              <w:rPr>
-                <w:lang w:val="en-US"/>
-              </w:rPr>
               <w:t xml:space="preserve">ame }} </w:t>
+            </w:r>
+            <w:r>
+              <w:t xml:space="preserve"> </w:t>
             </w:r>
             <w:r>
               <w:rPr>
                 <w:b w:val="0"/>
-                <w:lang w:val="en-US"/>
               </w:rPr>
               <w:t>(</w:t>
             </w:r>
@@ -1833,30 +2286,42 @@
               <w:rPr>
                 <w:b w:val="0"/>
                 <w:i/>
-                <w:lang w:val="en-US"/>
               </w:rPr>
-              <w:t>{{ i.</w:t>
-            </w:r>
+              <w:t xml:space="preserve">{{ </w:t>
+            </w:r>
+            <w:proofErr w:type="spellStart"/>
             <w:r>
               <w:rPr>
                 <w:b w:val="0"/>
                 <w:i/>
-                <w:lang w:val="en-US"/>
               </w:rPr>
-              <w:t>a</w:t>
+              <w:t>i.</w:t>
             </w:r>
             <w:r>
               <w:rPr>
                 <w:b w:val="0"/>
                 <w:i/>
-                <w:lang w:val="en-US"/>
               </w:rPr>
-              <w:t>lias }}</w:t>
+              <w:t>a</w:t>
             </w:r>
             <w:r>
               <w:rPr>
                 <w:b w:val="0"/>
-                <w:lang w:val="en-US"/>
+                <w:i/>
+              </w:rPr>
+              <w:t>lias</w:t>
+            </w:r>
+            <w:proofErr w:type="spellEnd"/>
+            <w:r>
+              <w:rPr>
+                <w:b w:val="0"/>
+                <w:i/>
+              </w:rPr>
+              <w:t xml:space="preserve"> }}</w:t>
+            </w:r>
+            <w:r>
+              <w:rPr>
+                <w:b w:val="0"/>
               </w:rPr>
               <w:t>)</w:t>
             </w:r>
@@ -1870,45 +2335,37 @@
             <w:pPr>
               <w:jc w:val="left"/>
               <w:cnfStyle w:val="000000000000" w:firstRow="0" w:lastRow="0" w:firstColumn="0" w:lastColumn="0" w:oddVBand="0" w:evenVBand="0" w:oddHBand="0" w:evenHBand="0" w:firstRowFirstColumn="0" w:firstRowLastColumn="0" w:lastRowFirstColumn="0" w:lastRowLastColumn="0"/>
-              <w:rPr>
-                <w:lang w:val="en-US"/>
-              </w:rPr>
             </w:pPr>
-            <w:r>
-              <w:rPr>
-                <w:lang w:val="en-US"/>
-              </w:rPr>
+            <w:proofErr w:type="gramStart"/>
+            <w:r>
               <w:t>{</w:t>
             </w:r>
             <w:r>
-              <w:rPr>
-                <w:lang w:val="en-US"/>
-              </w:rPr>
-              <w:t>{ i.</w:t>
-            </w:r>
-            <w:r>
-              <w:rPr>
-                <w:lang w:val="en-US"/>
-              </w:rPr>
+              <w:t xml:space="preserve">{ </w:t>
+            </w:r>
+            <w:proofErr w:type="spellStart"/>
+            <w:r>
+              <w:t>i</w:t>
+            </w:r>
+            <w:proofErr w:type="gramEnd"/>
+            <w:r>
+              <w:t>.</w:t>
+            </w:r>
+            <w:r>
               <w:t>d</w:t>
             </w:r>
             <w:r>
-              <w:rPr>
-                <w:lang w:val="en-US"/>
-              </w:rPr>
               <w:t>ata</w:t>
             </w:r>
             <w:r>
-              <w:rPr>
-                <w:lang w:val="en-US"/>
-              </w:rPr>
               <w:t>T</w:t>
             </w:r>
             <w:r>
-              <w:rPr>
-                <w:lang w:val="en-US"/>
-              </w:rPr>
-              <w:t>ype }}</w:t>
+              <w:t>ype</w:t>
+            </w:r>
+            <w:proofErr w:type="spellEnd"/>
+            <w:r>
+              <w:t xml:space="preserve"> }}</w:t>
             </w:r>
           </w:p>
         </w:tc>
@@ -1920,21 +2377,25 @@
             <w:pPr>
               <w:jc w:val="left"/>
               <w:cnfStyle w:val="000000000000" w:firstRow="0" w:lastRow="0" w:firstColumn="0" w:lastColumn="0" w:oddVBand="0" w:evenVBand="0" w:oddHBand="0" w:evenHBand="0" w:firstRowFirstColumn="0" w:firstRowLastColumn="0" w:lastRowFirstColumn="0" w:lastRowLastColumn="0"/>
-              <w:rPr>
-                <w:lang w:val="en-US"/>
-              </w:rPr>
             </w:pPr>
-            <w:r>
-              <w:rPr>
-                <w:lang w:val="en-US"/>
-              </w:rPr>
-              <w:t>{{ i.d</w:t>
-            </w:r>
-            <w:r>
-              <w:rPr>
-                <w:lang w:val="en-US"/>
-              </w:rPr>
-              <w:t>escription }}</w:t>
+            <w:proofErr w:type="gramStart"/>
+            <w:r>
+              <w:t xml:space="preserve">{{ </w:t>
+            </w:r>
+            <w:proofErr w:type="spellStart"/>
+            <w:r>
+              <w:t>i</w:t>
+            </w:r>
+            <w:proofErr w:type="gramEnd"/>
+            <w:r>
+              <w:t>.d</w:t>
+            </w:r>
+            <w:r>
+              <w:t>escription</w:t>
+            </w:r>
+            <w:proofErr w:type="spellEnd"/>
+            <w:r>
+              <w:t xml:space="preserve"> }}</w:t>
             </w:r>
           </w:p>
         </w:tc>
@@ -1953,16 +2414,27 @@
             <w:pPr>
               <w:rPr>
                 <w:b w:val="0"/>
-                <w:lang w:val="en-US"/>
               </w:rPr>
             </w:pPr>
             <w:r>
               <w:rPr>
                 <w:b w:val="0"/>
-                <w:lang w:val="en-US"/>
               </w:rPr>
-              <w:lastRenderedPageBreak/>
-              <w:t>{%tr endfor %}</w:t>
+              <w:t xml:space="preserve">{%tr </w:t>
+            </w:r>
+            <w:proofErr w:type="spellStart"/>
+            <w:r>
+              <w:rPr>
+                <w:b w:val="0"/>
+              </w:rPr>
+              <w:t>endfor</w:t>
+            </w:r>
+            <w:proofErr w:type="spellEnd"/>
+            <w:r>
+              <w:rPr>
+                <w:b w:val="0"/>
+              </w:rPr>
+              <w:t xml:space="preserve"> %}</w:t>
             </w:r>
           </w:p>
         </w:tc>
@@ -1974,23 +2446,43 @@
           <w:bottom w:val="single" w:sz="12" w:space="1" w:color="auto"/>
         </w:pBdr>
         <w:rPr>
-          <w:lang w:val="en-US" w:eastAsia="fr-FR"/>
+          <w:lang w:eastAsia="fr-FR"/>
         </w:rPr>
       </w:pPr>
     </w:p>
     <w:p>
       <w:pPr>
         <w:pStyle w:val="Titre2"/>
-      </w:pPr>
-      <w:r>
         <w:rPr>
           <w:rFonts w:ascii="Sauna" w:hAnsi="Sauna"/>
-        </w:rPr>
-        <w:t xml:space="preserve">{{ varEventsCount }} </w:t>
-      </w:r>
+          <w:lang w:eastAsia="fr-FR"/>
+        </w:rPr>
+      </w:pPr>
+      <w:proofErr w:type="gramStart"/>
       <w:r>
         <w:rPr>
           <w:rFonts w:ascii="Sauna" w:hAnsi="Sauna"/>
+        </w:rPr>
+        <w:t xml:space="preserve">{{ </w:t>
+      </w:r>
+      <w:proofErr w:type="spellStart"/>
+      <w:r>
+        <w:rPr>
+          <w:rFonts w:ascii="Sauna" w:hAnsi="Sauna"/>
+        </w:rPr>
+        <w:t>varEventsCount</w:t>
+      </w:r>
+      <w:proofErr w:type="spellEnd"/>
+      <w:proofErr w:type="gramEnd"/>
+      <w:r>
+        <w:rPr>
+          <w:rFonts w:ascii="Sauna" w:hAnsi="Sauna"/>
+        </w:rPr>
+        <w:t xml:space="preserve"> }} </w:t>
+      </w:r>
+      <w:r>
+        <w:rPr>
+          <w:rFonts w:ascii="Sauna" w:hAnsi="Sauna"/>
           <w:lang w:eastAsia="fr-FR"/>
         </w:rPr>
         <w:t>d</w:t>
@@ -2002,10 +2494,17 @@
         </w:rPr>
         <w:t>erniers événements sur la donnée</w:t>
       </w:r>
+    </w:p>
+    <w:p>
+      <w:pPr>
+        <w:rPr>
+          <w:lang w:eastAsia="fr-FR"/>
+        </w:rPr>
+      </w:pPr>
     </w:p>
     <w:tbl>
       <w:tblPr>
-        <w:tblStyle w:val="TableauListe4-Accentuation6"/>
+        <w:tblStyle w:val="TableauListe4-Accentuation1"/>
         <w:tblW w:w="0" w:type="auto"/>
         <w:tblLook w:val="04A0" w:firstRow="1" w:lastRow="0" w:firstColumn="1" w:lastColumn="0" w:noHBand="0" w:noVBand="1"/>
       </w:tblPr>
@@ -2028,14 +2527,8 @@
               <w:tabs>
                 <w:tab w:val="left" w:pos="996"/>
               </w:tabs>
-              <w:rPr>
-                <w:lang w:val="en-US"/>
-              </w:rPr>
             </w:pPr>
             <w:r>
-              <w:rPr>
-                <w:lang w:val="en-US"/>
-              </w:rPr>
               <w:t>Date</w:t>
             </w:r>
           </w:p>
@@ -2050,20 +2543,11 @@
                 <w:tab w:val="left" w:pos="996"/>
               </w:tabs>
               <w:cnfStyle w:val="100000000000" w:firstRow="1" w:lastRow="0" w:firstColumn="0" w:lastColumn="0" w:oddVBand="0" w:evenVBand="0" w:oddHBand="0" w:evenHBand="0" w:firstRowFirstColumn="0" w:firstRowLastColumn="0" w:lastRowFirstColumn="0" w:lastRowLastColumn="0"/>
-              <w:rPr>
-                <w:lang w:val="en-US"/>
-              </w:rPr>
             </w:pPr>
             <w:r>
-              <w:rPr>
-                <w:lang w:val="en-US"/>
-              </w:rPr>
               <w:t>Type</w:t>
             </w:r>
             <w:r>
-              <w:rPr>
-                <w:lang w:val="en-US"/>
-              </w:rPr>
               <w:tab/>
             </w:r>
           </w:p>
@@ -2075,14 +2559,8 @@
           <w:p>
             <w:pPr>
               <w:cnfStyle w:val="100000000000" w:firstRow="1" w:lastRow="0" w:firstColumn="0" w:lastColumn="0" w:oddVBand="0" w:evenVBand="0" w:oddHBand="0" w:evenHBand="0" w:firstRowFirstColumn="0" w:firstRowLastColumn="0" w:lastRowFirstColumn="0" w:lastRowLastColumn="0"/>
-              <w:rPr>
-                <w:lang w:val="en-US"/>
-              </w:rPr>
             </w:pPr>
             <w:r>
-              <w:rPr>
-                <w:lang w:val="en-US"/>
-              </w:rPr>
               <w:t>Description</w:t>
             </w:r>
           </w:p>
@@ -2111,8 +2589,25 @@
                 <w:b w:val="0"/>
                 <w:lang w:val="en-US"/>
               </w:rPr>
-              <w:t xml:space="preserve">{%tr for i in </w:t>
-            </w:r>
+              <w:t xml:space="preserve">{%tr for </w:t>
+            </w:r>
+            <w:proofErr w:type="spellStart"/>
+            <w:r>
+              <w:rPr>
+                <w:b w:val="0"/>
+                <w:lang w:val="en-US"/>
+              </w:rPr>
+              <w:t>i</w:t>
+            </w:r>
+            <w:proofErr w:type="spellEnd"/>
+            <w:r>
+              <w:rPr>
+                <w:b w:val="0"/>
+                <w:lang w:val="en-US"/>
+              </w:rPr>
+              <w:t xml:space="preserve"> in </w:t>
+            </w:r>
+            <w:proofErr w:type="spellStart"/>
             <w:r>
               <w:rPr>
                 <w:b w:val="0"/>
@@ -2125,7 +2620,15 @@
                 <w:b w:val="0"/>
                 <w:lang w:val="en-US"/>
               </w:rPr>
-              <w:t>vents %}</w:t>
+              <w:t>vents</w:t>
+            </w:r>
+            <w:proofErr w:type="spellEnd"/>
+            <w:r>
+              <w:rPr>
+                <w:b w:val="0"/>
+                <w:lang w:val="en-US"/>
+              </w:rPr>
+              <w:t xml:space="preserve"> %}</w:t>
             </w:r>
           </w:p>
         </w:tc>
@@ -2141,15 +2644,35 @@
               <w:jc w:val="left"/>
               <w:rPr>
                 <w:b w:val="0"/>
-                <w:lang w:val="en-US"/>
               </w:rPr>
             </w:pPr>
+            <w:proofErr w:type="gramStart"/>
             <w:r>
               <w:rPr>
                 <w:b w:val="0"/>
-                <w:lang w:val="en-US"/>
               </w:rPr>
-              <w:t>{{ i.date }}</w:t>
+              <w:t xml:space="preserve">{{ </w:t>
+            </w:r>
+            <w:proofErr w:type="spellStart"/>
+            <w:r>
+              <w:rPr>
+                <w:b w:val="0"/>
+              </w:rPr>
+              <w:t>i</w:t>
+            </w:r>
+            <w:proofErr w:type="gramEnd"/>
+            <w:r>
+              <w:rPr>
+                <w:b w:val="0"/>
+              </w:rPr>
+              <w:t>.date</w:t>
+            </w:r>
+            <w:proofErr w:type="spellEnd"/>
+            <w:r>
+              <w:rPr>
+                <w:b w:val="0"/>
+              </w:rPr>
+              <w:t xml:space="preserve"> }}</w:t>
             </w:r>
           </w:p>
         </w:tc>
@@ -2161,26 +2684,24 @@
             <w:pPr>
               <w:jc w:val="left"/>
               <w:cnfStyle w:val="000000000000" w:firstRow="0" w:lastRow="0" w:firstColumn="0" w:lastColumn="0" w:oddVBand="0" w:evenVBand="0" w:oddHBand="0" w:evenHBand="0" w:firstRowFirstColumn="0" w:firstRowLastColumn="0" w:lastRowFirstColumn="0" w:lastRowLastColumn="0"/>
-              <w:rPr>
-                <w:lang w:val="en-US"/>
-              </w:rPr>
             </w:pPr>
-            <w:r>
-              <w:rPr>
-                <w:lang w:val="en-US"/>
-              </w:rPr>
-              <w:t>{{ i.</w:t>
-            </w:r>
-            <w:r>
-              <w:rPr>
-                <w:lang w:val="en-US"/>
-              </w:rPr>
+            <w:proofErr w:type="gramStart"/>
+            <w:r>
+              <w:t xml:space="preserve">{{ </w:t>
+            </w:r>
+            <w:proofErr w:type="spellStart"/>
+            <w:r>
+              <w:t>i</w:t>
+            </w:r>
+            <w:proofErr w:type="gramEnd"/>
+            <w:r>
+              <w:t>.</w:t>
+            </w:r>
+            <w:r>
               <w:t>kind</w:t>
             </w:r>
-            <w:r>
-              <w:rPr>
-                <w:lang w:val="en-US"/>
-              </w:rPr>
+            <w:proofErr w:type="spellEnd"/>
+            <w:r>
               <w:t xml:space="preserve"> }}</w:t>
             </w:r>
           </w:p>
@@ -2193,15 +2714,22 @@
             <w:pPr>
               <w:jc w:val="left"/>
               <w:cnfStyle w:val="000000000000" w:firstRow="0" w:lastRow="0" w:firstColumn="0" w:lastColumn="0" w:oddVBand="0" w:evenVBand="0" w:oddHBand="0" w:evenHBand="0" w:firstRowFirstColumn="0" w:firstRowLastColumn="0" w:lastRowFirstColumn="0" w:lastRowLastColumn="0"/>
-              <w:rPr>
-                <w:lang w:val="en-US"/>
-              </w:rPr>
             </w:pPr>
-            <w:r>
-              <w:rPr>
-                <w:lang w:val="en-US"/>
-              </w:rPr>
-              <w:t>{{ i.description }}</w:t>
+            <w:proofErr w:type="gramStart"/>
+            <w:r>
+              <w:t xml:space="preserve">{{ </w:t>
+            </w:r>
+            <w:proofErr w:type="spellStart"/>
+            <w:r>
+              <w:t>i</w:t>
+            </w:r>
+            <w:proofErr w:type="gramEnd"/>
+            <w:r>
+              <w:t>.description</w:t>
+            </w:r>
+            <w:proofErr w:type="spellEnd"/>
+            <w:r>
+              <w:t xml:space="preserve"> }}</w:t>
             </w:r>
           </w:p>
         </w:tc>
@@ -2221,15 +2749,27 @@
               <w:jc w:val="left"/>
               <w:rPr>
                 <w:b w:val="0"/>
-                <w:lang w:val="en-US"/>
               </w:rPr>
             </w:pPr>
             <w:r>
               <w:rPr>
                 <w:b w:val="0"/>
-                <w:lang w:val="en-US"/>
               </w:rPr>
-              <w:t>{%tr endfor %}</w:t>
+              <w:t xml:space="preserve">{%tr </w:t>
+            </w:r>
+            <w:proofErr w:type="spellStart"/>
+            <w:r>
+              <w:rPr>
+                <w:b w:val="0"/>
+              </w:rPr>
+              <w:t>endfor</w:t>
+            </w:r>
+            <w:proofErr w:type="spellEnd"/>
+            <w:r>
+              <w:rPr>
+                <w:b w:val="0"/>
+              </w:rPr>
+              <w:t xml:space="preserve"> %}</w:t>
             </w:r>
           </w:p>
         </w:tc>
@@ -2241,7 +2781,7 @@
           <w:bottom w:val="single" w:sz="12" w:space="1" w:color="auto"/>
         </w:pBdr>
         <w:rPr>
-          <w:lang w:val="en-US" w:eastAsia="fr-FR"/>
+          <w:lang w:eastAsia="fr-FR"/>
         </w:rPr>
       </w:pPr>
     </w:p>
@@ -2249,12 +2789,12 @@
       <w:pPr>
         <w:pStyle w:val="Titre2"/>
         <w:rPr>
-          <w:lang w:val="en-US" w:eastAsia="fr-FR"/>
-        </w:rPr>
-      </w:pPr>
-      <w:r>
-        <w:rPr>
-          <w:lang w:val="en-US" w:eastAsia="fr-FR"/>
+          <w:lang w:eastAsia="fr-FR"/>
+        </w:rPr>
+      </w:pPr>
+      <w:r>
+        <w:rPr>
+          <w:lang w:eastAsia="fr-FR"/>
         </w:rPr>
         <w:t>Fiche de métadonnées</w:t>
       </w:r>
@@ -2274,16 +2814,23 @@
         <w:rPr>
           <w:lang w:eastAsia="fr-FR"/>
         </w:rPr>
-        <w:t>Créée le :</w:t>
-      </w:r>
-      <w:r>
-        <w:rPr>
-          <w:lang w:eastAsia="fr-FR"/>
-        </w:rPr>
-        <w:t xml:space="preserve"> {{ </w:t>
-      </w:r>
-      <w:r>
-        <w:t>varMdDtCrea }}</w:t>
+        <w:t xml:space="preserve">Créée le : </w:t>
+      </w:r>
+      <w:proofErr w:type="gramStart"/>
+      <w:r>
+        <w:rPr>
+          <w:lang w:eastAsia="fr-FR"/>
+        </w:rPr>
+        <w:t xml:space="preserve">{{ </w:t>
+      </w:r>
+      <w:proofErr w:type="spellStart"/>
+      <w:r>
+        <w:t>varMdDtCrea</w:t>
+      </w:r>
+      <w:proofErr w:type="spellEnd"/>
+      <w:proofErr w:type="gramEnd"/>
+      <w:r>
+        <w:t xml:space="preserve"> }}</w:t>
       </w:r>
     </w:p>
     <w:p>
@@ -2301,17 +2848,21 @@
         <w:rPr>
           <w:lang w:eastAsia="fr-FR"/>
         </w:rPr>
-        <w:t>Mise à jour le :</w:t>
-      </w:r>
-      <w:r>
-        <w:rPr>
-          <w:lang w:eastAsia="fr-FR"/>
-        </w:rPr>
-        <w:t xml:space="preserve"> {{ </w:t>
-      </w:r>
+        <w:t xml:space="preserve">Mise à jour le : </w:t>
+      </w:r>
+      <w:proofErr w:type="gramStart"/>
+      <w:r>
+        <w:rPr>
+          <w:lang w:eastAsia="fr-FR"/>
+        </w:rPr>
+        <w:t xml:space="preserve">{{ </w:t>
+      </w:r>
+      <w:proofErr w:type="spellStart"/>
       <w:r>
         <w:t>varMdDtUpda</w:t>
       </w:r>
+      <w:proofErr w:type="spellEnd"/>
+      <w:proofErr w:type="gramEnd"/>
       <w:r>
         <w:t xml:space="preserve"> </w:t>
       </w:r>
@@ -2337,13 +2888,23 @@
         <w:rPr>
           <w:lang w:eastAsia="fr-FR"/>
         </w:rPr>
-        <w:t xml:space="preserve">Exportée le : {{ </w:t>
-      </w:r>
-      <w:r>
-        <w:t>varMdDt</w:t>
-      </w:r>
-      <w:r>
-        <w:t xml:space="preserve">Exp </w:t>
+        <w:t xml:space="preserve">Exportée le : </w:t>
+      </w:r>
+      <w:proofErr w:type="gramStart"/>
+      <w:r>
+        <w:rPr>
+          <w:lang w:eastAsia="fr-FR"/>
+        </w:rPr>
+        <w:t xml:space="preserve">{{ </w:t>
+      </w:r>
+      <w:proofErr w:type="spellStart"/>
+      <w:r>
+        <w:t>varMdDtExp</w:t>
+      </w:r>
+      <w:proofErr w:type="spellEnd"/>
+      <w:proofErr w:type="gramEnd"/>
+      <w:r>
+        <w:t xml:space="preserve"> </w:t>
       </w:r>
       <w:r>
         <w:rPr>
@@ -2368,11 +2929,21 @@
         <w:rPr>
           <w:lang w:eastAsia="fr-FR"/>
         </w:rPr>
-        <w:t xml:space="preserve">Lien d’édition : {{ </w:t>
-      </w:r>
+        <w:t xml:space="preserve">Lien d’édition : </w:t>
+      </w:r>
+      <w:proofErr w:type="gramStart"/>
+      <w:r>
+        <w:rPr>
+          <w:lang w:eastAsia="fr-FR"/>
+        </w:rPr>
+        <w:t xml:space="preserve">{{ </w:t>
+      </w:r>
+      <w:proofErr w:type="spellStart"/>
       <w:r>
         <w:t>varEditAPP</w:t>
       </w:r>
+      <w:proofErr w:type="spellEnd"/>
+      <w:proofErr w:type="gramEnd"/>
       <w:r>
         <w:t xml:space="preserve"> </w:t>
       </w:r>
@@ -2405,11 +2976,21 @@
         <w:rPr>
           <w:lang w:eastAsia="fr-FR"/>
         </w:rPr>
-        <w:t xml:space="preserve">Version en ligne : {{ </w:t>
-      </w:r>
+        <w:t xml:space="preserve">Version en ligne : </w:t>
+      </w:r>
+      <w:proofErr w:type="gramStart"/>
+      <w:r>
+        <w:rPr>
+          <w:lang w:eastAsia="fr-FR"/>
+        </w:rPr>
+        <w:t xml:space="preserve">{{ </w:t>
+      </w:r>
+      <w:proofErr w:type="spellStart"/>
       <w:r>
         <w:t>varViewOC</w:t>
       </w:r>
+      <w:proofErr w:type="spellEnd"/>
+      <w:proofErr w:type="gramEnd"/>
       <w:r>
         <w:t xml:space="preserve"> </w:t>
       </w:r>
@@ -2526,7 +3107,7 @@
             <w:color w:val="A6A6A6" w:themeColor="background1" w:themeShade="A6"/>
             <w:lang w:eastAsia="fr-FR"/>
           </w:rPr>
-          <w:t>26/08/2019 10:57</w:t>
+          <w:t>05/09/2019 12:32</w:t>
         </w:r>
         <w:r>
           <w:rPr>
@@ -2556,18 +3137,10 @@
             <w:i/>
             <w:color w:val="A6A6A6" w:themeColor="background1" w:themeShade="A6"/>
           </w:rPr>
-          <w:t>Métadonnée exportée depuis</w:t>
-        </w:r>
-        <w:bookmarkStart w:id="0" w:name="_GoBack"/>
-        <w:bookmarkEnd w:id="0"/>
-        <w:r>
-          <w:rPr>
-            <w:i/>
-            <w:color w:val="A6A6A6" w:themeColor="background1" w:themeShade="A6"/>
-          </w:rPr>
-          <w:t xml:space="preserve"> </w:t>
+          <w:t xml:space="preserve">Métadonnée exportée depuis </w:t>
         </w:r>
         <w:hyperlink r:id="rId1">
+          <w:proofErr w:type="spellStart"/>
           <w:r>
             <w:rPr>
               <w:rStyle w:val="LienInternet"/>
@@ -2576,6 +3149,7 @@
             </w:rPr>
             <w:t>Isogeo</w:t>
           </w:r>
+          <w:proofErr w:type="spellEnd"/>
         </w:hyperlink>
         <w:r>
           <w:rPr>
@@ -3714,7 +4288,7 @@
       </w:pPr>
     </w:pPrDefault>
   </w:docDefaults>
-  <w:latentStyles w:defLockedState="0" w:defUIPriority="99" w:defSemiHidden="0" w:defUnhideWhenUsed="0" w:defQFormat="0" w:count="376">
+  <w:latentStyles w:defLockedState="0" w:defUIPriority="99" w:defSemiHidden="0" w:defUnhideWhenUsed="0" w:defQFormat="0" w:count="377">
     <w:lsdException w:name="Normal" w:uiPriority="0" w:qFormat="1"/>
     <w:lsdException w:name="heading 1" w:uiPriority="9" w:qFormat="1"/>
     <w:lsdException w:name="heading 2" w:semiHidden="1" w:uiPriority="9" w:unhideWhenUsed="1" w:qFormat="1"/>
@@ -3820,6 +4394,7 @@
     <w:lsdException w:name="HTML Sample" w:semiHidden="1" w:unhideWhenUsed="1"/>
     <w:lsdException w:name="HTML Typewriter" w:semiHidden="1" w:unhideWhenUsed="1"/>
     <w:lsdException w:name="HTML Variable" w:semiHidden="1" w:unhideWhenUsed="1"/>
+    <w:lsdException w:name="Normal Table" w:semiHidden="1" w:unhideWhenUsed="1"/>
     <w:lsdException w:name="annotation subject" w:semiHidden="1" w:unhideWhenUsed="1"/>
     <w:lsdException w:name="No List" w:semiHidden="1" w:unhideWhenUsed="1"/>
     <w:lsdException w:name="Outline List 1" w:semiHidden="1" w:unhideWhenUsed="1"/>
@@ -3866,8 +4441,10 @@
     <w:lsdException w:name="Table Subtle 2" w:semiHidden="1" w:unhideWhenUsed="1"/>
     <w:lsdException w:name="Table Web 1" w:semiHidden="1" w:unhideWhenUsed="1"/>
     <w:lsdException w:name="Table Web 2" w:semiHidden="1" w:unhideWhenUsed="1"/>
+    <w:lsdException w:name="Table Web 3" w:semiHidden="1" w:unhideWhenUsed="1"/>
     <w:lsdException w:name="Balloon Text" w:semiHidden="1" w:unhideWhenUsed="1"/>
     <w:lsdException w:name="Table Grid" w:uiPriority="39"/>
+    <w:lsdException w:name="Table Theme" w:semiHidden="1" w:unhideWhenUsed="1"/>
     <w:lsdException w:name="Placeholder Text" w:semiHidden="1"/>
     <w:lsdException w:name="No Spacing" w:uiPriority="1" w:qFormat="1"/>
     <w:lsdException w:name="Light Shading" w:uiPriority="60"/>
@@ -4088,6 +4665,7 @@
     <w:lsdException w:name="Hashtag" w:semiHidden="1" w:unhideWhenUsed="1"/>
     <w:lsdException w:name="Unresolved Mention" w:semiHidden="1" w:unhideWhenUsed="1"/>
     <w:lsdException w:name="Smart Link" w:semiHidden="1" w:unhideWhenUsed="1"/>
+    <w:lsdException w:name="Smart Link Error" w:semiHidden="1" w:unhideWhenUsed="1"/>
   </w:latentStyles>
   <w:style w:type="paragraph" w:default="1" w:styleId="Normal">
     <w:name w:val="Normal"/>
@@ -5258,7 +5836,7 @@
 </file>
 
 <file path=customXml/itemProps1.xml><?xml version="1.0" encoding="utf-8"?>
-<ds:datastoreItem xmlns:ds="http://schemas.openxmlformats.org/officeDocument/2006/customXml" ds:itemID="{BD899B3D-6BC4-4E64-B41E-8E121C9FC603}">
+<ds:datastoreItem xmlns:ds="http://schemas.openxmlformats.org/officeDocument/2006/customXml" ds:itemID="{48989715-3F77-452E-9190-41C0204B76C9}">
   <ds:schemaRefs>
     <ds:schemaRef ds:uri="http://schemas.openxmlformats.org/officeDocument/2006/bibliography"/>
   </ds:schemaRefs>

</xml_diff>

<commit_message>
handle conditions in a table
</commit_message>
<xml_diff>
--- a/tests/fixtures/template_Isogeo.docx
+++ b/tests/fixtures/template_Isogeo.docx
@@ -13,7 +13,6 @@
         </w:pBdr>
         <w:jc w:val="center"/>
       </w:pPr>
-      <w:proofErr w:type="gramStart"/>
       <w:r>
         <w:rPr>
           <w:rFonts w:ascii="Sauna" w:eastAsia="Times New Roman" w:hAnsi="Sauna"/>
@@ -30,7 +29,6 @@
         <w:t>varTitle</w:t>
       </w:r>
       <w:proofErr w:type="spellEnd"/>
-      <w:proofErr w:type="gramEnd"/>
       <w:r>
         <w:rPr>
           <w:rFonts w:ascii="Sauna" w:eastAsia="Times New Roman" w:hAnsi="Sauna"/>
@@ -108,7 +106,6 @@
                                 <w:lang w:eastAsia="fr-FR"/>
                               </w:rPr>
                             </w:pPr>
-                            <w:proofErr w:type="gramStart"/>
                             <w:r>
                               <w:rPr>
                                 <w:lang w:eastAsia="fr-FR"/>
@@ -123,7 +120,6 @@
                               <w:t>varThumbnail</w:t>
                             </w:r>
                             <w:proofErr w:type="spellEnd"/>
-                            <w:proofErr w:type="gramEnd"/>
                             <w:r>
                               <w:rPr>
                                 <w:lang w:eastAsia="fr-FR"/>
@@ -157,7 +153,6 @@
                           <w:lang w:eastAsia="fr-FR"/>
                         </w:rPr>
                       </w:pPr>
-                      <w:proofErr w:type="gramStart"/>
                       <w:r>
                         <w:rPr>
                           <w:lang w:eastAsia="fr-FR"/>
@@ -172,7 +167,6 @@
                         <w:t>varThumbnail</w:t>
                       </w:r>
                       <w:proofErr w:type="spellEnd"/>
-                      <w:proofErr w:type="gramEnd"/>
                       <w:r>
                         <w:rPr>
                           <w:lang w:eastAsia="fr-FR"/>
@@ -202,7 +196,6 @@
         </w:rPr>
         <w:t xml:space="preserve"> </w:t>
       </w:r>
-      <w:proofErr w:type="gramStart"/>
       <w:r>
         <w:rPr>
           <w:rFonts w:ascii="Sauna" w:hAnsi="Sauna"/>
@@ -221,7 +214,6 @@
         <w:t>varOwner</w:t>
       </w:r>
       <w:proofErr w:type="spellEnd"/>
-      <w:proofErr w:type="gramEnd"/>
       <w:r>
         <w:rPr>
           <w:rFonts w:ascii="Sauna" w:hAnsi="Sauna"/>
@@ -258,26 +250,17 @@
           <w:rStyle w:val="Titre2Car"/>
           <w:rFonts w:ascii="Sauna" w:hAnsi="Sauna"/>
         </w:rPr>
-        <w:t>(</w:t>
-      </w:r>
-      <w:proofErr w:type="gramStart"/>
+        <w:t xml:space="preserve">({{ </w:t>
+      </w:r>
+      <w:proofErr w:type="spellStart"/>
       <w:r>
         <w:rPr>
           <w:rStyle w:val="Titre2Car"/>
           <w:rFonts w:ascii="Sauna" w:hAnsi="Sauna"/>
         </w:rPr>
-        <w:t xml:space="preserve">{{ </w:t>
-      </w:r>
-      <w:proofErr w:type="spellStart"/>
-      <w:r>
-        <w:rPr>
-          <w:rStyle w:val="Titre2Car"/>
-          <w:rFonts w:ascii="Sauna" w:hAnsi="Sauna"/>
-        </w:rPr>
         <w:t>varKeywordsCount</w:t>
       </w:r>
       <w:proofErr w:type="spellEnd"/>
-      <w:proofErr w:type="gramEnd"/>
       <w:r>
         <w:rPr>
           <w:rStyle w:val="Titre2Car"/>
@@ -1107,20 +1090,15 @@
       <w:tr>
         <w:tc>
           <w:tcPr>
+            <w:cnfStyle w:val="001000000000" w:firstRow="0" w:lastRow="0" w:firstColumn="1" w:lastColumn="0" w:oddVBand="0" w:evenVBand="0" w:oddHBand="0" w:evenHBand="0" w:firstRowFirstColumn="0" w:firstRowLastColumn="0" w:lastRowFirstColumn="0" w:lastRowLastColumn="0"/>
             <w:tcW w:w="1838" w:type="dxa"/>
           </w:tcPr>
           <w:p>
             <w:pPr>
               <w:jc w:val="left"/>
-              <w:cnfStyle w:val="001000000000" w:firstRow="0" w:lastRow="0" w:firstColumn="1" w:lastColumn="0" w:oddVBand="0" w:evenVBand="0" w:oddHBand="0" w:evenHBand="0" w:firstRowFirstColumn="0" w:firstRowLastColumn="0" w:lastRowFirstColumn="0" w:lastRowLastColumn="0"/>
             </w:pPr>
-            <w:proofErr w:type="gramStart"/>
-            <w:r>
-              <w:t>{{ i</w:t>
-            </w:r>
-            <w:proofErr w:type="gramEnd"/>
-            <w:r>
-              <w:t xml:space="preserve">.name }} </w:t>
+            <w:r>
+              <w:t xml:space="preserve">{{ i.name }} </w:t>
             </w:r>
           </w:p>
         </w:tc>
@@ -1131,18 +1109,14 @@
           <w:p>
             <w:pPr>
               <w:jc w:val="left"/>
+              <w:cnfStyle w:val="000000000000" w:firstRow="0" w:lastRow="0" w:firstColumn="0" w:lastColumn="0" w:oddVBand="0" w:evenVBand="0" w:oddHBand="0" w:evenHBand="0" w:firstRowFirstColumn="0" w:firstRowLastColumn="0" w:lastRowFirstColumn="0" w:lastRowLastColumn="0"/>
             </w:pPr>
-            <w:proofErr w:type="gramStart"/>
             <w:r>
               <w:t xml:space="preserve">{{ </w:t>
             </w:r>
             <w:proofErr w:type="spellStart"/>
             <w:r>
-              <w:t>i</w:t>
-            </w:r>
-            <w:proofErr w:type="gramEnd"/>
-            <w:r>
-              <w:t>.</w:t>
+              <w:t>i.</w:t>
             </w:r>
             <w:r>
               <w:t>published</w:t>
@@ -1160,18 +1134,14 @@
           <w:p>
             <w:pPr>
               <w:jc w:val="left"/>
+              <w:cnfStyle w:val="000000000000" w:firstRow="0" w:lastRow="0" w:firstColumn="0" w:lastColumn="0" w:oddVBand="0" w:evenVBand="0" w:oddHBand="0" w:evenHBand="0" w:firstRowFirstColumn="0" w:firstRowLastColumn="0" w:lastRowFirstColumn="0" w:lastRowLastColumn="0"/>
             </w:pPr>
-            <w:proofErr w:type="gramStart"/>
             <w:r>
               <w:t xml:space="preserve">{{ </w:t>
             </w:r>
             <w:proofErr w:type="spellStart"/>
             <w:r>
-              <w:t>i</w:t>
-            </w:r>
-            <w:proofErr w:type="gramEnd"/>
-            <w:r>
-              <w:t>.</w:t>
+              <w:t>i.</w:t>
             </w:r>
             <w:r>
               <w:t>conformant</w:t>
@@ -1180,8 +1150,6 @@
             <w:r>
               <w:t xml:space="preserve"> }}</w:t>
             </w:r>
-            <w:bookmarkStart w:id="0" w:name="_GoBack"/>
-            <w:bookmarkEnd w:id="0"/>
           </w:p>
         </w:tc>
         <w:tc>
@@ -1191,18 +1159,14 @@
           <w:p>
             <w:pPr>
               <w:jc w:val="left"/>
+              <w:cnfStyle w:val="000000000000" w:firstRow="0" w:lastRow="0" w:firstColumn="0" w:lastColumn="0" w:oddVBand="0" w:evenVBand="0" w:oddHBand="0" w:evenHBand="0" w:firstRowFirstColumn="0" w:firstRowLastColumn="0" w:lastRowFirstColumn="0" w:lastRowLastColumn="0"/>
             </w:pPr>
-            <w:proofErr w:type="gramStart"/>
             <w:r>
               <w:t xml:space="preserve">{{ </w:t>
             </w:r>
             <w:proofErr w:type="spellStart"/>
             <w:r>
-              <w:t>i</w:t>
-            </w:r>
-            <w:proofErr w:type="gramEnd"/>
-            <w:r>
-              <w:t>.</w:t>
+              <w:t>i.</w:t>
             </w:r>
             <w:r>
               <w:t>link</w:t>
@@ -1211,7 +1175,6 @@
             <w:r>
               <w:t xml:space="preserve"> }}</w:t>
             </w:r>
-            <w:proofErr w:type="spellStart"/>
           </w:p>
         </w:tc>
       </w:tr>
@@ -1231,7 +1194,6 @@
                 <w:b w:val="0"/>
               </w:rPr>
             </w:pPr>
-            <w:proofErr w:type="spellEnd"/>
             <w:r>
               <w:rPr>
                 <w:b w:val="0"/>
@@ -1301,7 +1263,6 @@
       <w:r>
         <w:t xml:space="preserve">Thématiques : </w:t>
       </w:r>
-      <w:proofErr w:type="gramStart"/>
       <w:r>
         <w:rPr>
           <w:lang w:eastAsia="fr-FR"/>
@@ -1316,7 +1277,6 @@
         <w:t>varInspireTheme</w:t>
       </w:r>
       <w:proofErr w:type="spellEnd"/>
-      <w:proofErr w:type="gramEnd"/>
       <w:r>
         <w:rPr>
           <w:lang w:eastAsia="fr-FR"/>
@@ -1334,7 +1294,6 @@
       <w:r>
         <w:t xml:space="preserve"> : </w:t>
       </w:r>
-      <w:proofErr w:type="gramStart"/>
       <w:r>
         <w:rPr>
           <w:lang w:eastAsia="fr-FR"/>
@@ -1349,7 +1308,6 @@
         <w:t>varInspireConformity</w:t>
       </w:r>
       <w:proofErr w:type="spellEnd"/>
-      <w:proofErr w:type="gramEnd"/>
       <w:r>
         <w:rPr>
           <w:lang w:eastAsia="fr-FR"/>
@@ -1373,25 +1331,293 @@
     </w:p>
     <w:p>
       <w:pPr>
+        <w:rPr>
+          <w:lang w:eastAsia="fr-FR"/>
+        </w:rPr>
+      </w:pPr>
+    </w:p>
+    <w:tbl>
+      <w:tblPr>
+        <w:tblStyle w:val="TableauListe4-Accentuation1"/>
+        <w:tblW w:w="9130" w:type="dxa"/>
+        <w:tblLayout w:type="fixed"/>
+        <w:tblLook w:val="04A0" w:firstRow="1" w:lastRow="0" w:firstColumn="1" w:lastColumn="0" w:noHBand="0" w:noVBand="1"/>
+      </w:tblPr>
+      <w:tblGrid>
+        <w:gridCol w:w="2216"/>
+        <w:gridCol w:w="3024"/>
+        <w:gridCol w:w="3890"/>
+      </w:tblGrid>
+      <w:tr>
+        <w:trPr>
+          <w:cnfStyle w:val="100000000000" w:firstRow="1" w:lastRow="0" w:firstColumn="0" w:lastColumn="0" w:oddVBand="0" w:evenVBand="0" w:oddHBand="0" w:evenHBand="0" w:firstRowFirstColumn="0" w:firstRowLastColumn="0" w:lastRowFirstColumn="0" w:lastRowLastColumn="0"/>
+          <w:trHeight w:val="432"/>
+        </w:trPr>
+        <w:tc>
+          <w:tcPr>
+            <w:cnfStyle w:val="001000000000" w:firstRow="0" w:lastRow="0" w:firstColumn="1" w:lastColumn="0" w:oddVBand="0" w:evenVBand="0" w:oddHBand="0" w:evenHBand="0" w:firstRowFirstColumn="0" w:firstRowLastColumn="0" w:lastRowFirstColumn="0" w:lastRowLastColumn="0"/>
+            <w:tcW w:w="2216" w:type="dxa"/>
+          </w:tcPr>
+          <w:p>
+            <w:r>
+              <w:t>Nom</w:t>
+            </w:r>
+          </w:p>
+        </w:tc>
+        <w:tc>
+          <w:tcPr>
+            <w:tcW w:w="3024" w:type="dxa"/>
+          </w:tcPr>
+          <w:p>
+            <w:pPr>
+              <w:cnfStyle w:val="100000000000" w:firstRow="1" w:lastRow="0" w:firstColumn="0" w:lastColumn="0" w:oddVBand="0" w:evenVBand="0" w:oddHBand="0" w:evenHBand="0" w:firstRowFirstColumn="0" w:firstRowLastColumn="0" w:lastRowFirstColumn="0" w:lastRowLastColumn="0"/>
+            </w:pPr>
+            <w:r>
+              <w:t>Description</w:t>
+            </w:r>
+          </w:p>
+        </w:tc>
+        <w:tc>
+          <w:tcPr>
+            <w:tcW w:w="3890" w:type="dxa"/>
+          </w:tcPr>
+          <w:p>
+            <w:pPr>
+              <w:cnfStyle w:val="100000000000" w:firstRow="1" w:lastRow="0" w:firstColumn="0" w:lastColumn="0" w:oddVBand="0" w:evenVBand="0" w:oddHBand="0" w:evenHBand="0" w:firstRowFirstColumn="0" w:firstRowLastColumn="0" w:lastRowFirstColumn="0" w:lastRowLastColumn="0"/>
+            </w:pPr>
+            <w:r>
+              <w:t>Lien</w:t>
+            </w:r>
+          </w:p>
+        </w:tc>
+      </w:tr>
+      <w:tr>
+        <w:trPr>
+          <w:cnfStyle w:val="000000100000" w:firstRow="0" w:lastRow="0" w:firstColumn="0" w:lastColumn="0" w:oddVBand="0" w:evenVBand="0" w:oddHBand="1" w:evenHBand="0" w:firstRowFirstColumn="0" w:firstRowLastColumn="0" w:lastRowFirstColumn="0" w:lastRowLastColumn="0"/>
+          <w:trHeight w:val="432"/>
+        </w:trPr>
+        <w:tc>
+          <w:tcPr>
+            <w:cnfStyle w:val="001000000000" w:firstRow="0" w:lastRow="0" w:firstColumn="1" w:lastColumn="0" w:oddVBand="0" w:evenVBand="0" w:oddHBand="0" w:evenHBand="0" w:firstRowFirstColumn="0" w:firstRowLastColumn="0" w:lastRowFirstColumn="0" w:lastRowLastColumn="0"/>
+            <w:tcW w:w="5240" w:type="dxa"/>
+            <w:gridSpan w:val="2"/>
+          </w:tcPr>
+          <w:p>
+            <w:pPr>
+              <w:rPr>
+                <w:lang w:val="en-US"/>
+              </w:rPr>
+            </w:pPr>
+            <w:r>
+              <w:rPr>
+                <w:b w:val="0"/>
+                <w:lang w:val="en-US"/>
+              </w:rPr>
+              <w:t xml:space="preserve">{%tr for </w:t>
+            </w:r>
+            <w:proofErr w:type="spellStart"/>
+            <w:r>
+              <w:rPr>
+                <w:b w:val="0"/>
+                <w:lang w:val="en-US"/>
+              </w:rPr>
+              <w:t>i</w:t>
+            </w:r>
+            <w:proofErr w:type="spellEnd"/>
+            <w:r>
+              <w:rPr>
+                <w:b w:val="0"/>
+                <w:lang w:val="en-US"/>
+              </w:rPr>
+              <w:t xml:space="preserve"> in </w:t>
+            </w:r>
+            <w:proofErr w:type="spellStart"/>
+            <w:r>
+              <w:rPr>
+                <w:b w:val="0"/>
+                <w:lang w:val="en-US"/>
+              </w:rPr>
+              <w:t>var</w:t>
+            </w:r>
+            <w:r>
+              <w:rPr>
+                <w:b w:val="0"/>
+                <w:lang w:val="en-US"/>
+              </w:rPr>
+              <w:t>Conditions</w:t>
+            </w:r>
+            <w:proofErr w:type="spellEnd"/>
+            <w:r>
+              <w:rPr>
+                <w:b w:val="0"/>
+                <w:lang w:val="en-US"/>
+              </w:rPr>
+              <w:t xml:space="preserve"> %}</w:t>
+            </w:r>
+          </w:p>
+        </w:tc>
+        <w:tc>
+          <w:tcPr>
+            <w:tcW w:w="3890" w:type="dxa"/>
+          </w:tcPr>
+          <w:p>
+            <w:pPr>
+              <w:cnfStyle w:val="000000100000" w:firstRow="0" w:lastRow="0" w:firstColumn="0" w:lastColumn="0" w:oddVBand="0" w:evenVBand="0" w:oddHBand="1" w:evenHBand="0" w:firstRowFirstColumn="0" w:firstRowLastColumn="0" w:lastRowFirstColumn="0" w:lastRowLastColumn="0"/>
+              <w:rPr>
+                <w:lang w:val="en-US"/>
+              </w:rPr>
+            </w:pPr>
+          </w:p>
+        </w:tc>
+      </w:tr>
+      <w:tr>
+        <w:trPr>
+          <w:trHeight w:val="960"/>
+        </w:trPr>
+        <w:tc>
+          <w:tcPr>
+            <w:cnfStyle w:val="001000000000" w:firstRow="0" w:lastRow="0" w:firstColumn="1" w:lastColumn="0" w:oddVBand="0" w:evenVBand="0" w:oddHBand="0" w:evenHBand="0" w:firstRowFirstColumn="0" w:firstRowLastColumn="0" w:lastRowFirstColumn="0" w:lastRowLastColumn="0"/>
+            <w:tcW w:w="2216" w:type="dxa"/>
+          </w:tcPr>
+          <w:p>
+            <w:pPr>
+              <w:jc w:val="left"/>
+            </w:pPr>
+            <w:r>
+              <w:t>{{ i.name }}</w:t>
+            </w:r>
+            <w:bookmarkStart w:id="0" w:name="_GoBack"/>
+            <w:bookmarkEnd w:id="0"/>
+          </w:p>
+        </w:tc>
+        <w:tc>
+          <w:tcPr>
+            <w:tcW w:w="3024" w:type="dxa"/>
+          </w:tcPr>
+          <w:p>
+            <w:pPr>
+              <w:jc w:val="left"/>
+              <w:cnfStyle w:val="000000000000" w:firstRow="0" w:lastRow="0" w:firstColumn="0" w:lastColumn="0" w:oddVBand="0" w:evenVBand="0" w:oddHBand="0" w:evenHBand="0" w:firstRowFirstColumn="0" w:firstRowLastColumn="0" w:lastRowFirstColumn="0" w:lastRowLastColumn="0"/>
+            </w:pPr>
+            <w:r>
+              <w:t xml:space="preserve">{{ </w:t>
+            </w:r>
+            <w:proofErr w:type="spellStart"/>
+            <w:r>
+              <w:t>i.</w:t>
+            </w:r>
+            <w:r>
+              <w:t>description</w:t>
+            </w:r>
+            <w:proofErr w:type="spellEnd"/>
+            <w:r>
+              <w:t xml:space="preserve"> }}</w:t>
+            </w:r>
+          </w:p>
+        </w:tc>
+        <w:tc>
+          <w:tcPr>
+            <w:tcW w:w="3890" w:type="dxa"/>
+          </w:tcPr>
+          <w:p>
+            <w:pPr>
+              <w:jc w:val="left"/>
+              <w:cnfStyle w:val="000000000000" w:firstRow="0" w:lastRow="0" w:firstColumn="0" w:lastColumn="0" w:oddVBand="0" w:evenVBand="0" w:oddHBand="0" w:evenHBand="0" w:firstRowFirstColumn="0" w:firstRowLastColumn="0" w:lastRowFirstColumn="0" w:lastRowLastColumn="0"/>
+            </w:pPr>
+            <w:r>
+              <w:t xml:space="preserve">{{ </w:t>
+            </w:r>
+            <w:proofErr w:type="spellStart"/>
+            <w:r>
+              <w:t>i.</w:t>
+            </w:r>
+            <w:r>
+              <w:t>link</w:t>
+            </w:r>
+            <w:proofErr w:type="spellEnd"/>
+            <w:r>
+              <w:t xml:space="preserve"> }}</w:t>
+            </w:r>
+          </w:p>
+        </w:tc>
+      </w:tr>
+      <w:tr>
+        <w:trPr>
+          <w:cnfStyle w:val="000000100000" w:firstRow="0" w:lastRow="0" w:firstColumn="0" w:lastColumn="0" w:oddVBand="0" w:evenVBand="0" w:oddHBand="1" w:evenHBand="0" w:firstRowFirstColumn="0" w:firstRowLastColumn="0" w:lastRowFirstColumn="0" w:lastRowLastColumn="0"/>
+          <w:trHeight w:val="432"/>
+        </w:trPr>
+        <w:tc>
+          <w:tcPr>
+            <w:cnfStyle w:val="001000000000" w:firstRow="0" w:lastRow="0" w:firstColumn="1" w:lastColumn="0" w:oddVBand="0" w:evenVBand="0" w:oddHBand="0" w:evenHBand="0" w:firstRowFirstColumn="0" w:firstRowLastColumn="0" w:lastRowFirstColumn="0" w:lastRowLastColumn="0"/>
+            <w:tcW w:w="5240" w:type="dxa"/>
+            <w:gridSpan w:val="2"/>
+          </w:tcPr>
+          <w:p>
+            <w:r>
+              <w:rPr>
+                <w:b w:val="0"/>
+              </w:rPr>
+              <w:t xml:space="preserve">{%tr </w:t>
+            </w:r>
+            <w:proofErr w:type="spellStart"/>
+            <w:r>
+              <w:rPr>
+                <w:b w:val="0"/>
+              </w:rPr>
+              <w:t>endfor</w:t>
+            </w:r>
+            <w:proofErr w:type="spellEnd"/>
+            <w:r>
+              <w:rPr>
+                <w:b w:val="0"/>
+              </w:rPr>
+              <w:t xml:space="preserve"> %}</w:t>
+            </w:r>
+          </w:p>
+        </w:tc>
+        <w:tc>
+          <w:tcPr>
+            <w:tcW w:w="3890" w:type="dxa"/>
+          </w:tcPr>
+          <w:p>
+            <w:pPr>
+              <w:cnfStyle w:val="000000100000" w:firstRow="0" w:lastRow="0" w:firstColumn="0" w:lastColumn="0" w:oddVBand="0" w:evenVBand="0" w:oddHBand="1" w:evenHBand="0" w:firstRowFirstColumn="0" w:firstRowLastColumn="0" w:lastRowFirstColumn="0" w:lastRowLastColumn="0"/>
+            </w:pPr>
+          </w:p>
+        </w:tc>
+      </w:tr>
+    </w:tbl>
+    <w:p>
+      <w:pPr>
+        <w:rPr>
+          <w:lang w:eastAsia="fr-FR"/>
+        </w:rPr>
+      </w:pPr>
+    </w:p>
+    <w:p>
+      <w:pPr>
+        <w:pStyle w:val="Titre3"/>
+        <w:rPr>
+          <w:lang w:eastAsia="fr-FR"/>
+        </w:rPr>
+      </w:pPr>
+      <w:r>
+        <w:rPr>
+          <w:lang w:eastAsia="fr-FR"/>
+        </w:rPr>
+        <w:t>Limitations d’usage</w:t>
+      </w:r>
+    </w:p>
+    <w:p>
+      <w:pPr>
         <w:jc w:val="left"/>
       </w:pPr>
       <w:r>
-        <w:t xml:space="preserve">{% for </w:t>
+        <w:t xml:space="preserve">{% for limitation in </w:t>
       </w:r>
       <w:proofErr w:type="spellStart"/>
       <w:r>
-        <w:t>cgu</w:t>
-      </w:r>
-      <w:proofErr w:type="spellEnd"/>
-      <w:r>
-        <w:t xml:space="preserve"> in </w:t>
-      </w:r>
-      <w:proofErr w:type="spellStart"/>
-      <w:r>
-        <w:t>varCGU</w:t>
-      </w:r>
-      <w:r>
-        <w:t>S</w:t>
+        <w:t>varLimitations</w:t>
       </w:r>
       <w:proofErr w:type="spellEnd"/>
       <w:r>
@@ -1407,16 +1633,22 @@
         </w:numPr>
         <w:jc w:val="left"/>
       </w:pPr>
-      <w:proofErr w:type="gramStart"/>
-      <w:r>
-        <w:t>{{ cgu.name</w:t>
-      </w:r>
-      <w:proofErr w:type="gramEnd"/>
-      <w:r>
-        <w:t xml:space="preserve"> }}  </w:t>
-      </w:r>
-      <w:r>
-        <w:t>:</w:t>
+      <w:r>
+        <w:t xml:space="preserve">{{ </w:t>
+      </w:r>
+      <w:proofErr w:type="spellStart"/>
+      <w:r>
+        <w:t>limitation</w:t>
+      </w:r>
+      <w:r>
+        <w:t>.</w:t>
+      </w:r>
+      <w:r>
+        <w:t>type</w:t>
+      </w:r>
+      <w:proofErr w:type="spellEnd"/>
+      <w:r>
+        <w:t xml:space="preserve"> }} </w:t>
       </w:r>
       <w:r>
         <w:t xml:space="preserve"> </w:t>
@@ -1426,16 +1658,16 @@
       </w:r>
       <w:proofErr w:type="spellStart"/>
       <w:r>
-        <w:t>cgu.</w:t>
-      </w:r>
-      <w:r>
-        <w:t>description</w:t>
+        <w:t>limitation.restriction</w:t>
       </w:r>
       <w:proofErr w:type="spellEnd"/>
       <w:r>
         <w:t xml:space="preserve"> }}</w:t>
       </w:r>
       <w:r>
+        <w:t xml:space="preserve"> :</w:t>
+      </w:r>
+      <w:r>
         <w:t xml:space="preserve"> </w:t>
       </w:r>
       <w:r>
@@ -1443,160 +1675,21 @@
       </w:r>
       <w:proofErr w:type="spellStart"/>
       <w:r>
-        <w:t>cgu.content</w:t>
+        <w:t>limitation</w:t>
+      </w:r>
+      <w:r>
+        <w:t>.description</w:t>
       </w:r>
       <w:proofErr w:type="spellEnd"/>
       <w:r>
         <w:t xml:space="preserve"> }}</w:t>
       </w:r>
       <w:r>
-        <w:t xml:space="preserve"> .</w:t>
-      </w:r>
-      <w:r>
-        <w:t xml:space="preserve"> </w:t>
-      </w:r>
-      <w:proofErr w:type="gramStart"/>
-      <w:r>
-        <w:t xml:space="preserve">{{ </w:t>
+        <w:t xml:space="preserve">. {{ </w:t>
       </w:r>
       <w:proofErr w:type="spellStart"/>
       <w:r>
-        <w:t>cgu</w:t>
-      </w:r>
-      <w:proofErr w:type="gramEnd"/>
-      <w:r>
-        <w:t>.</w:t>
-      </w:r>
-      <w:r>
-        <w:t>link</w:t>
-      </w:r>
-      <w:proofErr w:type="spellEnd"/>
-      <w:r>
-        <w:t xml:space="preserve"> }}</w:t>
-      </w:r>
-    </w:p>
-    <w:p>
-      <w:pPr>
-        <w:jc w:val="left"/>
-      </w:pPr>
-      <w:r>
-        <w:t xml:space="preserve">{% </w:t>
-      </w:r>
-      <w:proofErr w:type="spellStart"/>
-      <w:r>
-        <w:t>endfor</w:t>
-      </w:r>
-      <w:proofErr w:type="spellEnd"/>
-      <w:r>
-        <w:t xml:space="preserve"> %}</w:t>
-      </w:r>
-    </w:p>
-    <w:p>
-      <w:pPr>
-        <w:pStyle w:val="Titre3"/>
-        <w:rPr>
-          <w:lang w:eastAsia="fr-FR"/>
-        </w:rPr>
-      </w:pPr>
-      <w:r>
-        <w:rPr>
-          <w:lang w:eastAsia="fr-FR"/>
-        </w:rPr>
-        <w:t>Limitations d’usage</w:t>
-      </w:r>
-    </w:p>
-    <w:p>
-      <w:pPr>
-        <w:jc w:val="left"/>
-      </w:pPr>
-      <w:r>
-        <w:t xml:space="preserve">{% for limitation in </w:t>
-      </w:r>
-      <w:proofErr w:type="spellStart"/>
-      <w:r>
-        <w:t>varLimitations</w:t>
-      </w:r>
-      <w:proofErr w:type="spellEnd"/>
-      <w:r>
-        <w:t xml:space="preserve"> %}</w:t>
-      </w:r>
-    </w:p>
-    <w:p>
-      <w:pPr>
-        <w:pStyle w:val="Paragraphedeliste"/>
-        <w:numPr>
-          <w:ilvl w:val="0"/>
-          <w:numId w:val="8"/>
-        </w:numPr>
-        <w:jc w:val="left"/>
-      </w:pPr>
-      <w:proofErr w:type="gramStart"/>
-      <w:r>
-        <w:t xml:space="preserve">{{ </w:t>
-      </w:r>
-      <w:proofErr w:type="spellStart"/>
-      <w:r>
-        <w:t>limitation</w:t>
-      </w:r>
-      <w:proofErr w:type="gramEnd"/>
-      <w:r>
-        <w:t>.</w:t>
-      </w:r>
-      <w:r>
-        <w:t>type</w:t>
-      </w:r>
-      <w:proofErr w:type="spellEnd"/>
-      <w:r>
-        <w:t xml:space="preserve"> }} </w:t>
-      </w:r>
-      <w:r>
-        <w:t xml:space="preserve"> </w:t>
-      </w:r>
-      <w:r>
-        <w:t xml:space="preserve">{{ </w:t>
-      </w:r>
-      <w:proofErr w:type="spellStart"/>
-      <w:r>
-        <w:t>limitation.restriction</w:t>
-      </w:r>
-      <w:proofErr w:type="spellEnd"/>
-      <w:r>
-        <w:t xml:space="preserve"> }}</w:t>
-      </w:r>
-      <w:r>
-        <w:t xml:space="preserve"> :</w:t>
-      </w:r>
-      <w:r>
-        <w:t xml:space="preserve"> </w:t>
-      </w:r>
-      <w:r>
-        <w:t xml:space="preserve">{{ </w:t>
-      </w:r>
-      <w:proofErr w:type="spellStart"/>
-      <w:r>
-        <w:t>limitation</w:t>
-      </w:r>
-      <w:r>
-        <w:t>.description</w:t>
-      </w:r>
-      <w:proofErr w:type="spellEnd"/>
-      <w:r>
-        <w:t xml:space="preserve"> }}</w:t>
-      </w:r>
-      <w:r>
-        <w:t xml:space="preserve">. </w:t>
-      </w:r>
-      <w:proofErr w:type="gramStart"/>
-      <w:r>
-        <w:t xml:space="preserve">{{ </w:t>
-      </w:r>
-      <w:proofErr w:type="spellStart"/>
-      <w:r>
-        <w:t>limitation</w:t>
-      </w:r>
-      <w:proofErr w:type="gramEnd"/>
-      <w:r>
-        <w:t>.</w:t>
+        <w:t>limitation.</w:t>
       </w:r>
       <w:r>
         <w:t>inspire</w:t>
@@ -1665,7 +1758,6 @@
         </w:rPr>
         <w:t xml:space="preserve"> (</w:t>
       </w:r>
-      <w:proofErr w:type="gramStart"/>
       <w:r>
         <w:rPr>
           <w:rFonts w:ascii="Sauna" w:hAnsi="Sauna"/>
@@ -1680,7 +1772,6 @@
         <w:t>varContactsCount</w:t>
       </w:r>
       <w:proofErr w:type="spellEnd"/>
-      <w:proofErr w:type="gramEnd"/>
       <w:r>
         <w:rPr>
           <w:rFonts w:ascii="Sauna" w:hAnsi="Sauna"/>
@@ -1718,21 +1809,12 @@
           <w:lang w:val="en-US"/>
         </w:rPr>
       </w:pPr>
-      <w:proofErr w:type="gramStart"/>
       <w:r>
         <w:rPr>
           <w:b/>
           <w:lang w:val="en-US"/>
         </w:rPr>
-        <w:t>{{ contact.name</w:t>
-      </w:r>
-      <w:proofErr w:type="gramEnd"/>
-      <w:r>
-        <w:rPr>
-          <w:b/>
-          <w:lang w:val="en-US"/>
-        </w:rPr>
-        <w:t xml:space="preserve"> }}</w:t>
+        <w:t>{{ contact.name }}</w:t>
       </w:r>
       <w:r>
         <w:rPr>
@@ -1833,58 +1915,7 @@
         <w:rPr>
           <w:lang w:val="en-US"/>
         </w:rPr>
-        <w:tab/>
-      </w:r>
-      <w:proofErr w:type="gramStart"/>
-      <w:r>
-        <w:rPr>
-          <w:lang w:val="en-US"/>
-        </w:rPr>
-        <w:t xml:space="preserve">{{ </w:t>
-      </w:r>
-      <w:proofErr w:type="spellStart"/>
-      <w:r>
-        <w:rPr>
-          <w:lang w:val="en-US"/>
-        </w:rPr>
-        <w:t>contact</w:t>
-      </w:r>
-      <w:proofErr w:type="gramEnd"/>
-      <w:r>
-        <w:rPr>
-          <w:lang w:val="en-US"/>
-        </w:rPr>
-        <w:t>.</w:t>
-      </w:r>
-      <w:r>
-        <w:rPr>
-          <w:lang w:val="en-US"/>
-        </w:rPr>
-        <w:t>e</w:t>
-      </w:r>
-      <w:r>
-        <w:rPr>
-          <w:lang w:val="en-US"/>
-        </w:rPr>
-        <w:t>mail</w:t>
-      </w:r>
-      <w:proofErr w:type="spellEnd"/>
-      <w:r>
-        <w:rPr>
-          <w:lang w:val="en-US"/>
-        </w:rPr>
-        <w:t xml:space="preserve"> }}</w:t>
-      </w:r>
-      <w:r>
-        <w:rPr>
-          <w:lang w:val="en-US"/>
-        </w:rPr>
-        <w:br/>
-      </w:r>
-      <w:r>
-        <w:rPr>
-          <w:lang w:val="en-US"/>
-        </w:rPr>
+        <w:lastRenderedPageBreak/>
         <w:tab/>
         <w:t xml:space="preserve">{{ </w:t>
       </w:r>
@@ -1893,7 +1924,19 @@
         <w:rPr>
           <w:lang w:val="en-US"/>
         </w:rPr>
-        <w:t>contact.phone</w:t>
+        <w:t>contact.</w:t>
+      </w:r>
+      <w:r>
+        <w:rPr>
+          <w:lang w:val="en-US"/>
+        </w:rPr>
+        <w:t>e</w:t>
+      </w:r>
+      <w:r>
+        <w:rPr>
+          <w:lang w:val="en-US"/>
+        </w:rPr>
+        <w:t>mail</w:t>
       </w:r>
       <w:proofErr w:type="spellEnd"/>
       <w:r>
@@ -1920,6 +1963,33 @@
         <w:rPr>
           <w:lang w:val="en-US"/>
         </w:rPr>
+        <w:t>contact.phone</w:t>
+      </w:r>
+      <w:proofErr w:type="spellEnd"/>
+      <w:r>
+        <w:rPr>
+          <w:lang w:val="en-US"/>
+        </w:rPr>
+        <w:t xml:space="preserve"> }}</w:t>
+      </w:r>
+      <w:r>
+        <w:rPr>
+          <w:lang w:val="en-US"/>
+        </w:rPr>
+        <w:br/>
+      </w:r>
+      <w:r>
+        <w:rPr>
+          <w:lang w:val="en-US"/>
+        </w:rPr>
+        <w:tab/>
+        <w:t xml:space="preserve">{{ </w:t>
+      </w:r>
+      <w:proofErr w:type="spellStart"/>
+      <w:r>
+        <w:rPr>
+          <w:lang w:val="en-US"/>
+        </w:rPr>
         <w:t>contact.fax</w:t>
       </w:r>
       <w:proofErr w:type="spellEnd"/>
@@ -2054,7 +2124,6 @@
         <w:jc w:val="left"/>
       </w:pPr>
       <w:r>
-        <w:lastRenderedPageBreak/>
         <w:t xml:space="preserve">{% </w:t>
       </w:r>
       <w:proofErr w:type="spellStart"/>
@@ -2092,30 +2161,22 @@
         <w:rPr>
           <w:rFonts w:ascii="Sauna" w:hAnsi="Sauna"/>
         </w:rPr>
-        <w:t>(</w:t>
-      </w:r>
-      <w:proofErr w:type="gramStart"/>
+        <w:t xml:space="preserve">({{ </w:t>
+      </w:r>
+      <w:proofErr w:type="spellStart"/>
       <w:r>
         <w:rPr>
           <w:rFonts w:ascii="Sauna" w:hAnsi="Sauna"/>
         </w:rPr>
-        <w:t xml:space="preserve">{{ </w:t>
-      </w:r>
-      <w:proofErr w:type="spellStart"/>
+        <w:t>varFields</w:t>
+      </w:r>
       <w:r>
         <w:rPr>
           <w:rFonts w:ascii="Sauna" w:hAnsi="Sauna"/>
         </w:rPr>
-        <w:t>varFields</w:t>
-      </w:r>
-      <w:r>
-        <w:rPr>
-          <w:rFonts w:ascii="Sauna" w:hAnsi="Sauna"/>
-        </w:rPr>
         <w:t>Count</w:t>
       </w:r>
       <w:proofErr w:type="spellEnd"/>
-      <w:proofErr w:type="gramEnd"/>
       <w:r>
         <w:rPr>
           <w:rFonts w:ascii="Sauna" w:hAnsi="Sauna"/>
@@ -2259,13 +2320,8 @@
             <w:pPr>
               <w:jc w:val="left"/>
             </w:pPr>
-            <w:proofErr w:type="gramStart"/>
-            <w:r>
-              <w:t>{{ i</w:t>
-            </w:r>
-            <w:proofErr w:type="gramEnd"/>
-            <w:r>
-              <w:t>.</w:t>
+            <w:r>
+              <w:t>{{ i.</w:t>
             </w:r>
             <w:r>
               <w:t>n</w:t>
@@ -2336,7 +2392,6 @@
               <w:jc w:val="left"/>
               <w:cnfStyle w:val="000000000000" w:firstRow="0" w:lastRow="0" w:firstColumn="0" w:lastColumn="0" w:oddVBand="0" w:evenVBand="0" w:oddHBand="0" w:evenHBand="0" w:firstRowFirstColumn="0" w:firstRowLastColumn="0" w:lastRowFirstColumn="0" w:lastRowLastColumn="0"/>
             </w:pPr>
-            <w:proofErr w:type="gramStart"/>
             <w:r>
               <w:t>{</w:t>
             </w:r>
@@ -2345,11 +2400,7 @@
             </w:r>
             <w:proofErr w:type="spellStart"/>
             <w:r>
-              <w:t>i</w:t>
-            </w:r>
-            <w:proofErr w:type="gramEnd"/>
-            <w:r>
-              <w:t>.</w:t>
+              <w:t>i.</w:t>
             </w:r>
             <w:r>
               <w:t>d</w:t>
@@ -2378,17 +2429,12 @@
               <w:jc w:val="left"/>
               <w:cnfStyle w:val="000000000000" w:firstRow="0" w:lastRow="0" w:firstColumn="0" w:lastColumn="0" w:oddVBand="0" w:evenVBand="0" w:oddHBand="0" w:evenHBand="0" w:firstRowFirstColumn="0" w:firstRowLastColumn="0" w:lastRowFirstColumn="0" w:lastRowLastColumn="0"/>
             </w:pPr>
-            <w:proofErr w:type="gramStart"/>
             <w:r>
               <w:t xml:space="preserve">{{ </w:t>
             </w:r>
             <w:proofErr w:type="spellStart"/>
             <w:r>
-              <w:t>i</w:t>
-            </w:r>
-            <w:proofErr w:type="gramEnd"/>
-            <w:r>
-              <w:t>.d</w:t>
+              <w:t>i.d</w:t>
             </w:r>
             <w:r>
               <w:t>escription</w:t>
@@ -2458,7 +2504,6 @@
           <w:lang w:eastAsia="fr-FR"/>
         </w:rPr>
       </w:pPr>
-      <w:proofErr w:type="gramStart"/>
       <w:r>
         <w:rPr>
           <w:rFonts w:ascii="Sauna" w:hAnsi="Sauna"/>
@@ -2473,7 +2518,6 @@
         <w:t>varEventsCount</w:t>
       </w:r>
       <w:proofErr w:type="spellEnd"/>
-      <w:proofErr w:type="gramEnd"/>
       <w:r>
         <w:rPr>
           <w:rFonts w:ascii="Sauna" w:hAnsi="Sauna"/>
@@ -2646,7 +2690,6 @@
                 <w:b w:val="0"/>
               </w:rPr>
             </w:pPr>
-            <w:proofErr w:type="gramStart"/>
             <w:r>
               <w:rPr>
                 <w:b w:val="0"/>
@@ -2658,14 +2701,7 @@
               <w:rPr>
                 <w:b w:val="0"/>
               </w:rPr>
-              <w:t>i</w:t>
-            </w:r>
-            <w:proofErr w:type="gramEnd"/>
-            <w:r>
-              <w:rPr>
-                <w:b w:val="0"/>
-              </w:rPr>
-              <w:t>.date</w:t>
+              <w:t>i.date</w:t>
             </w:r>
             <w:proofErr w:type="spellEnd"/>
             <w:r>
@@ -2685,17 +2721,12 @@
               <w:jc w:val="left"/>
               <w:cnfStyle w:val="000000000000" w:firstRow="0" w:lastRow="0" w:firstColumn="0" w:lastColumn="0" w:oddVBand="0" w:evenVBand="0" w:oddHBand="0" w:evenHBand="0" w:firstRowFirstColumn="0" w:firstRowLastColumn="0" w:lastRowFirstColumn="0" w:lastRowLastColumn="0"/>
             </w:pPr>
-            <w:proofErr w:type="gramStart"/>
             <w:r>
               <w:t xml:space="preserve">{{ </w:t>
             </w:r>
             <w:proofErr w:type="spellStart"/>
             <w:r>
-              <w:t>i</w:t>
-            </w:r>
-            <w:proofErr w:type="gramEnd"/>
-            <w:r>
-              <w:t>.</w:t>
+              <w:t>i.</w:t>
             </w:r>
             <w:r>
               <w:t>kind</w:t>
@@ -2715,17 +2746,12 @@
               <w:jc w:val="left"/>
               <w:cnfStyle w:val="000000000000" w:firstRow="0" w:lastRow="0" w:firstColumn="0" w:lastColumn="0" w:oddVBand="0" w:evenVBand="0" w:oddHBand="0" w:evenHBand="0" w:firstRowFirstColumn="0" w:firstRowLastColumn="0" w:lastRowFirstColumn="0" w:lastRowLastColumn="0"/>
             </w:pPr>
-            <w:proofErr w:type="gramStart"/>
             <w:r>
               <w:t xml:space="preserve">{{ </w:t>
             </w:r>
             <w:proofErr w:type="spellStart"/>
             <w:r>
-              <w:t>i</w:t>
-            </w:r>
-            <w:proofErr w:type="gramEnd"/>
-            <w:r>
-              <w:t>.description</w:t>
+              <w:t>i.description</w:t>
             </w:r>
             <w:proofErr w:type="spellEnd"/>
             <w:r>
@@ -2814,21 +2840,13 @@
         <w:rPr>
           <w:lang w:eastAsia="fr-FR"/>
         </w:rPr>
-        <w:t xml:space="preserve">Créée le : </w:t>
-      </w:r>
-      <w:proofErr w:type="gramStart"/>
-      <w:r>
-        <w:rPr>
-          <w:lang w:eastAsia="fr-FR"/>
-        </w:rPr>
-        <w:t xml:space="preserve">{{ </w:t>
+        <w:t xml:space="preserve">Créée le : {{ </w:t>
       </w:r>
       <w:proofErr w:type="spellStart"/>
       <w:r>
         <w:t>varMdDtCrea</w:t>
       </w:r>
       <w:proofErr w:type="spellEnd"/>
-      <w:proofErr w:type="gramEnd"/>
       <w:r>
         <w:t xml:space="preserve"> }}</w:t>
       </w:r>
@@ -2848,21 +2866,13 @@
         <w:rPr>
           <w:lang w:eastAsia="fr-FR"/>
         </w:rPr>
-        <w:t xml:space="preserve">Mise à jour le : </w:t>
-      </w:r>
-      <w:proofErr w:type="gramStart"/>
-      <w:r>
-        <w:rPr>
-          <w:lang w:eastAsia="fr-FR"/>
-        </w:rPr>
-        <w:t xml:space="preserve">{{ </w:t>
+        <w:t xml:space="preserve">Mise à jour le : {{ </w:t>
       </w:r>
       <w:proofErr w:type="spellStart"/>
       <w:r>
         <w:t>varMdDtUpda</w:t>
       </w:r>
       <w:proofErr w:type="spellEnd"/>
-      <w:proofErr w:type="gramEnd"/>
       <w:r>
         <w:t xml:space="preserve"> </w:t>
       </w:r>
@@ -2888,21 +2898,13 @@
         <w:rPr>
           <w:lang w:eastAsia="fr-FR"/>
         </w:rPr>
-        <w:t xml:space="preserve">Exportée le : </w:t>
-      </w:r>
-      <w:proofErr w:type="gramStart"/>
-      <w:r>
-        <w:rPr>
-          <w:lang w:eastAsia="fr-FR"/>
-        </w:rPr>
-        <w:t xml:space="preserve">{{ </w:t>
+        <w:t xml:space="preserve">Exportée le : {{ </w:t>
       </w:r>
       <w:proofErr w:type="spellStart"/>
       <w:r>
         <w:t>varMdDtExp</w:t>
       </w:r>
       <w:proofErr w:type="spellEnd"/>
-      <w:proofErr w:type="gramEnd"/>
       <w:r>
         <w:t xml:space="preserve"> </w:t>
       </w:r>
@@ -2929,21 +2931,13 @@
         <w:rPr>
           <w:lang w:eastAsia="fr-FR"/>
         </w:rPr>
-        <w:t xml:space="preserve">Lien d’édition : </w:t>
-      </w:r>
-      <w:proofErr w:type="gramStart"/>
-      <w:r>
-        <w:rPr>
-          <w:lang w:eastAsia="fr-FR"/>
-        </w:rPr>
-        <w:t xml:space="preserve">{{ </w:t>
+        <w:t xml:space="preserve">Lien d’édition : {{ </w:t>
       </w:r>
       <w:proofErr w:type="spellStart"/>
       <w:r>
         <w:t>varEditAPP</w:t>
       </w:r>
       <w:proofErr w:type="spellEnd"/>
-      <w:proofErr w:type="gramEnd"/>
       <w:r>
         <w:t xml:space="preserve"> </w:t>
       </w:r>
@@ -2976,21 +2970,13 @@
         <w:rPr>
           <w:lang w:eastAsia="fr-FR"/>
         </w:rPr>
-        <w:t xml:space="preserve">Version en ligne : </w:t>
-      </w:r>
-      <w:proofErr w:type="gramStart"/>
-      <w:r>
-        <w:rPr>
-          <w:lang w:eastAsia="fr-FR"/>
-        </w:rPr>
-        <w:t xml:space="preserve">{{ </w:t>
+        <w:t xml:space="preserve">Version en ligne : {{ </w:t>
       </w:r>
       <w:proofErr w:type="spellStart"/>
       <w:r>
         <w:t>varViewOC</w:t>
       </w:r>
       <w:proofErr w:type="spellEnd"/>
-      <w:proofErr w:type="gramEnd"/>
       <w:r>
         <w:t xml:space="preserve"> </w:t>
       </w:r>
@@ -3107,7 +3093,7 @@
             <w:color w:val="A6A6A6" w:themeColor="background1" w:themeShade="A6"/>
             <w:lang w:eastAsia="fr-FR"/>
           </w:rPr>
-          <w:t>05/09/2019 12:32</w:t>
+          <w:t>05/09/2019 15:35</w:t>
         </w:r>
         <w:r>
           <w:rPr>
@@ -5836,7 +5822,7 @@
 </file>
 
 <file path=customXml/itemProps1.xml><?xml version="1.0" encoding="utf-8"?>
-<ds:datastoreItem xmlns:ds="http://schemas.openxmlformats.org/officeDocument/2006/customXml" ds:itemID="{48989715-3F77-452E-9190-41C0204B76C9}">
+<ds:datastoreItem xmlns:ds="http://schemas.openxmlformats.org/officeDocument/2006/customXml" ds:itemID="{6A0943FF-D0DA-4E46-8426-753A06FAC362}">
   <ds:schemaRefs>
     <ds:schemaRef ds:uri="http://schemas.openxmlformats.org/officeDocument/2006/bibliography"/>
   </ds:schemaRefs>

</xml_diff>

<commit_message>
fix limitations formatting #8
</commit_message>
<xml_diff>
--- a/tests/fixtures/template_Isogeo.docx
+++ b/tests/fixtures/template_Isogeo.docx
@@ -13,6 +13,7 @@
         </w:pBdr>
         <w:jc w:val="center"/>
       </w:pPr>
+      <w:proofErr w:type="gramStart"/>
       <w:r>
         <w:rPr>
           <w:rFonts w:ascii="Sauna" w:eastAsia="Times New Roman" w:hAnsi="Sauna"/>
@@ -29,6 +30,7 @@
         <w:t>varTitle</w:t>
       </w:r>
       <w:proofErr w:type="spellEnd"/>
+      <w:proofErr w:type="gramEnd"/>
       <w:r>
         <w:rPr>
           <w:rFonts w:ascii="Sauna" w:eastAsia="Times New Roman" w:hAnsi="Sauna"/>
@@ -106,6 +108,7 @@
                                 <w:lang w:eastAsia="fr-FR"/>
                               </w:rPr>
                             </w:pPr>
+                            <w:proofErr w:type="gramStart"/>
                             <w:r>
                               <w:rPr>
                                 <w:lang w:eastAsia="fr-FR"/>
@@ -120,6 +123,7 @@
                               <w:t>varThumbnail</w:t>
                             </w:r>
                             <w:proofErr w:type="spellEnd"/>
+                            <w:proofErr w:type="gramEnd"/>
                             <w:r>
                               <w:rPr>
                                 <w:lang w:eastAsia="fr-FR"/>
@@ -153,6 +157,7 @@
                           <w:lang w:eastAsia="fr-FR"/>
                         </w:rPr>
                       </w:pPr>
+                      <w:proofErr w:type="gramStart"/>
                       <w:r>
                         <w:rPr>
                           <w:lang w:eastAsia="fr-FR"/>
@@ -167,6 +172,7 @@
                         <w:t>varThumbnail</w:t>
                       </w:r>
                       <w:proofErr w:type="spellEnd"/>
+                      <w:proofErr w:type="gramEnd"/>
                       <w:r>
                         <w:rPr>
                           <w:lang w:eastAsia="fr-FR"/>
@@ -196,6 +202,7 @@
         </w:rPr>
         <w:t xml:space="preserve"> </w:t>
       </w:r>
+      <w:proofErr w:type="gramStart"/>
       <w:r>
         <w:rPr>
           <w:rFonts w:ascii="Sauna" w:hAnsi="Sauna"/>
@@ -214,6 +221,7 @@
         <w:t>varOwner</w:t>
       </w:r>
       <w:proofErr w:type="spellEnd"/>
+      <w:proofErr w:type="gramEnd"/>
       <w:r>
         <w:rPr>
           <w:rFonts w:ascii="Sauna" w:hAnsi="Sauna"/>
@@ -250,17 +258,26 @@
           <w:rStyle w:val="Titre2Car"/>
           <w:rFonts w:ascii="Sauna" w:hAnsi="Sauna"/>
         </w:rPr>
-        <w:t xml:space="preserve">({{ </w:t>
-      </w:r>
-      <w:proofErr w:type="spellStart"/>
+        <w:t>(</w:t>
+      </w:r>
+      <w:proofErr w:type="gramStart"/>
       <w:r>
         <w:rPr>
           <w:rStyle w:val="Titre2Car"/>
           <w:rFonts w:ascii="Sauna" w:hAnsi="Sauna"/>
         </w:rPr>
+        <w:t xml:space="preserve">{{ </w:t>
+      </w:r>
+      <w:proofErr w:type="spellStart"/>
+      <w:r>
+        <w:rPr>
+          <w:rStyle w:val="Titre2Car"/>
+          <w:rFonts w:ascii="Sauna" w:hAnsi="Sauna"/>
+        </w:rPr>
         <w:t>varKeywordsCount</w:t>
       </w:r>
       <w:proofErr w:type="spellEnd"/>
+      <w:proofErr w:type="gramEnd"/>
       <w:r>
         <w:rPr>
           <w:rStyle w:val="Titre2Car"/>
@@ -319,6 +336,7 @@
           <w:lang w:eastAsia="fr-FR"/>
         </w:rPr>
       </w:pPr>
+      <w:proofErr w:type="gramStart"/>
       <w:r>
         <w:rPr>
           <w:lang w:eastAsia="fr-FR"/>
@@ -333,6 +351,7 @@
         <w:t>varAbstract</w:t>
       </w:r>
       <w:proofErr w:type="spellEnd"/>
+      <w:proofErr w:type="gramEnd"/>
       <w:r>
         <w:rPr>
           <w:lang w:eastAsia="fr-FR"/>
@@ -394,7 +413,14 @@
         <w:rPr>
           <w:lang w:eastAsia="fr-FR"/>
         </w:rPr>
-        <w:t xml:space="preserve">Date de création de la donnée : {{ </w:t>
+        <w:t xml:space="preserve">Date de création de la donnée : </w:t>
+      </w:r>
+      <w:proofErr w:type="gramStart"/>
+      <w:r>
+        <w:rPr>
+          <w:lang w:eastAsia="fr-FR"/>
+        </w:rPr>
+        <w:t xml:space="preserve">{{ </w:t>
       </w:r>
       <w:proofErr w:type="spellStart"/>
       <w:r>
@@ -404,6 +430,7 @@
         <w:t>varDataDtCrea</w:t>
       </w:r>
       <w:proofErr w:type="spellEnd"/>
+      <w:proofErr w:type="gramEnd"/>
       <w:r>
         <w:rPr>
           <w:lang w:eastAsia="fr-FR"/>
@@ -423,7 +450,14 @@
         <w:rPr>
           <w:lang w:eastAsia="fr-FR"/>
         </w:rPr>
-        <w:t xml:space="preserve">Date de dernière modification de la donnée : {{ </w:t>
+        <w:t xml:space="preserve">Date de dernière modification de la donnée : </w:t>
+      </w:r>
+      <w:proofErr w:type="gramStart"/>
+      <w:r>
+        <w:rPr>
+          <w:lang w:eastAsia="fr-FR"/>
+        </w:rPr>
+        <w:t xml:space="preserve">{{ </w:t>
       </w:r>
       <w:proofErr w:type="spellStart"/>
       <w:r>
@@ -433,6 +467,7 @@
         <w:t>varDataDtUpda</w:t>
       </w:r>
       <w:proofErr w:type="spellEnd"/>
+      <w:proofErr w:type="gramEnd"/>
       <w:r>
         <w:rPr>
           <w:lang w:eastAsia="fr-FR"/>
@@ -452,7 +487,14 @@
         <w:rPr>
           <w:lang w:eastAsia="fr-FR"/>
         </w:rPr>
-        <w:t xml:space="preserve">Date de publication de la donnée : {{ </w:t>
+        <w:t xml:space="preserve">Date de publication de la donnée : </w:t>
+      </w:r>
+      <w:proofErr w:type="gramStart"/>
+      <w:r>
+        <w:rPr>
+          <w:lang w:eastAsia="fr-FR"/>
+        </w:rPr>
+        <w:t xml:space="preserve">{{ </w:t>
       </w:r>
       <w:proofErr w:type="spellStart"/>
       <w:r>
@@ -462,6 +504,7 @@
         <w:t>varDataDtPubl</w:t>
       </w:r>
       <w:proofErr w:type="spellEnd"/>
+      <w:proofErr w:type="gramEnd"/>
       <w:r>
         <w:rPr>
           <w:lang w:eastAsia="fr-FR"/>
@@ -488,7 +531,14 @@
         <w:rPr>
           <w:lang w:eastAsia="fr-FR"/>
         </w:rPr>
-        <w:t xml:space="preserve">u {{ </w:t>
+        <w:t xml:space="preserve">u </w:t>
+      </w:r>
+      <w:proofErr w:type="gramStart"/>
+      <w:r>
+        <w:rPr>
+          <w:lang w:eastAsia="fr-FR"/>
+        </w:rPr>
+        <w:t xml:space="preserve">{{ </w:t>
       </w:r>
       <w:proofErr w:type="spellStart"/>
       <w:r>
@@ -498,6 +548,7 @@
         <w:t>varValidityStart</w:t>
       </w:r>
       <w:proofErr w:type="spellEnd"/>
+      <w:proofErr w:type="gramEnd"/>
       <w:r>
         <w:rPr>
           <w:lang w:eastAsia="fr-FR"/>
@@ -538,6 +589,7 @@
         <w:t>{{</w:t>
       </w:r>
       <w:proofErr w:type="spellStart"/>
+      <w:proofErr w:type="gramStart"/>
       <w:r>
         <w:rPr>
           <w:rStyle w:val="prop"/>
@@ -549,7 +601,14 @@
         <w:rPr>
           <w:rStyle w:val="prop"/>
         </w:rPr>
-        <w:t xml:space="preserve"> }}</w:t>
+        <w:t xml:space="preserve"> }</w:t>
+      </w:r>
+      <w:proofErr w:type="gramEnd"/>
+      <w:r>
+        <w:rPr>
+          <w:rStyle w:val="prop"/>
+        </w:rPr>
+        <w:t>}</w:t>
       </w:r>
     </w:p>
     <w:p>
@@ -573,6 +632,7 @@
       <w:pPr>
         <w:jc w:val="left"/>
       </w:pPr>
+      <w:proofErr w:type="gramStart"/>
       <w:r>
         <w:rPr>
           <w:lang w:eastAsia="fr-FR"/>
@@ -587,6 +647,7 @@
         <w:t>varCollectContext</w:t>
       </w:r>
       <w:proofErr w:type="spellEnd"/>
+      <w:proofErr w:type="gramEnd"/>
       <w:r>
         <w:rPr>
           <w:lang w:eastAsia="fr-FR"/>
@@ -630,6 +691,7 @@
           <w:lang w:eastAsia="fr-FR"/>
         </w:rPr>
       </w:pPr>
+      <w:proofErr w:type="gramStart"/>
       <w:r>
         <w:rPr>
           <w:lang w:eastAsia="fr-FR"/>
@@ -644,6 +706,7 @@
         <w:t>varCollectMethod</w:t>
       </w:r>
       <w:proofErr w:type="spellEnd"/>
+      <w:proofErr w:type="gramEnd"/>
       <w:r>
         <w:rPr>
           <w:lang w:eastAsia="fr-FR"/>
@@ -681,7 +744,14 @@
         <w:rPr>
           <w:lang w:eastAsia="fr-FR"/>
         </w:rPr>
-        <w:t xml:space="preserve">Nom technique : {{ </w:t>
+        <w:t xml:space="preserve">Nom technique : </w:t>
+      </w:r>
+      <w:proofErr w:type="gramStart"/>
+      <w:r>
+        <w:rPr>
+          <w:lang w:eastAsia="fr-FR"/>
+        </w:rPr>
+        <w:t xml:space="preserve">{{ </w:t>
       </w:r>
       <w:proofErr w:type="spellStart"/>
       <w:r>
@@ -691,6 +761,7 @@
         <w:t>varNameTech</w:t>
       </w:r>
       <w:proofErr w:type="spellEnd"/>
+      <w:proofErr w:type="gramEnd"/>
       <w:r>
         <w:rPr>
           <w:lang w:eastAsia="fr-FR"/>
@@ -703,7 +774,14 @@
         <w:rPr>
           <w:lang w:eastAsia="fr-FR"/>
         </w:rPr>
-        <w:t xml:space="preserve">Emplacement : {{ </w:t>
+        <w:t xml:space="preserve">Emplacement : </w:t>
+      </w:r>
+      <w:proofErr w:type="gramStart"/>
+      <w:r>
+        <w:rPr>
+          <w:lang w:eastAsia="fr-FR"/>
+        </w:rPr>
+        <w:t xml:space="preserve">{{ </w:t>
       </w:r>
       <w:proofErr w:type="spellStart"/>
       <w:r>
@@ -713,6 +791,7 @@
         <w:t>varPath</w:t>
       </w:r>
       <w:proofErr w:type="spellEnd"/>
+      <w:proofErr w:type="gramEnd"/>
       <w:r>
         <w:rPr>
           <w:lang w:eastAsia="fr-FR"/>
@@ -725,7 +804,14 @@
         <w:rPr>
           <w:lang w:eastAsia="fr-FR"/>
         </w:rPr>
-        <w:t xml:space="preserve">Format : {{ </w:t>
+        <w:t xml:space="preserve">Format : </w:t>
+      </w:r>
+      <w:proofErr w:type="gramStart"/>
+      <w:r>
+        <w:rPr>
+          <w:lang w:eastAsia="fr-FR"/>
+        </w:rPr>
+        <w:t xml:space="preserve">{{ </w:t>
       </w:r>
       <w:proofErr w:type="spellStart"/>
       <w:r>
@@ -735,6 +821,7 @@
         <w:t>varFormat</w:t>
       </w:r>
       <w:proofErr w:type="spellEnd"/>
+      <w:proofErr w:type="gramEnd"/>
       <w:r>
         <w:rPr>
           <w:lang w:eastAsia="fr-FR"/>
@@ -747,7 +834,14 @@
         <w:rPr>
           <w:lang w:eastAsia="fr-FR"/>
         </w:rPr>
-        <w:t xml:space="preserve">Type : {{ </w:t>
+        <w:t xml:space="preserve">Type : </w:t>
+      </w:r>
+      <w:proofErr w:type="gramStart"/>
+      <w:r>
+        <w:rPr>
+          <w:lang w:eastAsia="fr-FR"/>
+        </w:rPr>
+        <w:t xml:space="preserve">{{ </w:t>
       </w:r>
       <w:proofErr w:type="spellStart"/>
       <w:r>
@@ -757,6 +851,7 @@
         <w:t>varType</w:t>
       </w:r>
       <w:proofErr w:type="spellEnd"/>
+      <w:proofErr w:type="gramEnd"/>
       <w:r>
         <w:rPr>
           <w:lang w:eastAsia="fr-FR"/>
@@ -768,6 +863,7 @@
       <w:r>
         <w:t xml:space="preserve">Type de géométrie : </w:t>
       </w:r>
+      <w:proofErr w:type="gramStart"/>
       <w:r>
         <w:rPr>
           <w:lang w:eastAsia="fr-FR"/>
@@ -782,6 +878,7 @@
         <w:t>varGeometry</w:t>
       </w:r>
       <w:proofErr w:type="spellEnd"/>
+      <w:proofErr w:type="gramEnd"/>
       <w:r>
         <w:rPr>
           <w:lang w:eastAsia="fr-FR"/>
@@ -793,6 +890,7 @@
       <w:r>
         <w:t xml:space="preserve">Nombre d’objets : </w:t>
       </w:r>
+      <w:proofErr w:type="gramStart"/>
       <w:r>
         <w:rPr>
           <w:lang w:eastAsia="fr-FR"/>
@@ -807,6 +905,7 @@
         <w:t>varObjectsCount</w:t>
       </w:r>
       <w:proofErr w:type="spellEnd"/>
+      <w:proofErr w:type="gramEnd"/>
       <w:r>
         <w:rPr>
           <w:lang w:eastAsia="fr-FR"/>
@@ -819,7 +918,14 @@
         <w:rPr>
           <w:lang w:eastAsia="fr-FR"/>
         </w:rPr>
-        <w:t xml:space="preserve">Système de coordonnées : {{ </w:t>
+        <w:t xml:space="preserve">Système de coordonnées : </w:t>
+      </w:r>
+      <w:proofErr w:type="gramStart"/>
+      <w:r>
+        <w:rPr>
+          <w:lang w:eastAsia="fr-FR"/>
+        </w:rPr>
+        <w:t xml:space="preserve">{{ </w:t>
       </w:r>
       <w:proofErr w:type="spellStart"/>
       <w:r>
@@ -829,6 +935,7 @@
         <w:t>varSRS</w:t>
       </w:r>
       <w:proofErr w:type="spellEnd"/>
+      <w:proofErr w:type="gramEnd"/>
       <w:r>
         <w:rPr>
           <w:lang w:eastAsia="fr-FR"/>
@@ -846,7 +953,14 @@
         <w:rPr>
           <w:lang w:eastAsia="fr-FR"/>
         </w:rPr>
-        <w:t xml:space="preserve">Échelle : {{ </w:t>
+        <w:t xml:space="preserve">Échelle : </w:t>
+      </w:r>
+      <w:proofErr w:type="gramStart"/>
+      <w:r>
+        <w:rPr>
+          <w:lang w:eastAsia="fr-FR"/>
+        </w:rPr>
+        <w:t xml:space="preserve">{{ </w:t>
       </w:r>
       <w:proofErr w:type="spellStart"/>
       <w:r>
@@ -856,6 +970,7 @@
         <w:t>varScale</w:t>
       </w:r>
       <w:proofErr w:type="spellEnd"/>
+      <w:proofErr w:type="gramEnd"/>
       <w:r>
         <w:rPr>
           <w:lang w:eastAsia="fr-FR"/>
@@ -868,7 +983,14 @@
         <w:rPr>
           <w:lang w:eastAsia="fr-FR"/>
         </w:rPr>
-        <w:t xml:space="preserve">Résolution : {{ </w:t>
+        <w:t xml:space="preserve">Résolution : </w:t>
+      </w:r>
+      <w:proofErr w:type="gramStart"/>
+      <w:r>
+        <w:rPr>
+          <w:lang w:eastAsia="fr-FR"/>
+        </w:rPr>
+        <w:t xml:space="preserve">{{ </w:t>
       </w:r>
       <w:proofErr w:type="spellStart"/>
       <w:r>
@@ -878,6 +1000,7 @@
         <w:t>varResolution</w:t>
       </w:r>
       <w:proofErr w:type="spellEnd"/>
+      <w:proofErr w:type="gramEnd"/>
       <w:r>
         <w:rPr>
           <w:lang w:eastAsia="fr-FR"/>
@@ -904,6 +1027,7 @@
         </w:rPr>
         <w:t xml:space="preserve"> </w:t>
       </w:r>
+      <w:proofErr w:type="gramStart"/>
       <w:r>
         <w:rPr>
           <w:lang w:eastAsia="fr-FR"/>
@@ -924,6 +1048,7 @@
         <w:t>opologyInfo</w:t>
       </w:r>
       <w:proofErr w:type="spellEnd"/>
+      <w:proofErr w:type="gramEnd"/>
       <w:r>
         <w:rPr>
           <w:lang w:eastAsia="fr-FR"/>
@@ -1097,8 +1222,13 @@
             <w:pPr>
               <w:jc w:val="left"/>
             </w:pPr>
-            <w:r>
-              <w:t xml:space="preserve">{{ i.name }} </w:t>
+            <w:proofErr w:type="gramStart"/>
+            <w:r>
+              <w:t>{{ i</w:t>
+            </w:r>
+            <w:proofErr w:type="gramEnd"/>
+            <w:r>
+              <w:t xml:space="preserve">.name }} </w:t>
             </w:r>
           </w:p>
         </w:tc>
@@ -1111,12 +1241,17 @@
               <w:jc w:val="left"/>
               <w:cnfStyle w:val="000000000000" w:firstRow="0" w:lastRow="0" w:firstColumn="0" w:lastColumn="0" w:oddVBand="0" w:evenVBand="0" w:oddHBand="0" w:evenHBand="0" w:firstRowFirstColumn="0" w:firstRowLastColumn="0" w:lastRowFirstColumn="0" w:lastRowLastColumn="0"/>
             </w:pPr>
+            <w:proofErr w:type="gramStart"/>
             <w:r>
               <w:t xml:space="preserve">{{ </w:t>
             </w:r>
             <w:proofErr w:type="spellStart"/>
             <w:r>
-              <w:t>i.</w:t>
+              <w:t>i</w:t>
+            </w:r>
+            <w:proofErr w:type="gramEnd"/>
+            <w:r>
+              <w:t>.</w:t>
             </w:r>
             <w:r>
               <w:t>published</w:t>
@@ -1136,12 +1271,17 @@
               <w:jc w:val="left"/>
               <w:cnfStyle w:val="000000000000" w:firstRow="0" w:lastRow="0" w:firstColumn="0" w:lastColumn="0" w:oddVBand="0" w:evenVBand="0" w:oddHBand="0" w:evenHBand="0" w:firstRowFirstColumn="0" w:firstRowLastColumn="0" w:lastRowFirstColumn="0" w:lastRowLastColumn="0"/>
             </w:pPr>
+            <w:proofErr w:type="gramStart"/>
             <w:r>
               <w:t xml:space="preserve">{{ </w:t>
             </w:r>
             <w:proofErr w:type="spellStart"/>
             <w:r>
-              <w:t>i.</w:t>
+              <w:t>i</w:t>
+            </w:r>
+            <w:proofErr w:type="gramEnd"/>
+            <w:r>
+              <w:t>.</w:t>
             </w:r>
             <w:r>
               <w:t>conformant</w:t>
@@ -1161,12 +1301,17 @@
               <w:jc w:val="left"/>
               <w:cnfStyle w:val="000000000000" w:firstRow="0" w:lastRow="0" w:firstColumn="0" w:lastColumn="0" w:oddVBand="0" w:evenVBand="0" w:oddHBand="0" w:evenHBand="0" w:firstRowFirstColumn="0" w:firstRowLastColumn="0" w:lastRowFirstColumn="0" w:lastRowLastColumn="0"/>
             </w:pPr>
+            <w:proofErr w:type="gramStart"/>
             <w:r>
               <w:t xml:space="preserve">{{ </w:t>
             </w:r>
             <w:proofErr w:type="spellStart"/>
             <w:r>
-              <w:t>i.</w:t>
+              <w:t>i</w:t>
+            </w:r>
+            <w:proofErr w:type="gramEnd"/>
+            <w:r>
+              <w:t>.</w:t>
             </w:r>
             <w:r>
               <w:t>link</w:t>
@@ -1263,6 +1408,7 @@
       <w:r>
         <w:t xml:space="preserve">Thématiques : </w:t>
       </w:r>
+      <w:proofErr w:type="gramStart"/>
       <w:r>
         <w:rPr>
           <w:lang w:eastAsia="fr-FR"/>
@@ -1277,6 +1423,7 @@
         <w:t>varInspireTheme</w:t>
       </w:r>
       <w:proofErr w:type="spellEnd"/>
+      <w:proofErr w:type="gramEnd"/>
       <w:r>
         <w:rPr>
           <w:lang w:eastAsia="fr-FR"/>
@@ -1285,6 +1432,11 @@
       </w:r>
     </w:p>
     <w:p>
+      <w:pPr>
+        <w:rPr>
+          <w:lang w:eastAsia="fr-FR"/>
+        </w:rPr>
+      </w:pPr>
       <w:r>
         <w:t>Conformité</w:t>
       </w:r>
@@ -1294,6 +1446,7 @@
       <w:r>
         <w:t xml:space="preserve"> : </w:t>
       </w:r>
+      <w:proofErr w:type="gramStart"/>
       <w:r>
         <w:rPr>
           <w:lang w:eastAsia="fr-FR"/>
@@ -1308,6 +1461,7 @@
         <w:t>varInspireConformity</w:t>
       </w:r>
       <w:proofErr w:type="spellEnd"/>
+      <w:proofErr w:type="gramEnd"/>
       <w:r>
         <w:rPr>
           <w:lang w:eastAsia="fr-FR"/>
@@ -1318,6 +1472,17 @@
     <w:p>
       <w:pPr>
         <w:pStyle w:val="Titre3"/>
+      </w:pPr>
+      <w:r>
+        <w:t xml:space="preserve">Conditions de diffusion et limitations </w:t>
+      </w:r>
+      <w:r>
+        <w:t>d’usage</w:t>
+      </w:r>
+    </w:p>
+    <w:p>
+      <w:pPr>
+        <w:pStyle w:val="Titre4"/>
         <w:rPr>
           <w:lang w:eastAsia="fr-FR"/>
         </w:rPr>
@@ -1339,14 +1504,13 @@
     <w:tbl>
       <w:tblPr>
         <w:tblStyle w:val="TableauListe4-Accentuation1"/>
-        <w:tblW w:w="9130" w:type="dxa"/>
-        <w:tblLayout w:type="fixed"/>
+        <w:tblW w:w="5000" w:type="pct"/>
         <w:tblLook w:val="04A0" w:firstRow="1" w:lastRow="0" w:firstColumn="1" w:lastColumn="0" w:noHBand="0" w:noVBand="1"/>
       </w:tblPr>
       <w:tblGrid>
-        <w:gridCol w:w="2216"/>
-        <w:gridCol w:w="3024"/>
-        <w:gridCol w:w="3890"/>
+        <w:gridCol w:w="2201"/>
+        <w:gridCol w:w="3001"/>
+        <w:gridCol w:w="3860"/>
       </w:tblGrid>
       <w:tr>
         <w:trPr>
@@ -1356,7 +1520,7 @@
         <w:tc>
           <w:tcPr>
             <w:cnfStyle w:val="001000000000" w:firstRow="0" w:lastRow="0" w:firstColumn="1" w:lastColumn="0" w:oddVBand="0" w:evenVBand="0" w:oddHBand="0" w:evenHBand="0" w:firstRowFirstColumn="0" w:firstRowLastColumn="0" w:lastRowFirstColumn="0" w:lastRowLastColumn="0"/>
-            <w:tcW w:w="2216" w:type="dxa"/>
+            <w:tcW w:w="1214" w:type="pct"/>
           </w:tcPr>
           <w:p>
             <w:r>
@@ -1366,7 +1530,7 @@
         </w:tc>
         <w:tc>
           <w:tcPr>
-            <w:tcW w:w="3024" w:type="dxa"/>
+            <w:tcW w:w="1656" w:type="pct"/>
           </w:tcPr>
           <w:p>
             <w:pPr>
@@ -1379,7 +1543,7 @@
         </w:tc>
         <w:tc>
           <w:tcPr>
-            <w:tcW w:w="3890" w:type="dxa"/>
+            <w:tcW w:w="2130" w:type="pct"/>
           </w:tcPr>
           <w:p>
             <w:pPr>
@@ -1399,7 +1563,7 @@
         <w:tc>
           <w:tcPr>
             <w:cnfStyle w:val="001000000000" w:firstRow="0" w:lastRow="0" w:firstColumn="1" w:lastColumn="0" w:oddVBand="0" w:evenVBand="0" w:oddHBand="0" w:evenHBand="0" w:firstRowFirstColumn="0" w:firstRowLastColumn="0" w:lastRowFirstColumn="0" w:lastRowLastColumn="0"/>
-            <w:tcW w:w="5240" w:type="dxa"/>
+            <w:tcW w:w="2870" w:type="pct"/>
             <w:gridSpan w:val="2"/>
           </w:tcPr>
           <w:p>
@@ -1458,7 +1622,7 @@
         </w:tc>
         <w:tc>
           <w:tcPr>
-            <w:tcW w:w="3890" w:type="dxa"/>
+            <w:tcW w:w="2130" w:type="pct"/>
           </w:tcPr>
           <w:p>
             <w:pPr>
@@ -1477,34 +1641,42 @@
         <w:tc>
           <w:tcPr>
             <w:cnfStyle w:val="001000000000" w:firstRow="0" w:lastRow="0" w:firstColumn="1" w:lastColumn="0" w:oddVBand="0" w:evenVBand="0" w:oddHBand="0" w:evenHBand="0" w:firstRowFirstColumn="0" w:firstRowLastColumn="0" w:lastRowFirstColumn="0" w:lastRowLastColumn="0"/>
-            <w:tcW w:w="2216" w:type="dxa"/>
+            <w:tcW w:w="1214" w:type="pct"/>
           </w:tcPr>
           <w:p>
             <w:pPr>
               <w:jc w:val="left"/>
             </w:pPr>
-            <w:r>
-              <w:t>{{ i.name }}</w:t>
-            </w:r>
-            <w:bookmarkStart w:id="0" w:name="_GoBack"/>
-            <w:bookmarkEnd w:id="0"/>
+            <w:proofErr w:type="gramStart"/>
+            <w:r>
+              <w:t>{{ i</w:t>
+            </w:r>
+            <w:proofErr w:type="gramEnd"/>
+            <w:r>
+              <w:t>.name }}</w:t>
+            </w:r>
           </w:p>
         </w:tc>
         <w:tc>
           <w:tcPr>
-            <w:tcW w:w="3024" w:type="dxa"/>
+            <w:tcW w:w="1656" w:type="pct"/>
           </w:tcPr>
           <w:p>
             <w:pPr>
               <w:jc w:val="left"/>
               <w:cnfStyle w:val="000000000000" w:firstRow="0" w:lastRow="0" w:firstColumn="0" w:lastColumn="0" w:oddVBand="0" w:evenVBand="0" w:oddHBand="0" w:evenHBand="0" w:firstRowFirstColumn="0" w:firstRowLastColumn="0" w:lastRowFirstColumn="0" w:lastRowLastColumn="0"/>
             </w:pPr>
+            <w:proofErr w:type="gramStart"/>
             <w:r>
               <w:t xml:space="preserve">{{ </w:t>
             </w:r>
             <w:proofErr w:type="spellStart"/>
             <w:r>
-              <w:t>i.</w:t>
+              <w:t>i</w:t>
+            </w:r>
+            <w:proofErr w:type="gramEnd"/>
+            <w:r>
+              <w:t>.</w:t>
             </w:r>
             <w:r>
               <w:t>description</w:t>
@@ -1517,19 +1689,24 @@
         </w:tc>
         <w:tc>
           <w:tcPr>
-            <w:tcW w:w="3890" w:type="dxa"/>
+            <w:tcW w:w="2130" w:type="pct"/>
           </w:tcPr>
           <w:p>
             <w:pPr>
               <w:jc w:val="left"/>
               <w:cnfStyle w:val="000000000000" w:firstRow="0" w:lastRow="0" w:firstColumn="0" w:lastColumn="0" w:oddVBand="0" w:evenVBand="0" w:oddHBand="0" w:evenHBand="0" w:firstRowFirstColumn="0" w:firstRowLastColumn="0" w:lastRowFirstColumn="0" w:lastRowLastColumn="0"/>
             </w:pPr>
+            <w:proofErr w:type="gramStart"/>
             <w:r>
               <w:t xml:space="preserve">{{ </w:t>
             </w:r>
             <w:proofErr w:type="spellStart"/>
             <w:r>
-              <w:t>i.</w:t>
+              <w:t>i</w:t>
+            </w:r>
+            <w:proofErr w:type="gramEnd"/>
+            <w:r>
+              <w:t>.</w:t>
             </w:r>
             <w:r>
               <w:t>link</w:t>
@@ -1549,7 +1726,7 @@
         <w:tc>
           <w:tcPr>
             <w:cnfStyle w:val="001000000000" w:firstRow="0" w:lastRow="0" w:firstColumn="1" w:lastColumn="0" w:oddVBand="0" w:evenVBand="0" w:oddHBand="0" w:evenHBand="0" w:firstRowFirstColumn="0" w:firstRowLastColumn="0" w:lastRowFirstColumn="0" w:lastRowLastColumn="0"/>
-            <w:tcW w:w="5240" w:type="dxa"/>
+            <w:tcW w:w="2870" w:type="pct"/>
             <w:gridSpan w:val="2"/>
           </w:tcPr>
           <w:p>
@@ -1577,7 +1754,7 @@
         </w:tc>
         <w:tc>
           <w:tcPr>
-            <w:tcW w:w="3890" w:type="dxa"/>
+            <w:tcW w:w="2130" w:type="pct"/>
           </w:tcPr>
           <w:p>
             <w:pPr>
@@ -1596,7 +1773,7 @@
     </w:p>
     <w:p>
       <w:pPr>
-        <w:pStyle w:val="Titre3"/>
+        <w:pStyle w:val="Titre4"/>
         <w:rPr>
           <w:lang w:eastAsia="fr-FR"/>
         </w:rPr>
@@ -1610,133 +1787,327 @@
     </w:p>
     <w:p>
       <w:pPr>
+        <w:rPr>
+          <w:lang w:eastAsia="fr-FR"/>
+        </w:rPr>
+      </w:pPr>
+    </w:p>
+    <w:tbl>
+      <w:tblPr>
+        <w:tblStyle w:val="TableauListe4-Accentuation1"/>
+        <w:tblW w:w="5000" w:type="pct"/>
+        <w:tblLook w:val="04A0" w:firstRow="1" w:lastRow="0" w:firstColumn="1" w:lastColumn="0" w:noHBand="0" w:noVBand="1"/>
+      </w:tblPr>
+      <w:tblGrid>
+        <w:gridCol w:w="1655"/>
+        <w:gridCol w:w="2572"/>
+        <w:gridCol w:w="3014"/>
+        <w:gridCol w:w="1821"/>
+      </w:tblGrid>
+      <w:tr>
+        <w:trPr>
+          <w:cnfStyle w:val="100000000000" w:firstRow="1" w:lastRow="0" w:firstColumn="0" w:lastColumn="0" w:oddVBand="0" w:evenVBand="0" w:oddHBand="0" w:evenHBand="0" w:firstRowFirstColumn="0" w:firstRowLastColumn="0" w:lastRowFirstColumn="0" w:lastRowLastColumn="0"/>
+          <w:trHeight w:val="423"/>
+        </w:trPr>
+        <w:tc>
+          <w:tcPr>
+            <w:cnfStyle w:val="001000000000" w:firstRow="0" w:lastRow="0" w:firstColumn="1" w:lastColumn="0" w:oddVBand="0" w:evenVBand="0" w:oddHBand="0" w:evenHBand="0" w:firstRowFirstColumn="0" w:firstRowLastColumn="0" w:lastRowFirstColumn="0" w:lastRowLastColumn="0"/>
+            <w:tcW w:w="913" w:type="pct"/>
+          </w:tcPr>
+          <w:p>
+            <w:r>
+              <w:t>Type</w:t>
+            </w:r>
+          </w:p>
+        </w:tc>
+        <w:tc>
+          <w:tcPr>
+            <w:tcW w:w="1419" w:type="pct"/>
+          </w:tcPr>
+          <w:p>
+            <w:pPr>
+              <w:cnfStyle w:val="100000000000" w:firstRow="1" w:lastRow="0" w:firstColumn="0" w:lastColumn="0" w:oddVBand="0" w:evenVBand="0" w:oddHBand="0" w:evenHBand="0" w:firstRowFirstColumn="0" w:firstRowLastColumn="0" w:lastRowFirstColumn="0" w:lastRowLastColumn="0"/>
+            </w:pPr>
+            <w:r>
+              <w:t>Restriction</w:t>
+            </w:r>
+          </w:p>
+        </w:tc>
+        <w:tc>
+          <w:tcPr>
+            <w:tcW w:w="1663" w:type="pct"/>
+          </w:tcPr>
+          <w:p>
+            <w:pPr>
+              <w:cnfStyle w:val="100000000000" w:firstRow="1" w:lastRow="0" w:firstColumn="0" w:lastColumn="0" w:oddVBand="0" w:evenVBand="0" w:oddHBand="0" w:evenHBand="0" w:firstRowFirstColumn="0" w:firstRowLastColumn="0" w:lastRowFirstColumn="0" w:lastRowLastColumn="0"/>
+            </w:pPr>
+            <w:r>
+              <w:t>Description</w:t>
+            </w:r>
+          </w:p>
+        </w:tc>
+        <w:tc>
+          <w:tcPr>
+            <w:tcW w:w="1005" w:type="pct"/>
+          </w:tcPr>
+          <w:p>
+            <w:pPr>
+              <w:cnfStyle w:val="100000000000" w:firstRow="1" w:lastRow="0" w:firstColumn="0" w:lastColumn="0" w:oddVBand="0" w:evenVBand="0" w:oddHBand="0" w:evenHBand="0" w:firstRowFirstColumn="0" w:firstRowLastColumn="0" w:lastRowFirstColumn="0" w:lastRowLastColumn="0"/>
+            </w:pPr>
+            <w:r>
+              <w:t>INSPIRE</w:t>
+            </w:r>
+          </w:p>
+        </w:tc>
+      </w:tr>
+      <w:tr>
+        <w:trPr>
+          <w:cnfStyle w:val="000000100000" w:firstRow="0" w:lastRow="0" w:firstColumn="0" w:lastColumn="0" w:oddVBand="0" w:evenVBand="0" w:oddHBand="1" w:evenHBand="0" w:firstRowFirstColumn="0" w:firstRowLastColumn="0" w:lastRowFirstColumn="0" w:lastRowLastColumn="0"/>
+          <w:trHeight w:val="942"/>
+        </w:trPr>
+        <w:tc>
+          <w:tcPr>
+            <w:cnfStyle w:val="001000000000" w:firstRow="0" w:lastRow="0" w:firstColumn="1" w:lastColumn="0" w:oddVBand="0" w:evenVBand="0" w:oddHBand="0" w:evenHBand="0" w:firstRowFirstColumn="0" w:firstRowLastColumn="0" w:lastRowFirstColumn="0" w:lastRowLastColumn="0"/>
+            <w:tcW w:w="5000" w:type="pct"/>
+            <w:gridSpan w:val="4"/>
+          </w:tcPr>
+          <w:p>
+            <w:pPr>
+              <w:jc w:val="left"/>
+              <w:rPr>
+                <w:lang w:val="en-US"/>
+              </w:rPr>
+            </w:pPr>
+            <w:r>
+              <w:rPr>
+                <w:b w:val="0"/>
+                <w:lang w:val="en-US"/>
+              </w:rPr>
+              <w:t xml:space="preserve">{%tr for </w:t>
+            </w:r>
+            <w:proofErr w:type="spellStart"/>
+            <w:r>
+              <w:rPr>
+                <w:b w:val="0"/>
+                <w:lang w:val="en-US"/>
+              </w:rPr>
+              <w:t>i</w:t>
+            </w:r>
+            <w:proofErr w:type="spellEnd"/>
+            <w:r>
+              <w:rPr>
+                <w:b w:val="0"/>
+                <w:lang w:val="en-US"/>
+              </w:rPr>
+              <w:t xml:space="preserve"> in</w:t>
+            </w:r>
+            <w:r>
+              <w:rPr>
+                <w:b w:val="0"/>
+                <w:lang w:val="en-US"/>
+              </w:rPr>
+              <w:t xml:space="preserve"> </w:t>
+            </w:r>
+            <w:proofErr w:type="spellStart"/>
+            <w:r>
+              <w:rPr>
+                <w:b w:val="0"/>
+                <w:lang w:val="en-US"/>
+              </w:rPr>
+              <w:t>var</w:t>
+            </w:r>
+            <w:r>
+              <w:rPr>
+                <w:b w:val="0"/>
+                <w:lang w:val="en-US"/>
+              </w:rPr>
+              <w:t>Limitations</w:t>
+            </w:r>
+            <w:proofErr w:type="spellEnd"/>
+            <w:r>
+              <w:rPr>
+                <w:b w:val="0"/>
+                <w:lang w:val="en-US"/>
+              </w:rPr>
+              <w:t xml:space="preserve"> %}</w:t>
+            </w:r>
+          </w:p>
+        </w:tc>
+      </w:tr>
+      <w:tr>
+        <w:trPr>
+          <w:trHeight w:val="942"/>
+        </w:trPr>
+        <w:tc>
+          <w:tcPr>
+            <w:cnfStyle w:val="001000000000" w:firstRow="0" w:lastRow="0" w:firstColumn="1" w:lastColumn="0" w:oddVBand="0" w:evenVBand="0" w:oddHBand="0" w:evenHBand="0" w:firstRowFirstColumn="0" w:firstRowLastColumn="0" w:lastRowFirstColumn="0" w:lastRowLastColumn="0"/>
+            <w:tcW w:w="913" w:type="pct"/>
+          </w:tcPr>
+          <w:p>
+            <w:pPr>
+              <w:jc w:val="left"/>
+            </w:pPr>
+            <w:proofErr w:type="gramStart"/>
+            <w:r>
+              <w:t xml:space="preserve">{{ </w:t>
+            </w:r>
+            <w:proofErr w:type="spellStart"/>
+            <w:r>
+              <w:t>i</w:t>
+            </w:r>
+            <w:proofErr w:type="gramEnd"/>
+            <w:r>
+              <w:t>.</w:t>
+            </w:r>
+            <w:r>
+              <w:t>type</w:t>
+            </w:r>
+            <w:proofErr w:type="spellEnd"/>
+            <w:r>
+              <w:t xml:space="preserve"> }}</w:t>
+            </w:r>
+          </w:p>
+        </w:tc>
+        <w:tc>
+          <w:tcPr>
+            <w:tcW w:w="1419" w:type="pct"/>
+          </w:tcPr>
+          <w:p>
+            <w:pPr>
+              <w:jc w:val="left"/>
+              <w:cnfStyle w:val="000000000000" w:firstRow="0" w:lastRow="0" w:firstColumn="0" w:lastColumn="0" w:oddVBand="0" w:evenVBand="0" w:oddHBand="0" w:evenHBand="0" w:firstRowFirstColumn="0" w:firstRowLastColumn="0" w:lastRowFirstColumn="0" w:lastRowLastColumn="0"/>
+            </w:pPr>
+            <w:proofErr w:type="gramStart"/>
+            <w:r>
+              <w:t xml:space="preserve">{{ </w:t>
+            </w:r>
+            <w:proofErr w:type="spellStart"/>
+            <w:r>
+              <w:t>i</w:t>
+            </w:r>
+            <w:proofErr w:type="gramEnd"/>
+            <w:r>
+              <w:t>.</w:t>
+            </w:r>
+            <w:r>
+              <w:t>restriction</w:t>
+            </w:r>
+            <w:proofErr w:type="spellEnd"/>
+            <w:r>
+              <w:t xml:space="preserve"> }}</w:t>
+            </w:r>
+            <w:proofErr w:type="spellStart"/>
+          </w:p>
+        </w:tc>
+        <w:tc>
+          <w:tcPr>
+            <w:tcW w:w="1663" w:type="pct"/>
+          </w:tcPr>
+          <w:p>
+            <w:pPr>
+              <w:jc w:val="left"/>
+              <w:cnfStyle w:val="000000000000" w:firstRow="0" w:lastRow="0" w:firstColumn="0" w:lastColumn="0" w:oddVBand="0" w:evenVBand="0" w:oddHBand="0" w:evenHBand="0" w:firstRowFirstColumn="0" w:firstRowLastColumn="0" w:lastRowFirstColumn="0" w:lastRowLastColumn="0"/>
+            </w:pPr>
+            <w:proofErr w:type="gramStart"/>
+            <w:r>
+              <w:t>{{ i</w:t>
+            </w:r>
+            <w:proofErr w:type="gramEnd"/>
+            <w:r>
+              <w:t>.</w:t>
+            </w:r>
+            <w:r>
+              <w:t>description</w:t>
+            </w:r>
+            <w:proofErr w:type="spellEnd"/>
+            <w:r>
+              <w:t xml:space="preserve"> }}</w:t>
+            </w:r>
+          </w:p>
+        </w:tc>
+        <w:tc>
+          <w:tcPr>
+            <w:tcW w:w="1005" w:type="pct"/>
+          </w:tcPr>
+          <w:p>
+            <w:pPr>
+              <w:jc w:val="left"/>
+              <w:cnfStyle w:val="000000000000" w:firstRow="0" w:lastRow="0" w:firstColumn="0" w:lastColumn="0" w:oddVBand="0" w:evenVBand="0" w:oddHBand="0" w:evenHBand="0" w:firstRowFirstColumn="0" w:firstRowLastColumn="0" w:lastRowFirstColumn="0" w:lastRowLastColumn="0"/>
+            </w:pPr>
+            <w:proofErr w:type="gramStart"/>
+            <w:r>
+              <w:t xml:space="preserve">{{ </w:t>
+            </w:r>
+            <w:proofErr w:type="spellStart"/>
+            <w:r>
+              <w:t>i</w:t>
+            </w:r>
+            <w:proofErr w:type="gramEnd"/>
+            <w:r>
+              <w:t>.</w:t>
+            </w:r>
+            <w:r>
+              <w:t>directive</w:t>
+            </w:r>
+            <w:proofErr w:type="spellEnd"/>
+            <w:r>
+              <w:t xml:space="preserve"> }}</w:t>
+            </w:r>
+          </w:p>
+        </w:tc>
+      </w:tr>
+      <w:tr>
+        <w:trPr>
+          <w:cnfStyle w:val="000000100000" w:firstRow="0" w:lastRow="0" w:firstColumn="0" w:lastColumn="0" w:oddVBand="0" w:evenVBand="0" w:oddHBand="1" w:evenHBand="0" w:firstRowFirstColumn="0" w:firstRowLastColumn="0" w:lastRowFirstColumn="0" w:lastRowLastColumn="0"/>
+          <w:trHeight w:val="942"/>
+        </w:trPr>
+        <w:tc>
+          <w:tcPr>
+            <w:cnfStyle w:val="001000000000" w:firstRow="0" w:lastRow="0" w:firstColumn="1" w:lastColumn="0" w:oddVBand="0" w:evenVBand="0" w:oddHBand="0" w:evenHBand="0" w:firstRowFirstColumn="0" w:firstRowLastColumn="0" w:lastRowFirstColumn="0" w:lastRowLastColumn="0"/>
+            <w:tcW w:w="5000" w:type="pct"/>
+            <w:gridSpan w:val="4"/>
+          </w:tcPr>
+          <w:p>
+            <w:pPr>
+              <w:jc w:val="left"/>
+            </w:pPr>
+            <w:r>
+              <w:rPr>
+                <w:b w:val="0"/>
+              </w:rPr>
+              <w:t xml:space="preserve">{%tr </w:t>
+            </w:r>
+            <w:proofErr w:type="spellStart"/>
+            <w:r>
+              <w:rPr>
+                <w:b w:val="0"/>
+              </w:rPr>
+              <w:t>endfor</w:t>
+            </w:r>
+            <w:proofErr w:type="spellEnd"/>
+            <w:r>
+              <w:rPr>
+                <w:b w:val="0"/>
+              </w:rPr>
+              <w:t xml:space="preserve"> %}</w:t>
+            </w:r>
+          </w:p>
+        </w:tc>
+      </w:tr>
+    </w:tbl>
+    <w:p>
+      <w:pPr>
         <w:jc w:val="left"/>
       </w:pPr>
-      <w:r>
-        <w:t xml:space="preserve">{% for limitation in </w:t>
-      </w:r>
-      <w:proofErr w:type="spellStart"/>
-      <w:r>
-        <w:t>varLimitations</w:t>
-      </w:r>
-      <w:proofErr w:type="spellEnd"/>
-      <w:r>
-        <w:t xml:space="preserve"> %}</w:t>
-      </w:r>
-    </w:p>
-    <w:p>
-      <w:pPr>
-        <w:pStyle w:val="Paragraphedeliste"/>
-        <w:numPr>
-          <w:ilvl w:val="0"/>
-          <w:numId w:val="8"/>
-        </w:numPr>
-        <w:jc w:val="left"/>
-      </w:pPr>
-      <w:r>
-        <w:t xml:space="preserve">{{ </w:t>
-      </w:r>
-      <w:proofErr w:type="spellStart"/>
-      <w:r>
-        <w:t>limitation</w:t>
-      </w:r>
-      <w:r>
-        <w:t>.</w:t>
-      </w:r>
-      <w:r>
-        <w:t>type</w:t>
-      </w:r>
-      <w:proofErr w:type="spellEnd"/>
-      <w:r>
-        <w:t xml:space="preserve"> }} </w:t>
-      </w:r>
-      <w:r>
-        <w:t xml:space="preserve"> </w:t>
-      </w:r>
-      <w:r>
-        <w:t xml:space="preserve">{{ </w:t>
-      </w:r>
-      <w:proofErr w:type="spellStart"/>
-      <w:r>
-        <w:t>limitation.restriction</w:t>
-      </w:r>
-      <w:proofErr w:type="spellEnd"/>
-      <w:r>
-        <w:t xml:space="preserve"> }}</w:t>
-      </w:r>
-      <w:r>
-        <w:t xml:space="preserve"> :</w:t>
-      </w:r>
-      <w:r>
-        <w:t xml:space="preserve"> </w:t>
-      </w:r>
-      <w:r>
-        <w:t xml:space="preserve">{{ </w:t>
-      </w:r>
-      <w:proofErr w:type="spellStart"/>
-      <w:r>
-        <w:t>limitation</w:t>
-      </w:r>
-      <w:r>
-        <w:t>.description</w:t>
-      </w:r>
-      <w:proofErr w:type="spellEnd"/>
-      <w:r>
-        <w:t xml:space="preserve"> }}</w:t>
-      </w:r>
-      <w:r>
-        <w:t xml:space="preserve">. {{ </w:t>
-      </w:r>
-      <w:proofErr w:type="spellStart"/>
-      <w:r>
-        <w:t>limitation.</w:t>
-      </w:r>
-      <w:r>
-        <w:t>inspire</w:t>
-      </w:r>
-      <w:proofErr w:type="spellEnd"/>
-      <w:r>
-        <w:t xml:space="preserve"> }}</w:t>
-      </w:r>
-      <w:r>
-        <w:t xml:space="preserve"> </w:t>
-      </w:r>
-      <w:r>
-        <w:t xml:space="preserve">{{ </w:t>
-      </w:r>
-      <w:proofErr w:type="spellStart"/>
-      <w:r>
-        <w:t>limitation</w:t>
-      </w:r>
-      <w:r>
-        <w:t>.content</w:t>
-      </w:r>
-      <w:proofErr w:type="spellEnd"/>
-      <w:r>
-        <w:t xml:space="preserve"> }}</w:t>
-      </w:r>
-    </w:p>
-    <w:p>
-      <w:pPr>
-        <w:jc w:val="left"/>
-      </w:pPr>
-      <w:r>
-        <w:t xml:space="preserve">{% </w:t>
-      </w:r>
-      <w:proofErr w:type="spellStart"/>
-      <w:r>
-        <w:t>endfor</w:t>
-      </w:r>
-      <w:proofErr w:type="spellEnd"/>
-      <w:r>
-        <w:t xml:space="preserve"> %}</w:t>
-      </w:r>
     </w:p>
     <w:p>
       <w:pPr>
         <w:pBdr>
           <w:bottom w:val="single" w:sz="12" w:space="1" w:color="auto"/>
         </w:pBdr>
+        <w:rPr>
+          <w:lang w:val="en-US"/>
+        </w:rPr>
       </w:pPr>
     </w:p>
     <w:p>
@@ -1744,23 +2115,28 @@
         <w:pStyle w:val="Titre2"/>
         <w:rPr>
           <w:rFonts w:ascii="Sauna" w:hAnsi="Sauna"/>
+          <w:lang w:val="en-US"/>
         </w:rPr>
       </w:pPr>
       <w:r>
         <w:rPr>
           <w:rFonts w:ascii="Sauna" w:hAnsi="Sauna"/>
+          <w:lang w:val="en-US"/>
         </w:rPr>
         <w:t>Contacts</w:t>
       </w:r>
       <w:r>
         <w:rPr>
           <w:rFonts w:ascii="Sauna" w:hAnsi="Sauna"/>
+          <w:lang w:val="en-US"/>
         </w:rPr>
         <w:t xml:space="preserve"> (</w:t>
       </w:r>
+      <w:proofErr w:type="gramStart"/>
       <w:r>
         <w:rPr>
           <w:rFonts w:ascii="Sauna" w:hAnsi="Sauna"/>
+          <w:lang w:val="en-US"/>
         </w:rPr>
         <w:t xml:space="preserve">{{ </w:t>
       </w:r>
@@ -1768,37 +2144,59 @@
       <w:r>
         <w:rPr>
           <w:rFonts w:ascii="Sauna" w:hAnsi="Sauna"/>
+          <w:lang w:val="en-US"/>
         </w:rPr>
         <w:t>varContactsCount</w:t>
       </w:r>
       <w:proofErr w:type="spellEnd"/>
+      <w:proofErr w:type="gramEnd"/>
       <w:r>
         <w:rPr>
           <w:rFonts w:ascii="Sauna" w:hAnsi="Sauna"/>
+          <w:lang w:val="en-US"/>
         </w:rPr>
         <w:t xml:space="preserve"> }}</w:t>
       </w:r>
       <w:r>
         <w:rPr>
           <w:rFonts w:ascii="Sauna" w:hAnsi="Sauna"/>
+          <w:lang w:val="en-US"/>
         </w:rPr>
         <w:t>)</w:t>
       </w:r>
     </w:p>
-    <w:p/>
+    <w:p>
+      <w:pPr>
+        <w:rPr>
+          <w:lang w:val="en-US"/>
+        </w:rPr>
+      </w:pPr>
+    </w:p>
     <w:p>
       <w:pPr>
         <w:jc w:val="left"/>
-      </w:pPr>
-      <w:r>
+        <w:rPr>
+          <w:lang w:val="en-US"/>
+        </w:rPr>
+      </w:pPr>
+      <w:r>
+        <w:rPr>
+          <w:lang w:val="en-US"/>
+        </w:rPr>
         <w:t xml:space="preserve">{% for contact in </w:t>
       </w:r>
       <w:proofErr w:type="spellStart"/>
       <w:r>
+        <w:rPr>
+          <w:lang w:val="en-US"/>
+        </w:rPr>
         <w:t>varContactsDetails</w:t>
       </w:r>
       <w:proofErr w:type="spellEnd"/>
       <w:r>
+        <w:rPr>
+          <w:lang w:val="en-US"/>
+        </w:rPr>
         <w:t xml:space="preserve"> %}</w:t>
       </w:r>
     </w:p>
@@ -1809,12 +2207,21 @@
           <w:lang w:val="en-US"/>
         </w:rPr>
       </w:pPr>
+      <w:proofErr w:type="gramStart"/>
       <w:r>
         <w:rPr>
           <w:b/>
           <w:lang w:val="en-US"/>
         </w:rPr>
-        <w:t>{{ contact.name }}</w:t>
+        <w:t>{{ contact.name</w:t>
+      </w:r>
+      <w:proofErr w:type="gramEnd"/>
+      <w:r>
+        <w:rPr>
+          <w:b/>
+          <w:lang w:val="en-US"/>
+        </w:rPr>
+        <w:t xml:space="preserve"> }}</w:t>
       </w:r>
       <w:r>
         <w:rPr>
@@ -1915,8 +2322,13 @@
         <w:rPr>
           <w:lang w:val="en-US"/>
         </w:rPr>
-        <w:lastRenderedPageBreak/>
         <w:tab/>
+      </w:r>
+      <w:proofErr w:type="gramStart"/>
+      <w:r>
+        <w:rPr>
+          <w:lang w:val="en-US"/>
+        </w:rPr>
         <w:t xml:space="preserve">{{ </w:t>
       </w:r>
       <w:proofErr w:type="spellStart"/>
@@ -1924,7 +2336,14 @@
         <w:rPr>
           <w:lang w:val="en-US"/>
         </w:rPr>
-        <w:t>contact.</w:t>
+        <w:t>contact</w:t>
+      </w:r>
+      <w:proofErr w:type="gramEnd"/>
+      <w:r>
+        <w:rPr>
+          <w:lang w:val="en-US"/>
+        </w:rPr>
+        <w:t>.</w:t>
       </w:r>
       <w:r>
         <w:rPr>
@@ -2161,7 +2580,14 @@
         <w:rPr>
           <w:rFonts w:ascii="Sauna" w:hAnsi="Sauna"/>
         </w:rPr>
-        <w:t xml:space="preserve">({{ </w:t>
+        <w:t>(</w:t>
+      </w:r>
+      <w:proofErr w:type="gramStart"/>
+      <w:r>
+        <w:rPr>
+          <w:rFonts w:ascii="Sauna" w:hAnsi="Sauna"/>
+        </w:rPr>
+        <w:t xml:space="preserve">{{ </w:t>
       </w:r>
       <w:proofErr w:type="spellStart"/>
       <w:r>
@@ -2177,6 +2603,7 @@
         <w:t>Count</w:t>
       </w:r>
       <w:proofErr w:type="spellEnd"/>
+      <w:proofErr w:type="gramEnd"/>
       <w:r>
         <w:rPr>
           <w:rFonts w:ascii="Sauna" w:hAnsi="Sauna"/>
@@ -2194,13 +2621,13 @@
     <w:tbl>
       <w:tblPr>
         <w:tblStyle w:val="TableauListe4-Accentuation1"/>
-        <w:tblW w:w="0" w:type="auto"/>
+        <w:tblW w:w="5000" w:type="pct"/>
         <w:tblLook w:val="04A0" w:firstRow="1" w:lastRow="0" w:firstColumn="1" w:lastColumn="0" w:noHBand="0" w:noVBand="1"/>
       </w:tblPr>
       <w:tblGrid>
-        <w:gridCol w:w="2547"/>
+        <w:gridCol w:w="2546"/>
         <w:gridCol w:w="1559"/>
-        <w:gridCol w:w="4956"/>
+        <w:gridCol w:w="4957"/>
       </w:tblGrid>
       <w:tr>
         <w:trPr>
@@ -2209,7 +2636,7 @@
         <w:tc>
           <w:tcPr>
             <w:cnfStyle w:val="001000000000" w:firstRow="0" w:lastRow="0" w:firstColumn="1" w:lastColumn="0" w:oddVBand="0" w:evenVBand="0" w:oddHBand="0" w:evenHBand="0" w:firstRowFirstColumn="0" w:firstRowLastColumn="0" w:lastRowFirstColumn="0" w:lastRowLastColumn="0"/>
-            <w:tcW w:w="2547" w:type="dxa"/>
+            <w:tcW w:w="1405" w:type="pct"/>
           </w:tcPr>
           <w:p>
             <w:r>
@@ -2219,7 +2646,7 @@
         </w:tc>
         <w:tc>
           <w:tcPr>
-            <w:tcW w:w="1559" w:type="dxa"/>
+            <w:tcW w:w="860" w:type="pct"/>
           </w:tcPr>
           <w:p>
             <w:pPr>
@@ -2232,7 +2659,7 @@
         </w:tc>
         <w:tc>
           <w:tcPr>
-            <w:tcW w:w="4956" w:type="dxa"/>
+            <w:tcW w:w="2734" w:type="pct"/>
           </w:tcPr>
           <w:p>
             <w:pPr>
@@ -2251,7 +2678,7 @@
         <w:tc>
           <w:tcPr>
             <w:cnfStyle w:val="001000000000" w:firstRow="0" w:lastRow="0" w:firstColumn="1" w:lastColumn="0" w:oddVBand="0" w:evenVBand="0" w:oddHBand="0" w:evenHBand="0" w:firstRowFirstColumn="0" w:firstRowLastColumn="0" w:lastRowFirstColumn="0" w:lastRowLastColumn="0"/>
-            <w:tcW w:w="9062" w:type="dxa"/>
+            <w:tcW w:w="5000" w:type="pct"/>
             <w:gridSpan w:val="3"/>
           </w:tcPr>
           <w:p>
@@ -2314,14 +2741,19 @@
         <w:tc>
           <w:tcPr>
             <w:cnfStyle w:val="001000000000" w:firstRow="0" w:lastRow="0" w:firstColumn="1" w:lastColumn="0" w:oddVBand="0" w:evenVBand="0" w:oddHBand="0" w:evenHBand="0" w:firstRowFirstColumn="0" w:firstRowLastColumn="0" w:lastRowFirstColumn="0" w:lastRowLastColumn="0"/>
-            <w:tcW w:w="2547" w:type="dxa"/>
+            <w:tcW w:w="1405" w:type="pct"/>
           </w:tcPr>
           <w:p>
             <w:pPr>
               <w:jc w:val="left"/>
             </w:pPr>
-            <w:r>
-              <w:t>{{ i.</w:t>
+            <w:proofErr w:type="gramStart"/>
+            <w:r>
+              <w:t>{{ i</w:t>
+            </w:r>
+            <w:proofErr w:type="gramEnd"/>
+            <w:r>
+              <w:t>.</w:t>
             </w:r>
             <w:r>
               <w:t>n</w:t>
@@ -2385,13 +2817,14 @@
         </w:tc>
         <w:tc>
           <w:tcPr>
-            <w:tcW w:w="1559" w:type="dxa"/>
+            <w:tcW w:w="860" w:type="pct"/>
           </w:tcPr>
           <w:p>
             <w:pPr>
               <w:jc w:val="left"/>
               <w:cnfStyle w:val="000000000000" w:firstRow="0" w:lastRow="0" w:firstColumn="0" w:lastColumn="0" w:oddVBand="0" w:evenVBand="0" w:oddHBand="0" w:evenHBand="0" w:firstRowFirstColumn="0" w:firstRowLastColumn="0" w:lastRowFirstColumn="0" w:lastRowLastColumn="0"/>
             </w:pPr>
+            <w:proofErr w:type="gramStart"/>
             <w:r>
               <w:t>{</w:t>
             </w:r>
@@ -2400,7 +2833,11 @@
             </w:r>
             <w:proofErr w:type="spellStart"/>
             <w:r>
-              <w:t>i.</w:t>
+              <w:t>i</w:t>
+            </w:r>
+            <w:proofErr w:type="gramEnd"/>
+            <w:r>
+              <w:t>.</w:t>
             </w:r>
             <w:r>
               <w:t>d</w:t>
@@ -2422,19 +2859,24 @@
         </w:tc>
         <w:tc>
           <w:tcPr>
-            <w:tcW w:w="4956" w:type="dxa"/>
+            <w:tcW w:w="2734" w:type="pct"/>
           </w:tcPr>
           <w:p>
             <w:pPr>
               <w:jc w:val="left"/>
               <w:cnfStyle w:val="000000000000" w:firstRow="0" w:lastRow="0" w:firstColumn="0" w:lastColumn="0" w:oddVBand="0" w:evenVBand="0" w:oddHBand="0" w:evenHBand="0" w:firstRowFirstColumn="0" w:firstRowLastColumn="0" w:lastRowFirstColumn="0" w:lastRowLastColumn="0"/>
             </w:pPr>
+            <w:proofErr w:type="gramStart"/>
             <w:r>
               <w:t xml:space="preserve">{{ </w:t>
             </w:r>
             <w:proofErr w:type="spellStart"/>
             <w:r>
-              <w:t>i.d</w:t>
+              <w:t>i</w:t>
+            </w:r>
+            <w:proofErr w:type="gramEnd"/>
+            <w:r>
+              <w:t>.d</w:t>
             </w:r>
             <w:r>
               <w:t>escription</w:t>
@@ -2453,7 +2895,7 @@
         <w:tc>
           <w:tcPr>
             <w:cnfStyle w:val="001000000000" w:firstRow="0" w:lastRow="0" w:firstColumn="1" w:lastColumn="0" w:oddVBand="0" w:evenVBand="0" w:oddHBand="0" w:evenHBand="0" w:firstRowFirstColumn="0" w:firstRowLastColumn="0" w:lastRowFirstColumn="0" w:lastRowLastColumn="0"/>
-            <w:tcW w:w="9062" w:type="dxa"/>
+            <w:tcW w:w="5000" w:type="pct"/>
             <w:gridSpan w:val="3"/>
           </w:tcPr>
           <w:p>
@@ -2504,6 +2946,7 @@
           <w:lang w:eastAsia="fr-FR"/>
         </w:rPr>
       </w:pPr>
+      <w:proofErr w:type="gramStart"/>
       <w:r>
         <w:rPr>
           <w:rFonts w:ascii="Sauna" w:hAnsi="Sauna"/>
@@ -2518,6 +2961,7 @@
         <w:t>varEventsCount</w:t>
       </w:r>
       <w:proofErr w:type="spellEnd"/>
+      <w:proofErr w:type="gramEnd"/>
       <w:r>
         <w:rPr>
           <w:rFonts w:ascii="Sauna" w:hAnsi="Sauna"/>
@@ -2549,13 +2993,13 @@
     <w:tbl>
       <w:tblPr>
         <w:tblStyle w:val="TableauListe4-Accentuation1"/>
-        <w:tblW w:w="0" w:type="auto"/>
+        <w:tblW w:w="5000" w:type="pct"/>
         <w:tblLook w:val="04A0" w:firstRow="1" w:lastRow="0" w:firstColumn="1" w:lastColumn="0" w:noHBand="0" w:noVBand="1"/>
       </w:tblPr>
       <w:tblGrid>
-        <w:gridCol w:w="2576"/>
+        <w:gridCol w:w="2575"/>
         <w:gridCol w:w="1530"/>
-        <w:gridCol w:w="4956"/>
+        <w:gridCol w:w="4957"/>
       </w:tblGrid>
       <w:tr>
         <w:trPr>
@@ -2564,7 +3008,7 @@
         <w:tc>
           <w:tcPr>
             <w:cnfStyle w:val="001000000000" w:firstRow="0" w:lastRow="0" w:firstColumn="1" w:lastColumn="0" w:oddVBand="0" w:evenVBand="0" w:oddHBand="0" w:evenHBand="0" w:firstRowFirstColumn="0" w:firstRowLastColumn="0" w:lastRowFirstColumn="0" w:lastRowLastColumn="0"/>
-            <w:tcW w:w="2576" w:type="dxa"/>
+            <w:tcW w:w="1421" w:type="pct"/>
           </w:tcPr>
           <w:p>
             <w:pPr>
@@ -2572,6 +3016,7 @@
                 <w:tab w:val="left" w:pos="996"/>
               </w:tabs>
             </w:pPr>
+            <w:bookmarkStart w:id="0" w:name="_GoBack"/>
             <w:r>
               <w:t>Date</w:t>
             </w:r>
@@ -2579,7 +3024,7 @@
         </w:tc>
         <w:tc>
           <w:tcPr>
-            <w:tcW w:w="1530" w:type="dxa"/>
+            <w:tcW w:w="844" w:type="pct"/>
           </w:tcPr>
           <w:p>
             <w:pPr>
@@ -2598,7 +3043,7 @@
         </w:tc>
         <w:tc>
           <w:tcPr>
-            <w:tcW w:w="4956" w:type="dxa"/>
+            <w:tcW w:w="2734" w:type="pct"/>
           </w:tcPr>
           <w:p>
             <w:pPr>
@@ -2617,7 +3062,7 @@
         <w:tc>
           <w:tcPr>
             <w:cnfStyle w:val="001000000000" w:firstRow="0" w:lastRow="0" w:firstColumn="1" w:lastColumn="0" w:oddVBand="0" w:evenVBand="0" w:oddHBand="0" w:evenHBand="0" w:firstRowFirstColumn="0" w:firstRowLastColumn="0" w:lastRowFirstColumn="0" w:lastRowLastColumn="0"/>
-            <w:tcW w:w="9062" w:type="dxa"/>
+            <w:tcW w:w="5000" w:type="pct"/>
             <w:gridSpan w:val="3"/>
           </w:tcPr>
           <w:p>
@@ -2681,7 +3126,7 @@
         <w:tc>
           <w:tcPr>
             <w:cnfStyle w:val="001000000000" w:firstRow="0" w:lastRow="0" w:firstColumn="1" w:lastColumn="0" w:oddVBand="0" w:evenVBand="0" w:oddHBand="0" w:evenHBand="0" w:firstRowFirstColumn="0" w:firstRowLastColumn="0" w:lastRowFirstColumn="0" w:lastRowLastColumn="0"/>
-            <w:tcW w:w="2576" w:type="dxa"/>
+            <w:tcW w:w="1421" w:type="pct"/>
           </w:tcPr>
           <w:p>
             <w:pPr>
@@ -2690,6 +3135,7 @@
                 <w:b w:val="0"/>
               </w:rPr>
             </w:pPr>
+            <w:proofErr w:type="gramStart"/>
             <w:r>
               <w:rPr>
                 <w:b w:val="0"/>
@@ -2701,7 +3147,14 @@
               <w:rPr>
                 <w:b w:val="0"/>
               </w:rPr>
-              <w:t>i.date</w:t>
+              <w:t>i</w:t>
+            </w:r>
+            <w:proofErr w:type="gramEnd"/>
+            <w:r>
+              <w:rPr>
+                <w:b w:val="0"/>
+              </w:rPr>
+              <w:t>.date</w:t>
             </w:r>
             <w:proofErr w:type="spellEnd"/>
             <w:r>
@@ -2714,19 +3167,24 @@
         </w:tc>
         <w:tc>
           <w:tcPr>
-            <w:tcW w:w="1530" w:type="dxa"/>
+            <w:tcW w:w="844" w:type="pct"/>
           </w:tcPr>
           <w:p>
             <w:pPr>
               <w:jc w:val="left"/>
               <w:cnfStyle w:val="000000000000" w:firstRow="0" w:lastRow="0" w:firstColumn="0" w:lastColumn="0" w:oddVBand="0" w:evenVBand="0" w:oddHBand="0" w:evenHBand="0" w:firstRowFirstColumn="0" w:firstRowLastColumn="0" w:lastRowFirstColumn="0" w:lastRowLastColumn="0"/>
             </w:pPr>
+            <w:proofErr w:type="gramStart"/>
             <w:r>
               <w:t xml:space="preserve">{{ </w:t>
             </w:r>
             <w:proofErr w:type="spellStart"/>
             <w:r>
-              <w:t>i.</w:t>
+              <w:t>i</w:t>
+            </w:r>
+            <w:proofErr w:type="gramEnd"/>
+            <w:r>
+              <w:t>.</w:t>
             </w:r>
             <w:r>
               <w:t>kind</w:t>
@@ -2739,19 +3197,24 @@
         </w:tc>
         <w:tc>
           <w:tcPr>
-            <w:tcW w:w="4956" w:type="dxa"/>
+            <w:tcW w:w="2734" w:type="pct"/>
           </w:tcPr>
           <w:p>
             <w:pPr>
               <w:jc w:val="left"/>
               <w:cnfStyle w:val="000000000000" w:firstRow="0" w:lastRow="0" w:firstColumn="0" w:lastColumn="0" w:oddVBand="0" w:evenVBand="0" w:oddHBand="0" w:evenHBand="0" w:firstRowFirstColumn="0" w:firstRowLastColumn="0" w:lastRowFirstColumn="0" w:lastRowLastColumn="0"/>
             </w:pPr>
+            <w:proofErr w:type="gramStart"/>
             <w:r>
               <w:t xml:space="preserve">{{ </w:t>
             </w:r>
             <w:proofErr w:type="spellStart"/>
             <w:r>
-              <w:t>i.description</w:t>
+              <w:t>i</w:t>
+            </w:r>
+            <w:proofErr w:type="gramEnd"/>
+            <w:r>
+              <w:t>.description</w:t>
             </w:r>
             <w:proofErr w:type="spellEnd"/>
             <w:r>
@@ -2767,7 +3230,7 @@
         <w:tc>
           <w:tcPr>
             <w:cnfStyle w:val="001000000000" w:firstRow="0" w:lastRow="0" w:firstColumn="1" w:lastColumn="0" w:oddVBand="0" w:evenVBand="0" w:oddHBand="0" w:evenHBand="0" w:firstRowFirstColumn="0" w:firstRowLastColumn="0" w:lastRowFirstColumn="0" w:lastRowLastColumn="0"/>
-            <w:tcW w:w="9062" w:type="dxa"/>
+            <w:tcW w:w="5000" w:type="pct"/>
             <w:gridSpan w:val="3"/>
           </w:tcPr>
           <w:p>
@@ -2800,6 +3263,7 @@
           </w:p>
         </w:tc>
       </w:tr>
+      <w:bookmarkEnd w:id="0"/>
     </w:tbl>
     <w:p>
       <w:pPr>
@@ -2840,13 +3304,21 @@
         <w:rPr>
           <w:lang w:eastAsia="fr-FR"/>
         </w:rPr>
-        <w:t xml:space="preserve">Créée le : {{ </w:t>
+        <w:t xml:space="preserve">Créée le : </w:t>
+      </w:r>
+      <w:proofErr w:type="gramStart"/>
+      <w:r>
+        <w:rPr>
+          <w:lang w:eastAsia="fr-FR"/>
+        </w:rPr>
+        <w:t xml:space="preserve">{{ </w:t>
       </w:r>
       <w:proofErr w:type="spellStart"/>
       <w:r>
         <w:t>varMdDtCrea</w:t>
       </w:r>
       <w:proofErr w:type="spellEnd"/>
+      <w:proofErr w:type="gramEnd"/>
       <w:r>
         <w:t xml:space="preserve"> }}</w:t>
       </w:r>
@@ -2866,13 +3338,21 @@
         <w:rPr>
           <w:lang w:eastAsia="fr-FR"/>
         </w:rPr>
-        <w:t xml:space="preserve">Mise à jour le : {{ </w:t>
+        <w:t xml:space="preserve">Mise à jour le : </w:t>
+      </w:r>
+      <w:proofErr w:type="gramStart"/>
+      <w:r>
+        <w:rPr>
+          <w:lang w:eastAsia="fr-FR"/>
+        </w:rPr>
+        <w:t xml:space="preserve">{{ </w:t>
       </w:r>
       <w:proofErr w:type="spellStart"/>
       <w:r>
         <w:t>varMdDtUpda</w:t>
       </w:r>
       <w:proofErr w:type="spellEnd"/>
+      <w:proofErr w:type="gramEnd"/>
       <w:r>
         <w:t xml:space="preserve"> </w:t>
       </w:r>
@@ -2898,13 +3378,21 @@
         <w:rPr>
           <w:lang w:eastAsia="fr-FR"/>
         </w:rPr>
-        <w:t xml:space="preserve">Exportée le : {{ </w:t>
+        <w:t xml:space="preserve">Exportée le : </w:t>
+      </w:r>
+      <w:proofErr w:type="gramStart"/>
+      <w:r>
+        <w:rPr>
+          <w:lang w:eastAsia="fr-FR"/>
+        </w:rPr>
+        <w:t xml:space="preserve">{{ </w:t>
       </w:r>
       <w:proofErr w:type="spellStart"/>
       <w:r>
         <w:t>varMdDtExp</w:t>
       </w:r>
       <w:proofErr w:type="spellEnd"/>
+      <w:proofErr w:type="gramEnd"/>
       <w:r>
         <w:t xml:space="preserve"> </w:t>
       </w:r>
@@ -2931,13 +3419,21 @@
         <w:rPr>
           <w:lang w:eastAsia="fr-FR"/>
         </w:rPr>
-        <w:t xml:space="preserve">Lien d’édition : {{ </w:t>
+        <w:t xml:space="preserve">Lien d’édition : </w:t>
+      </w:r>
+      <w:proofErr w:type="gramStart"/>
+      <w:r>
+        <w:rPr>
+          <w:lang w:eastAsia="fr-FR"/>
+        </w:rPr>
+        <w:t xml:space="preserve">{{ </w:t>
       </w:r>
       <w:proofErr w:type="spellStart"/>
       <w:r>
         <w:t>varEditAPP</w:t>
       </w:r>
       <w:proofErr w:type="spellEnd"/>
+      <w:proofErr w:type="gramEnd"/>
       <w:r>
         <w:t xml:space="preserve"> </w:t>
       </w:r>
@@ -2970,13 +3466,21 @@
         <w:rPr>
           <w:lang w:eastAsia="fr-FR"/>
         </w:rPr>
-        <w:t xml:space="preserve">Version en ligne : {{ </w:t>
+        <w:t xml:space="preserve">Version en ligne : </w:t>
+      </w:r>
+      <w:proofErr w:type="gramStart"/>
+      <w:r>
+        <w:rPr>
+          <w:lang w:eastAsia="fr-FR"/>
+        </w:rPr>
+        <w:t xml:space="preserve">{{ </w:t>
       </w:r>
       <w:proofErr w:type="spellStart"/>
       <w:r>
         <w:t>varViewOC</w:t>
       </w:r>
       <w:proofErr w:type="spellEnd"/>
+      <w:proofErr w:type="gramEnd"/>
       <w:r>
         <w:t xml:space="preserve"> </w:t>
       </w:r>
@@ -3093,7 +3597,7 @@
             <w:color w:val="A6A6A6" w:themeColor="background1" w:themeShade="A6"/>
             <w:lang w:eastAsia="fr-FR"/>
           </w:rPr>
-          <w:t>05/09/2019 15:35</w:t>
+          <w:t>05/09/2019 16:38</w:t>
         </w:r>
         <w:r>
           <w:rPr>
@@ -4727,6 +5231,28 @@
       <w:szCs w:val="24"/>
     </w:rPr>
   </w:style>
+  <w:style w:type="paragraph" w:styleId="Titre4">
+    <w:name w:val="heading 4"/>
+    <w:basedOn w:val="Normal"/>
+    <w:next w:val="Normal"/>
+    <w:link w:val="Titre4Car"/>
+    <w:uiPriority w:val="9"/>
+    <w:unhideWhenUsed/>
+    <w:qFormat/>
+    <w:rsid w:val="00DB4719"/>
+    <w:pPr>
+      <w:keepNext/>
+      <w:keepLines/>
+      <w:spacing w:before="40" w:after="0"/>
+      <w:outlineLvl w:val="3"/>
+    </w:pPr>
+    <w:rPr>
+      <w:rFonts w:asciiTheme="majorHAnsi" w:eastAsiaTheme="majorEastAsia" w:hAnsiTheme="majorHAnsi" w:cstheme="majorBidi"/>
+      <w:i/>
+      <w:iCs/>
+      <w:color w:val="2E74B5" w:themeColor="accent1" w:themeShade="BF"/>
+    </w:rPr>
+  </w:style>
   <w:style w:type="character" w:default="1" w:styleId="Policepardfaut">
     <w:name w:val="Default Paragraph Font"/>
     <w:uiPriority w:val="1"/>
@@ -5553,6 +6079,19 @@
       <w:szCs w:val="24"/>
     </w:rPr>
   </w:style>
+  <w:style w:type="character" w:customStyle="1" w:styleId="Titre4Car">
+    <w:name w:val="Titre 4 Car"/>
+    <w:basedOn w:val="Policepardfaut"/>
+    <w:link w:val="Titre4"/>
+    <w:uiPriority w:val="9"/>
+    <w:rsid w:val="00DB4719"/>
+    <w:rPr>
+      <w:rFonts w:asciiTheme="majorHAnsi" w:eastAsiaTheme="majorEastAsia" w:hAnsiTheme="majorHAnsi" w:cstheme="majorBidi"/>
+      <w:i/>
+      <w:iCs/>
+      <w:color w:val="2E74B5" w:themeColor="accent1" w:themeShade="BF"/>
+    </w:rPr>
+  </w:style>
 </w:styles>
 </file>
 
@@ -5822,7 +6361,7 @@
 </file>
 
 <file path=customXml/itemProps1.xml><?xml version="1.0" encoding="utf-8"?>
-<ds:datastoreItem xmlns:ds="http://schemas.openxmlformats.org/officeDocument/2006/customXml" ds:itemID="{6A0943FF-D0DA-4E46-8426-753A06FAC362}">
+<ds:datastoreItem xmlns:ds="http://schemas.openxmlformats.org/officeDocument/2006/customXml" ds:itemID="{154B5373-2248-484C-9268-48849C32A4D8}">
   <ds:schemaRefs>
     <ds:schemaRef ds:uri="http://schemas.openxmlformats.org/officeDocument/2006/bibliography"/>
   </ds:schemaRefs>

</xml_diff>

<commit_message>
Fix limitations formatting  (#10)
* more explicit names

* handle conditions in a table

* format conditions #7

* fix limitations formatting #8

* add ps script to build and upload Pypi package
</commit_message>
<xml_diff>
--- a/tests/fixtures/template_Isogeo.docx
+++ b/tests/fixtures/template_Isogeo.docx
@@ -13,6 +13,7 @@
         </w:pBdr>
         <w:jc w:val="center"/>
       </w:pPr>
+      <w:proofErr w:type="gramStart"/>
       <w:r>
         <w:rPr>
           <w:rFonts w:ascii="Sauna" w:eastAsia="Times New Roman" w:hAnsi="Sauna"/>
@@ -29,6 +30,7 @@
         <w:t>varTitle</w:t>
       </w:r>
       <w:proofErr w:type="spellEnd"/>
+      <w:proofErr w:type="gramEnd"/>
       <w:r>
         <w:rPr>
           <w:rFonts w:ascii="Sauna" w:eastAsia="Times New Roman" w:hAnsi="Sauna"/>
@@ -106,6 +108,7 @@
                                 <w:lang w:eastAsia="fr-FR"/>
                               </w:rPr>
                             </w:pPr>
+                            <w:proofErr w:type="gramStart"/>
                             <w:r>
                               <w:rPr>
                                 <w:lang w:eastAsia="fr-FR"/>
@@ -120,6 +123,7 @@
                               <w:t>varThumbnail</w:t>
                             </w:r>
                             <w:proofErr w:type="spellEnd"/>
+                            <w:proofErr w:type="gramEnd"/>
                             <w:r>
                               <w:rPr>
                                 <w:lang w:eastAsia="fr-FR"/>
@@ -153,6 +157,7 @@
                           <w:lang w:eastAsia="fr-FR"/>
                         </w:rPr>
                       </w:pPr>
+                      <w:proofErr w:type="gramStart"/>
                       <w:r>
                         <w:rPr>
                           <w:lang w:eastAsia="fr-FR"/>
@@ -167,6 +172,7 @@
                         <w:t>varThumbnail</w:t>
                       </w:r>
                       <w:proofErr w:type="spellEnd"/>
+                      <w:proofErr w:type="gramEnd"/>
                       <w:r>
                         <w:rPr>
                           <w:lang w:eastAsia="fr-FR"/>
@@ -196,6 +202,7 @@
         </w:rPr>
         <w:t xml:space="preserve"> </w:t>
       </w:r>
+      <w:proofErr w:type="gramStart"/>
       <w:r>
         <w:rPr>
           <w:rFonts w:ascii="Sauna" w:hAnsi="Sauna"/>
@@ -214,6 +221,7 @@
         <w:t>varOwner</w:t>
       </w:r>
       <w:proofErr w:type="spellEnd"/>
+      <w:proofErr w:type="gramEnd"/>
       <w:r>
         <w:rPr>
           <w:rFonts w:ascii="Sauna" w:hAnsi="Sauna"/>
@@ -250,17 +258,26 @@
           <w:rStyle w:val="Titre2Car"/>
           <w:rFonts w:ascii="Sauna" w:hAnsi="Sauna"/>
         </w:rPr>
-        <w:t xml:space="preserve">({{ </w:t>
-      </w:r>
-      <w:proofErr w:type="spellStart"/>
+        <w:t>(</w:t>
+      </w:r>
+      <w:proofErr w:type="gramStart"/>
       <w:r>
         <w:rPr>
           <w:rStyle w:val="Titre2Car"/>
           <w:rFonts w:ascii="Sauna" w:hAnsi="Sauna"/>
         </w:rPr>
+        <w:t xml:space="preserve">{{ </w:t>
+      </w:r>
+      <w:proofErr w:type="spellStart"/>
+      <w:r>
+        <w:rPr>
+          <w:rStyle w:val="Titre2Car"/>
+          <w:rFonts w:ascii="Sauna" w:hAnsi="Sauna"/>
+        </w:rPr>
         <w:t>varKeywordsCount</w:t>
       </w:r>
       <w:proofErr w:type="spellEnd"/>
+      <w:proofErr w:type="gramEnd"/>
       <w:r>
         <w:rPr>
           <w:rStyle w:val="Titre2Car"/>
@@ -319,6 +336,7 @@
           <w:lang w:eastAsia="fr-FR"/>
         </w:rPr>
       </w:pPr>
+      <w:proofErr w:type="gramStart"/>
       <w:r>
         <w:rPr>
           <w:lang w:eastAsia="fr-FR"/>
@@ -333,6 +351,7 @@
         <w:t>varAbstract</w:t>
       </w:r>
       <w:proofErr w:type="spellEnd"/>
+      <w:proofErr w:type="gramEnd"/>
       <w:r>
         <w:rPr>
           <w:lang w:eastAsia="fr-FR"/>
@@ -394,7 +413,14 @@
         <w:rPr>
           <w:lang w:eastAsia="fr-FR"/>
         </w:rPr>
-        <w:t xml:space="preserve">Date de création de la donnée : {{ </w:t>
+        <w:t xml:space="preserve">Date de création de la donnée : </w:t>
+      </w:r>
+      <w:proofErr w:type="gramStart"/>
+      <w:r>
+        <w:rPr>
+          <w:lang w:eastAsia="fr-FR"/>
+        </w:rPr>
+        <w:t xml:space="preserve">{{ </w:t>
       </w:r>
       <w:proofErr w:type="spellStart"/>
       <w:r>
@@ -404,6 +430,7 @@
         <w:t>varDataDtCrea</w:t>
       </w:r>
       <w:proofErr w:type="spellEnd"/>
+      <w:proofErr w:type="gramEnd"/>
       <w:r>
         <w:rPr>
           <w:lang w:eastAsia="fr-FR"/>
@@ -423,7 +450,14 @@
         <w:rPr>
           <w:lang w:eastAsia="fr-FR"/>
         </w:rPr>
-        <w:t xml:space="preserve">Date de dernière modification de la donnée : {{ </w:t>
+        <w:t xml:space="preserve">Date de dernière modification de la donnée : </w:t>
+      </w:r>
+      <w:proofErr w:type="gramStart"/>
+      <w:r>
+        <w:rPr>
+          <w:lang w:eastAsia="fr-FR"/>
+        </w:rPr>
+        <w:t xml:space="preserve">{{ </w:t>
       </w:r>
       <w:proofErr w:type="spellStart"/>
       <w:r>
@@ -433,6 +467,7 @@
         <w:t>varDataDtUpda</w:t>
       </w:r>
       <w:proofErr w:type="spellEnd"/>
+      <w:proofErr w:type="gramEnd"/>
       <w:r>
         <w:rPr>
           <w:lang w:eastAsia="fr-FR"/>
@@ -452,7 +487,14 @@
         <w:rPr>
           <w:lang w:eastAsia="fr-FR"/>
         </w:rPr>
-        <w:t xml:space="preserve">Date de publication de la donnée : {{ </w:t>
+        <w:t xml:space="preserve">Date de publication de la donnée : </w:t>
+      </w:r>
+      <w:proofErr w:type="gramStart"/>
+      <w:r>
+        <w:rPr>
+          <w:lang w:eastAsia="fr-FR"/>
+        </w:rPr>
+        <w:t xml:space="preserve">{{ </w:t>
       </w:r>
       <w:proofErr w:type="spellStart"/>
       <w:r>
@@ -462,6 +504,7 @@
         <w:t>varDataDtPubl</w:t>
       </w:r>
       <w:proofErr w:type="spellEnd"/>
+      <w:proofErr w:type="gramEnd"/>
       <w:r>
         <w:rPr>
           <w:lang w:eastAsia="fr-FR"/>
@@ -488,7 +531,14 @@
         <w:rPr>
           <w:lang w:eastAsia="fr-FR"/>
         </w:rPr>
-        <w:t xml:space="preserve">u {{ </w:t>
+        <w:t xml:space="preserve">u </w:t>
+      </w:r>
+      <w:proofErr w:type="gramStart"/>
+      <w:r>
+        <w:rPr>
+          <w:lang w:eastAsia="fr-FR"/>
+        </w:rPr>
+        <w:t xml:space="preserve">{{ </w:t>
       </w:r>
       <w:proofErr w:type="spellStart"/>
       <w:r>
@@ -498,6 +548,7 @@
         <w:t>varValidityStart</w:t>
       </w:r>
       <w:proofErr w:type="spellEnd"/>
+      <w:proofErr w:type="gramEnd"/>
       <w:r>
         <w:rPr>
           <w:lang w:eastAsia="fr-FR"/>
@@ -538,6 +589,7 @@
         <w:t>{{</w:t>
       </w:r>
       <w:proofErr w:type="spellStart"/>
+      <w:proofErr w:type="gramStart"/>
       <w:r>
         <w:rPr>
           <w:rStyle w:val="prop"/>
@@ -549,7 +601,14 @@
         <w:rPr>
           <w:rStyle w:val="prop"/>
         </w:rPr>
-        <w:t xml:space="preserve"> }}</w:t>
+        <w:t xml:space="preserve"> }</w:t>
+      </w:r>
+      <w:proofErr w:type="gramEnd"/>
+      <w:r>
+        <w:rPr>
+          <w:rStyle w:val="prop"/>
+        </w:rPr>
+        <w:t>}</w:t>
       </w:r>
     </w:p>
     <w:p>
@@ -573,6 +632,7 @@
       <w:pPr>
         <w:jc w:val="left"/>
       </w:pPr>
+      <w:proofErr w:type="gramStart"/>
       <w:r>
         <w:rPr>
           <w:lang w:eastAsia="fr-FR"/>
@@ -587,6 +647,7 @@
         <w:t>varCollectContext</w:t>
       </w:r>
       <w:proofErr w:type="spellEnd"/>
+      <w:proofErr w:type="gramEnd"/>
       <w:r>
         <w:rPr>
           <w:lang w:eastAsia="fr-FR"/>
@@ -630,6 +691,7 @@
           <w:lang w:eastAsia="fr-FR"/>
         </w:rPr>
       </w:pPr>
+      <w:proofErr w:type="gramStart"/>
       <w:r>
         <w:rPr>
           <w:lang w:eastAsia="fr-FR"/>
@@ -644,6 +706,7 @@
         <w:t>varCollectMethod</w:t>
       </w:r>
       <w:proofErr w:type="spellEnd"/>
+      <w:proofErr w:type="gramEnd"/>
       <w:r>
         <w:rPr>
           <w:lang w:eastAsia="fr-FR"/>
@@ -681,7 +744,14 @@
         <w:rPr>
           <w:lang w:eastAsia="fr-FR"/>
         </w:rPr>
-        <w:t xml:space="preserve">Nom technique : {{ </w:t>
+        <w:t xml:space="preserve">Nom technique : </w:t>
+      </w:r>
+      <w:proofErr w:type="gramStart"/>
+      <w:r>
+        <w:rPr>
+          <w:lang w:eastAsia="fr-FR"/>
+        </w:rPr>
+        <w:t xml:space="preserve">{{ </w:t>
       </w:r>
       <w:proofErr w:type="spellStart"/>
       <w:r>
@@ -691,6 +761,7 @@
         <w:t>varNameTech</w:t>
       </w:r>
       <w:proofErr w:type="spellEnd"/>
+      <w:proofErr w:type="gramEnd"/>
       <w:r>
         <w:rPr>
           <w:lang w:eastAsia="fr-FR"/>
@@ -703,7 +774,14 @@
         <w:rPr>
           <w:lang w:eastAsia="fr-FR"/>
         </w:rPr>
-        <w:t xml:space="preserve">Emplacement : {{ </w:t>
+        <w:t xml:space="preserve">Emplacement : </w:t>
+      </w:r>
+      <w:proofErr w:type="gramStart"/>
+      <w:r>
+        <w:rPr>
+          <w:lang w:eastAsia="fr-FR"/>
+        </w:rPr>
+        <w:t xml:space="preserve">{{ </w:t>
       </w:r>
       <w:proofErr w:type="spellStart"/>
       <w:r>
@@ -713,6 +791,7 @@
         <w:t>varPath</w:t>
       </w:r>
       <w:proofErr w:type="spellEnd"/>
+      <w:proofErr w:type="gramEnd"/>
       <w:r>
         <w:rPr>
           <w:lang w:eastAsia="fr-FR"/>
@@ -725,7 +804,14 @@
         <w:rPr>
           <w:lang w:eastAsia="fr-FR"/>
         </w:rPr>
-        <w:t xml:space="preserve">Format : {{ </w:t>
+        <w:t xml:space="preserve">Format : </w:t>
+      </w:r>
+      <w:proofErr w:type="gramStart"/>
+      <w:r>
+        <w:rPr>
+          <w:lang w:eastAsia="fr-FR"/>
+        </w:rPr>
+        <w:t xml:space="preserve">{{ </w:t>
       </w:r>
       <w:proofErr w:type="spellStart"/>
       <w:r>
@@ -735,6 +821,7 @@
         <w:t>varFormat</w:t>
       </w:r>
       <w:proofErr w:type="spellEnd"/>
+      <w:proofErr w:type="gramEnd"/>
       <w:r>
         <w:rPr>
           <w:lang w:eastAsia="fr-FR"/>
@@ -747,7 +834,14 @@
         <w:rPr>
           <w:lang w:eastAsia="fr-FR"/>
         </w:rPr>
-        <w:t xml:space="preserve">Type : {{ </w:t>
+        <w:t xml:space="preserve">Type : </w:t>
+      </w:r>
+      <w:proofErr w:type="gramStart"/>
+      <w:r>
+        <w:rPr>
+          <w:lang w:eastAsia="fr-FR"/>
+        </w:rPr>
+        <w:t xml:space="preserve">{{ </w:t>
       </w:r>
       <w:proofErr w:type="spellStart"/>
       <w:r>
@@ -757,6 +851,7 @@
         <w:t>varType</w:t>
       </w:r>
       <w:proofErr w:type="spellEnd"/>
+      <w:proofErr w:type="gramEnd"/>
       <w:r>
         <w:rPr>
           <w:lang w:eastAsia="fr-FR"/>
@@ -768,6 +863,7 @@
       <w:r>
         <w:t xml:space="preserve">Type de géométrie : </w:t>
       </w:r>
+      <w:proofErr w:type="gramStart"/>
       <w:r>
         <w:rPr>
           <w:lang w:eastAsia="fr-FR"/>
@@ -782,6 +878,7 @@
         <w:t>varGeometry</w:t>
       </w:r>
       <w:proofErr w:type="spellEnd"/>
+      <w:proofErr w:type="gramEnd"/>
       <w:r>
         <w:rPr>
           <w:lang w:eastAsia="fr-FR"/>
@@ -793,6 +890,7 @@
       <w:r>
         <w:t xml:space="preserve">Nombre d’objets : </w:t>
       </w:r>
+      <w:proofErr w:type="gramStart"/>
       <w:r>
         <w:rPr>
           <w:lang w:eastAsia="fr-FR"/>
@@ -807,6 +905,7 @@
         <w:t>varObjectsCount</w:t>
       </w:r>
       <w:proofErr w:type="spellEnd"/>
+      <w:proofErr w:type="gramEnd"/>
       <w:r>
         <w:rPr>
           <w:lang w:eastAsia="fr-FR"/>
@@ -819,7 +918,14 @@
         <w:rPr>
           <w:lang w:eastAsia="fr-FR"/>
         </w:rPr>
-        <w:t xml:space="preserve">Système de coordonnées : {{ </w:t>
+        <w:t xml:space="preserve">Système de coordonnées : </w:t>
+      </w:r>
+      <w:proofErr w:type="gramStart"/>
+      <w:r>
+        <w:rPr>
+          <w:lang w:eastAsia="fr-FR"/>
+        </w:rPr>
+        <w:t xml:space="preserve">{{ </w:t>
       </w:r>
       <w:proofErr w:type="spellStart"/>
       <w:r>
@@ -829,6 +935,7 @@
         <w:t>varSRS</w:t>
       </w:r>
       <w:proofErr w:type="spellEnd"/>
+      <w:proofErr w:type="gramEnd"/>
       <w:r>
         <w:rPr>
           <w:lang w:eastAsia="fr-FR"/>
@@ -846,7 +953,14 @@
         <w:rPr>
           <w:lang w:eastAsia="fr-FR"/>
         </w:rPr>
-        <w:t xml:space="preserve">Échelle : {{ </w:t>
+        <w:t xml:space="preserve">Échelle : </w:t>
+      </w:r>
+      <w:proofErr w:type="gramStart"/>
+      <w:r>
+        <w:rPr>
+          <w:lang w:eastAsia="fr-FR"/>
+        </w:rPr>
+        <w:t xml:space="preserve">{{ </w:t>
       </w:r>
       <w:proofErr w:type="spellStart"/>
       <w:r>
@@ -856,6 +970,7 @@
         <w:t>varScale</w:t>
       </w:r>
       <w:proofErr w:type="spellEnd"/>
+      <w:proofErr w:type="gramEnd"/>
       <w:r>
         <w:rPr>
           <w:lang w:eastAsia="fr-FR"/>
@@ -868,7 +983,14 @@
         <w:rPr>
           <w:lang w:eastAsia="fr-FR"/>
         </w:rPr>
-        <w:t xml:space="preserve">Résolution : {{ </w:t>
+        <w:t xml:space="preserve">Résolution : </w:t>
+      </w:r>
+      <w:proofErr w:type="gramStart"/>
+      <w:r>
+        <w:rPr>
+          <w:lang w:eastAsia="fr-FR"/>
+        </w:rPr>
+        <w:t xml:space="preserve">{{ </w:t>
       </w:r>
       <w:proofErr w:type="spellStart"/>
       <w:r>
@@ -878,6 +1000,7 @@
         <w:t>varResolution</w:t>
       </w:r>
       <w:proofErr w:type="spellEnd"/>
+      <w:proofErr w:type="gramEnd"/>
       <w:r>
         <w:rPr>
           <w:lang w:eastAsia="fr-FR"/>
@@ -904,6 +1027,7 @@
         </w:rPr>
         <w:t xml:space="preserve"> </w:t>
       </w:r>
+      <w:proofErr w:type="gramStart"/>
       <w:r>
         <w:rPr>
           <w:lang w:eastAsia="fr-FR"/>
@@ -924,6 +1048,7 @@
         <w:t>opologyInfo</w:t>
       </w:r>
       <w:proofErr w:type="spellEnd"/>
+      <w:proofErr w:type="gramEnd"/>
       <w:r>
         <w:rPr>
           <w:lang w:eastAsia="fr-FR"/>
@@ -1097,8 +1222,13 @@
             <w:pPr>
               <w:jc w:val="left"/>
             </w:pPr>
-            <w:r>
-              <w:t xml:space="preserve">{{ i.name }} </w:t>
+            <w:proofErr w:type="gramStart"/>
+            <w:r>
+              <w:t>{{ i</w:t>
+            </w:r>
+            <w:proofErr w:type="gramEnd"/>
+            <w:r>
+              <w:t xml:space="preserve">.name }} </w:t>
             </w:r>
           </w:p>
         </w:tc>
@@ -1111,12 +1241,17 @@
               <w:jc w:val="left"/>
               <w:cnfStyle w:val="000000000000" w:firstRow="0" w:lastRow="0" w:firstColumn="0" w:lastColumn="0" w:oddVBand="0" w:evenVBand="0" w:oddHBand="0" w:evenHBand="0" w:firstRowFirstColumn="0" w:firstRowLastColumn="0" w:lastRowFirstColumn="0" w:lastRowLastColumn="0"/>
             </w:pPr>
+            <w:proofErr w:type="gramStart"/>
             <w:r>
               <w:t xml:space="preserve">{{ </w:t>
             </w:r>
             <w:proofErr w:type="spellStart"/>
             <w:r>
-              <w:t>i.</w:t>
+              <w:t>i</w:t>
+            </w:r>
+            <w:proofErr w:type="gramEnd"/>
+            <w:r>
+              <w:t>.</w:t>
             </w:r>
             <w:r>
               <w:t>published</w:t>
@@ -1136,12 +1271,17 @@
               <w:jc w:val="left"/>
               <w:cnfStyle w:val="000000000000" w:firstRow="0" w:lastRow="0" w:firstColumn="0" w:lastColumn="0" w:oddVBand="0" w:evenVBand="0" w:oddHBand="0" w:evenHBand="0" w:firstRowFirstColumn="0" w:firstRowLastColumn="0" w:lastRowFirstColumn="0" w:lastRowLastColumn="0"/>
             </w:pPr>
+            <w:proofErr w:type="gramStart"/>
             <w:r>
               <w:t xml:space="preserve">{{ </w:t>
             </w:r>
             <w:proofErr w:type="spellStart"/>
             <w:r>
-              <w:t>i.</w:t>
+              <w:t>i</w:t>
+            </w:r>
+            <w:proofErr w:type="gramEnd"/>
+            <w:r>
+              <w:t>.</w:t>
             </w:r>
             <w:r>
               <w:t>conformant</w:t>
@@ -1161,12 +1301,17 @@
               <w:jc w:val="left"/>
               <w:cnfStyle w:val="000000000000" w:firstRow="0" w:lastRow="0" w:firstColumn="0" w:lastColumn="0" w:oddVBand="0" w:evenVBand="0" w:oddHBand="0" w:evenHBand="0" w:firstRowFirstColumn="0" w:firstRowLastColumn="0" w:lastRowFirstColumn="0" w:lastRowLastColumn="0"/>
             </w:pPr>
+            <w:proofErr w:type="gramStart"/>
             <w:r>
               <w:t xml:space="preserve">{{ </w:t>
             </w:r>
             <w:proofErr w:type="spellStart"/>
             <w:r>
-              <w:t>i.</w:t>
+              <w:t>i</w:t>
+            </w:r>
+            <w:proofErr w:type="gramEnd"/>
+            <w:r>
+              <w:t>.</w:t>
             </w:r>
             <w:r>
               <w:t>link</w:t>
@@ -1263,6 +1408,7 @@
       <w:r>
         <w:t xml:space="preserve">Thématiques : </w:t>
       </w:r>
+      <w:proofErr w:type="gramStart"/>
       <w:r>
         <w:rPr>
           <w:lang w:eastAsia="fr-FR"/>
@@ -1277,6 +1423,7 @@
         <w:t>varInspireTheme</w:t>
       </w:r>
       <w:proofErr w:type="spellEnd"/>
+      <w:proofErr w:type="gramEnd"/>
       <w:r>
         <w:rPr>
           <w:lang w:eastAsia="fr-FR"/>
@@ -1285,6 +1432,11 @@
       </w:r>
     </w:p>
     <w:p>
+      <w:pPr>
+        <w:rPr>
+          <w:lang w:eastAsia="fr-FR"/>
+        </w:rPr>
+      </w:pPr>
       <w:r>
         <w:t>Conformité</w:t>
       </w:r>
@@ -1294,6 +1446,7 @@
       <w:r>
         <w:t xml:space="preserve"> : </w:t>
       </w:r>
+      <w:proofErr w:type="gramStart"/>
       <w:r>
         <w:rPr>
           <w:lang w:eastAsia="fr-FR"/>
@@ -1308,6 +1461,7 @@
         <w:t>varInspireConformity</w:t>
       </w:r>
       <w:proofErr w:type="spellEnd"/>
+      <w:proofErr w:type="gramEnd"/>
       <w:r>
         <w:rPr>
           <w:lang w:eastAsia="fr-FR"/>
@@ -1318,6 +1472,17 @@
     <w:p>
       <w:pPr>
         <w:pStyle w:val="Titre3"/>
+      </w:pPr>
+      <w:r>
+        <w:t xml:space="preserve">Conditions de diffusion et limitations </w:t>
+      </w:r>
+      <w:r>
+        <w:t>d’usage</w:t>
+      </w:r>
+    </w:p>
+    <w:p>
+      <w:pPr>
+        <w:pStyle w:val="Titre4"/>
         <w:rPr>
           <w:lang w:eastAsia="fr-FR"/>
         </w:rPr>
@@ -1339,14 +1504,13 @@
     <w:tbl>
       <w:tblPr>
         <w:tblStyle w:val="TableauListe4-Accentuation1"/>
-        <w:tblW w:w="9130" w:type="dxa"/>
-        <w:tblLayout w:type="fixed"/>
+        <w:tblW w:w="5000" w:type="pct"/>
         <w:tblLook w:val="04A0" w:firstRow="1" w:lastRow="0" w:firstColumn="1" w:lastColumn="0" w:noHBand="0" w:noVBand="1"/>
       </w:tblPr>
       <w:tblGrid>
-        <w:gridCol w:w="2216"/>
-        <w:gridCol w:w="3024"/>
-        <w:gridCol w:w="3890"/>
+        <w:gridCol w:w="2201"/>
+        <w:gridCol w:w="3001"/>
+        <w:gridCol w:w="3860"/>
       </w:tblGrid>
       <w:tr>
         <w:trPr>
@@ -1356,7 +1520,7 @@
         <w:tc>
           <w:tcPr>
             <w:cnfStyle w:val="001000000000" w:firstRow="0" w:lastRow="0" w:firstColumn="1" w:lastColumn="0" w:oddVBand="0" w:evenVBand="0" w:oddHBand="0" w:evenHBand="0" w:firstRowFirstColumn="0" w:firstRowLastColumn="0" w:lastRowFirstColumn="0" w:lastRowLastColumn="0"/>
-            <w:tcW w:w="2216" w:type="dxa"/>
+            <w:tcW w:w="1214" w:type="pct"/>
           </w:tcPr>
           <w:p>
             <w:r>
@@ -1366,7 +1530,7 @@
         </w:tc>
         <w:tc>
           <w:tcPr>
-            <w:tcW w:w="3024" w:type="dxa"/>
+            <w:tcW w:w="1656" w:type="pct"/>
           </w:tcPr>
           <w:p>
             <w:pPr>
@@ -1379,7 +1543,7 @@
         </w:tc>
         <w:tc>
           <w:tcPr>
-            <w:tcW w:w="3890" w:type="dxa"/>
+            <w:tcW w:w="2130" w:type="pct"/>
           </w:tcPr>
           <w:p>
             <w:pPr>
@@ -1399,7 +1563,7 @@
         <w:tc>
           <w:tcPr>
             <w:cnfStyle w:val="001000000000" w:firstRow="0" w:lastRow="0" w:firstColumn="1" w:lastColumn="0" w:oddVBand="0" w:evenVBand="0" w:oddHBand="0" w:evenHBand="0" w:firstRowFirstColumn="0" w:firstRowLastColumn="0" w:lastRowFirstColumn="0" w:lastRowLastColumn="0"/>
-            <w:tcW w:w="5240" w:type="dxa"/>
+            <w:tcW w:w="2870" w:type="pct"/>
             <w:gridSpan w:val="2"/>
           </w:tcPr>
           <w:p>
@@ -1458,7 +1622,7 @@
         </w:tc>
         <w:tc>
           <w:tcPr>
-            <w:tcW w:w="3890" w:type="dxa"/>
+            <w:tcW w:w="2130" w:type="pct"/>
           </w:tcPr>
           <w:p>
             <w:pPr>
@@ -1477,34 +1641,42 @@
         <w:tc>
           <w:tcPr>
             <w:cnfStyle w:val="001000000000" w:firstRow="0" w:lastRow="0" w:firstColumn="1" w:lastColumn="0" w:oddVBand="0" w:evenVBand="0" w:oddHBand="0" w:evenHBand="0" w:firstRowFirstColumn="0" w:firstRowLastColumn="0" w:lastRowFirstColumn="0" w:lastRowLastColumn="0"/>
-            <w:tcW w:w="2216" w:type="dxa"/>
+            <w:tcW w:w="1214" w:type="pct"/>
           </w:tcPr>
           <w:p>
             <w:pPr>
               <w:jc w:val="left"/>
             </w:pPr>
-            <w:r>
-              <w:t>{{ i.name }}</w:t>
-            </w:r>
-            <w:bookmarkStart w:id="0" w:name="_GoBack"/>
-            <w:bookmarkEnd w:id="0"/>
+            <w:proofErr w:type="gramStart"/>
+            <w:r>
+              <w:t>{{ i</w:t>
+            </w:r>
+            <w:proofErr w:type="gramEnd"/>
+            <w:r>
+              <w:t>.name }}</w:t>
+            </w:r>
           </w:p>
         </w:tc>
         <w:tc>
           <w:tcPr>
-            <w:tcW w:w="3024" w:type="dxa"/>
+            <w:tcW w:w="1656" w:type="pct"/>
           </w:tcPr>
           <w:p>
             <w:pPr>
               <w:jc w:val="left"/>
               <w:cnfStyle w:val="000000000000" w:firstRow="0" w:lastRow="0" w:firstColumn="0" w:lastColumn="0" w:oddVBand="0" w:evenVBand="0" w:oddHBand="0" w:evenHBand="0" w:firstRowFirstColumn="0" w:firstRowLastColumn="0" w:lastRowFirstColumn="0" w:lastRowLastColumn="0"/>
             </w:pPr>
+            <w:proofErr w:type="gramStart"/>
             <w:r>
               <w:t xml:space="preserve">{{ </w:t>
             </w:r>
             <w:proofErr w:type="spellStart"/>
             <w:r>
-              <w:t>i.</w:t>
+              <w:t>i</w:t>
+            </w:r>
+            <w:proofErr w:type="gramEnd"/>
+            <w:r>
+              <w:t>.</w:t>
             </w:r>
             <w:r>
               <w:t>description</w:t>
@@ -1517,19 +1689,24 @@
         </w:tc>
         <w:tc>
           <w:tcPr>
-            <w:tcW w:w="3890" w:type="dxa"/>
+            <w:tcW w:w="2130" w:type="pct"/>
           </w:tcPr>
           <w:p>
             <w:pPr>
               <w:jc w:val="left"/>
               <w:cnfStyle w:val="000000000000" w:firstRow="0" w:lastRow="0" w:firstColumn="0" w:lastColumn="0" w:oddVBand="0" w:evenVBand="0" w:oddHBand="0" w:evenHBand="0" w:firstRowFirstColumn="0" w:firstRowLastColumn="0" w:lastRowFirstColumn="0" w:lastRowLastColumn="0"/>
             </w:pPr>
+            <w:proofErr w:type="gramStart"/>
             <w:r>
               <w:t xml:space="preserve">{{ </w:t>
             </w:r>
             <w:proofErr w:type="spellStart"/>
             <w:r>
-              <w:t>i.</w:t>
+              <w:t>i</w:t>
+            </w:r>
+            <w:proofErr w:type="gramEnd"/>
+            <w:r>
+              <w:t>.</w:t>
             </w:r>
             <w:r>
               <w:t>link</w:t>
@@ -1549,7 +1726,7 @@
         <w:tc>
           <w:tcPr>
             <w:cnfStyle w:val="001000000000" w:firstRow="0" w:lastRow="0" w:firstColumn="1" w:lastColumn="0" w:oddVBand="0" w:evenVBand="0" w:oddHBand="0" w:evenHBand="0" w:firstRowFirstColumn="0" w:firstRowLastColumn="0" w:lastRowFirstColumn="0" w:lastRowLastColumn="0"/>
-            <w:tcW w:w="5240" w:type="dxa"/>
+            <w:tcW w:w="2870" w:type="pct"/>
             <w:gridSpan w:val="2"/>
           </w:tcPr>
           <w:p>
@@ -1577,7 +1754,7 @@
         </w:tc>
         <w:tc>
           <w:tcPr>
-            <w:tcW w:w="3890" w:type="dxa"/>
+            <w:tcW w:w="2130" w:type="pct"/>
           </w:tcPr>
           <w:p>
             <w:pPr>
@@ -1596,7 +1773,7 @@
     </w:p>
     <w:p>
       <w:pPr>
-        <w:pStyle w:val="Titre3"/>
+        <w:pStyle w:val="Titre4"/>
         <w:rPr>
           <w:lang w:eastAsia="fr-FR"/>
         </w:rPr>
@@ -1610,133 +1787,327 @@
     </w:p>
     <w:p>
       <w:pPr>
+        <w:rPr>
+          <w:lang w:eastAsia="fr-FR"/>
+        </w:rPr>
+      </w:pPr>
+    </w:p>
+    <w:tbl>
+      <w:tblPr>
+        <w:tblStyle w:val="TableauListe4-Accentuation1"/>
+        <w:tblW w:w="5000" w:type="pct"/>
+        <w:tblLook w:val="04A0" w:firstRow="1" w:lastRow="0" w:firstColumn="1" w:lastColumn="0" w:noHBand="0" w:noVBand="1"/>
+      </w:tblPr>
+      <w:tblGrid>
+        <w:gridCol w:w="1655"/>
+        <w:gridCol w:w="2572"/>
+        <w:gridCol w:w="3014"/>
+        <w:gridCol w:w="1821"/>
+      </w:tblGrid>
+      <w:tr>
+        <w:trPr>
+          <w:cnfStyle w:val="100000000000" w:firstRow="1" w:lastRow="0" w:firstColumn="0" w:lastColumn="0" w:oddVBand="0" w:evenVBand="0" w:oddHBand="0" w:evenHBand="0" w:firstRowFirstColumn="0" w:firstRowLastColumn="0" w:lastRowFirstColumn="0" w:lastRowLastColumn="0"/>
+          <w:trHeight w:val="423"/>
+        </w:trPr>
+        <w:tc>
+          <w:tcPr>
+            <w:cnfStyle w:val="001000000000" w:firstRow="0" w:lastRow="0" w:firstColumn="1" w:lastColumn="0" w:oddVBand="0" w:evenVBand="0" w:oddHBand="0" w:evenHBand="0" w:firstRowFirstColumn="0" w:firstRowLastColumn="0" w:lastRowFirstColumn="0" w:lastRowLastColumn="0"/>
+            <w:tcW w:w="913" w:type="pct"/>
+          </w:tcPr>
+          <w:p>
+            <w:r>
+              <w:t>Type</w:t>
+            </w:r>
+          </w:p>
+        </w:tc>
+        <w:tc>
+          <w:tcPr>
+            <w:tcW w:w="1419" w:type="pct"/>
+          </w:tcPr>
+          <w:p>
+            <w:pPr>
+              <w:cnfStyle w:val="100000000000" w:firstRow="1" w:lastRow="0" w:firstColumn="0" w:lastColumn="0" w:oddVBand="0" w:evenVBand="0" w:oddHBand="0" w:evenHBand="0" w:firstRowFirstColumn="0" w:firstRowLastColumn="0" w:lastRowFirstColumn="0" w:lastRowLastColumn="0"/>
+            </w:pPr>
+            <w:r>
+              <w:t>Restriction</w:t>
+            </w:r>
+          </w:p>
+        </w:tc>
+        <w:tc>
+          <w:tcPr>
+            <w:tcW w:w="1663" w:type="pct"/>
+          </w:tcPr>
+          <w:p>
+            <w:pPr>
+              <w:cnfStyle w:val="100000000000" w:firstRow="1" w:lastRow="0" w:firstColumn="0" w:lastColumn="0" w:oddVBand="0" w:evenVBand="0" w:oddHBand="0" w:evenHBand="0" w:firstRowFirstColumn="0" w:firstRowLastColumn="0" w:lastRowFirstColumn="0" w:lastRowLastColumn="0"/>
+            </w:pPr>
+            <w:r>
+              <w:t>Description</w:t>
+            </w:r>
+          </w:p>
+        </w:tc>
+        <w:tc>
+          <w:tcPr>
+            <w:tcW w:w="1005" w:type="pct"/>
+          </w:tcPr>
+          <w:p>
+            <w:pPr>
+              <w:cnfStyle w:val="100000000000" w:firstRow="1" w:lastRow="0" w:firstColumn="0" w:lastColumn="0" w:oddVBand="0" w:evenVBand="0" w:oddHBand="0" w:evenHBand="0" w:firstRowFirstColumn="0" w:firstRowLastColumn="0" w:lastRowFirstColumn="0" w:lastRowLastColumn="0"/>
+            </w:pPr>
+            <w:r>
+              <w:t>INSPIRE</w:t>
+            </w:r>
+          </w:p>
+        </w:tc>
+      </w:tr>
+      <w:tr>
+        <w:trPr>
+          <w:cnfStyle w:val="000000100000" w:firstRow="0" w:lastRow="0" w:firstColumn="0" w:lastColumn="0" w:oddVBand="0" w:evenVBand="0" w:oddHBand="1" w:evenHBand="0" w:firstRowFirstColumn="0" w:firstRowLastColumn="0" w:lastRowFirstColumn="0" w:lastRowLastColumn="0"/>
+          <w:trHeight w:val="942"/>
+        </w:trPr>
+        <w:tc>
+          <w:tcPr>
+            <w:cnfStyle w:val="001000000000" w:firstRow="0" w:lastRow="0" w:firstColumn="1" w:lastColumn="0" w:oddVBand="0" w:evenVBand="0" w:oddHBand="0" w:evenHBand="0" w:firstRowFirstColumn="0" w:firstRowLastColumn="0" w:lastRowFirstColumn="0" w:lastRowLastColumn="0"/>
+            <w:tcW w:w="5000" w:type="pct"/>
+            <w:gridSpan w:val="4"/>
+          </w:tcPr>
+          <w:p>
+            <w:pPr>
+              <w:jc w:val="left"/>
+              <w:rPr>
+                <w:lang w:val="en-US"/>
+              </w:rPr>
+            </w:pPr>
+            <w:r>
+              <w:rPr>
+                <w:b w:val="0"/>
+                <w:lang w:val="en-US"/>
+              </w:rPr>
+              <w:t xml:space="preserve">{%tr for </w:t>
+            </w:r>
+            <w:proofErr w:type="spellStart"/>
+            <w:r>
+              <w:rPr>
+                <w:b w:val="0"/>
+                <w:lang w:val="en-US"/>
+              </w:rPr>
+              <w:t>i</w:t>
+            </w:r>
+            <w:proofErr w:type="spellEnd"/>
+            <w:r>
+              <w:rPr>
+                <w:b w:val="0"/>
+                <w:lang w:val="en-US"/>
+              </w:rPr>
+              <w:t xml:space="preserve"> in</w:t>
+            </w:r>
+            <w:r>
+              <w:rPr>
+                <w:b w:val="0"/>
+                <w:lang w:val="en-US"/>
+              </w:rPr>
+              <w:t xml:space="preserve"> </w:t>
+            </w:r>
+            <w:proofErr w:type="spellStart"/>
+            <w:r>
+              <w:rPr>
+                <w:b w:val="0"/>
+                <w:lang w:val="en-US"/>
+              </w:rPr>
+              <w:t>var</w:t>
+            </w:r>
+            <w:r>
+              <w:rPr>
+                <w:b w:val="0"/>
+                <w:lang w:val="en-US"/>
+              </w:rPr>
+              <w:t>Limitations</w:t>
+            </w:r>
+            <w:proofErr w:type="spellEnd"/>
+            <w:r>
+              <w:rPr>
+                <w:b w:val="0"/>
+                <w:lang w:val="en-US"/>
+              </w:rPr>
+              <w:t xml:space="preserve"> %}</w:t>
+            </w:r>
+          </w:p>
+        </w:tc>
+      </w:tr>
+      <w:tr>
+        <w:trPr>
+          <w:trHeight w:val="942"/>
+        </w:trPr>
+        <w:tc>
+          <w:tcPr>
+            <w:cnfStyle w:val="001000000000" w:firstRow="0" w:lastRow="0" w:firstColumn="1" w:lastColumn="0" w:oddVBand="0" w:evenVBand="0" w:oddHBand="0" w:evenHBand="0" w:firstRowFirstColumn="0" w:firstRowLastColumn="0" w:lastRowFirstColumn="0" w:lastRowLastColumn="0"/>
+            <w:tcW w:w="913" w:type="pct"/>
+          </w:tcPr>
+          <w:p>
+            <w:pPr>
+              <w:jc w:val="left"/>
+            </w:pPr>
+            <w:proofErr w:type="gramStart"/>
+            <w:r>
+              <w:t xml:space="preserve">{{ </w:t>
+            </w:r>
+            <w:proofErr w:type="spellStart"/>
+            <w:r>
+              <w:t>i</w:t>
+            </w:r>
+            <w:proofErr w:type="gramEnd"/>
+            <w:r>
+              <w:t>.</w:t>
+            </w:r>
+            <w:r>
+              <w:t>type</w:t>
+            </w:r>
+            <w:proofErr w:type="spellEnd"/>
+            <w:r>
+              <w:t xml:space="preserve"> }}</w:t>
+            </w:r>
+          </w:p>
+        </w:tc>
+        <w:tc>
+          <w:tcPr>
+            <w:tcW w:w="1419" w:type="pct"/>
+          </w:tcPr>
+          <w:p>
+            <w:pPr>
+              <w:jc w:val="left"/>
+              <w:cnfStyle w:val="000000000000" w:firstRow="0" w:lastRow="0" w:firstColumn="0" w:lastColumn="0" w:oddVBand="0" w:evenVBand="0" w:oddHBand="0" w:evenHBand="0" w:firstRowFirstColumn="0" w:firstRowLastColumn="0" w:lastRowFirstColumn="0" w:lastRowLastColumn="0"/>
+            </w:pPr>
+            <w:proofErr w:type="gramStart"/>
+            <w:r>
+              <w:t xml:space="preserve">{{ </w:t>
+            </w:r>
+            <w:proofErr w:type="spellStart"/>
+            <w:r>
+              <w:t>i</w:t>
+            </w:r>
+            <w:proofErr w:type="gramEnd"/>
+            <w:r>
+              <w:t>.</w:t>
+            </w:r>
+            <w:r>
+              <w:t>restriction</w:t>
+            </w:r>
+            <w:proofErr w:type="spellEnd"/>
+            <w:r>
+              <w:t xml:space="preserve"> }}</w:t>
+            </w:r>
+            <w:proofErr w:type="spellStart"/>
+          </w:p>
+        </w:tc>
+        <w:tc>
+          <w:tcPr>
+            <w:tcW w:w="1663" w:type="pct"/>
+          </w:tcPr>
+          <w:p>
+            <w:pPr>
+              <w:jc w:val="left"/>
+              <w:cnfStyle w:val="000000000000" w:firstRow="0" w:lastRow="0" w:firstColumn="0" w:lastColumn="0" w:oddVBand="0" w:evenVBand="0" w:oddHBand="0" w:evenHBand="0" w:firstRowFirstColumn="0" w:firstRowLastColumn="0" w:lastRowFirstColumn="0" w:lastRowLastColumn="0"/>
+            </w:pPr>
+            <w:proofErr w:type="gramStart"/>
+            <w:r>
+              <w:t>{{ i</w:t>
+            </w:r>
+            <w:proofErr w:type="gramEnd"/>
+            <w:r>
+              <w:t>.</w:t>
+            </w:r>
+            <w:r>
+              <w:t>description</w:t>
+            </w:r>
+            <w:proofErr w:type="spellEnd"/>
+            <w:r>
+              <w:t xml:space="preserve"> }}</w:t>
+            </w:r>
+          </w:p>
+        </w:tc>
+        <w:tc>
+          <w:tcPr>
+            <w:tcW w:w="1005" w:type="pct"/>
+          </w:tcPr>
+          <w:p>
+            <w:pPr>
+              <w:jc w:val="left"/>
+              <w:cnfStyle w:val="000000000000" w:firstRow="0" w:lastRow="0" w:firstColumn="0" w:lastColumn="0" w:oddVBand="0" w:evenVBand="0" w:oddHBand="0" w:evenHBand="0" w:firstRowFirstColumn="0" w:firstRowLastColumn="0" w:lastRowFirstColumn="0" w:lastRowLastColumn="0"/>
+            </w:pPr>
+            <w:proofErr w:type="gramStart"/>
+            <w:r>
+              <w:t xml:space="preserve">{{ </w:t>
+            </w:r>
+            <w:proofErr w:type="spellStart"/>
+            <w:r>
+              <w:t>i</w:t>
+            </w:r>
+            <w:proofErr w:type="gramEnd"/>
+            <w:r>
+              <w:t>.</w:t>
+            </w:r>
+            <w:r>
+              <w:t>directive</w:t>
+            </w:r>
+            <w:proofErr w:type="spellEnd"/>
+            <w:r>
+              <w:t xml:space="preserve"> }}</w:t>
+            </w:r>
+          </w:p>
+        </w:tc>
+      </w:tr>
+      <w:tr>
+        <w:trPr>
+          <w:cnfStyle w:val="000000100000" w:firstRow="0" w:lastRow="0" w:firstColumn="0" w:lastColumn="0" w:oddVBand="0" w:evenVBand="0" w:oddHBand="1" w:evenHBand="0" w:firstRowFirstColumn="0" w:firstRowLastColumn="0" w:lastRowFirstColumn="0" w:lastRowLastColumn="0"/>
+          <w:trHeight w:val="942"/>
+        </w:trPr>
+        <w:tc>
+          <w:tcPr>
+            <w:cnfStyle w:val="001000000000" w:firstRow="0" w:lastRow="0" w:firstColumn="1" w:lastColumn="0" w:oddVBand="0" w:evenVBand="0" w:oddHBand="0" w:evenHBand="0" w:firstRowFirstColumn="0" w:firstRowLastColumn="0" w:lastRowFirstColumn="0" w:lastRowLastColumn="0"/>
+            <w:tcW w:w="5000" w:type="pct"/>
+            <w:gridSpan w:val="4"/>
+          </w:tcPr>
+          <w:p>
+            <w:pPr>
+              <w:jc w:val="left"/>
+            </w:pPr>
+            <w:r>
+              <w:rPr>
+                <w:b w:val="0"/>
+              </w:rPr>
+              <w:t xml:space="preserve">{%tr </w:t>
+            </w:r>
+            <w:proofErr w:type="spellStart"/>
+            <w:r>
+              <w:rPr>
+                <w:b w:val="0"/>
+              </w:rPr>
+              <w:t>endfor</w:t>
+            </w:r>
+            <w:proofErr w:type="spellEnd"/>
+            <w:r>
+              <w:rPr>
+                <w:b w:val="0"/>
+              </w:rPr>
+              <w:t xml:space="preserve"> %}</w:t>
+            </w:r>
+          </w:p>
+        </w:tc>
+      </w:tr>
+    </w:tbl>
+    <w:p>
+      <w:pPr>
         <w:jc w:val="left"/>
       </w:pPr>
-      <w:r>
-        <w:t xml:space="preserve">{% for limitation in </w:t>
-      </w:r>
-      <w:proofErr w:type="spellStart"/>
-      <w:r>
-        <w:t>varLimitations</w:t>
-      </w:r>
-      <w:proofErr w:type="spellEnd"/>
-      <w:r>
-        <w:t xml:space="preserve"> %}</w:t>
-      </w:r>
-    </w:p>
-    <w:p>
-      <w:pPr>
-        <w:pStyle w:val="Paragraphedeliste"/>
-        <w:numPr>
-          <w:ilvl w:val="0"/>
-          <w:numId w:val="8"/>
-        </w:numPr>
-        <w:jc w:val="left"/>
-      </w:pPr>
-      <w:r>
-        <w:t xml:space="preserve">{{ </w:t>
-      </w:r>
-      <w:proofErr w:type="spellStart"/>
-      <w:r>
-        <w:t>limitation</w:t>
-      </w:r>
-      <w:r>
-        <w:t>.</w:t>
-      </w:r>
-      <w:r>
-        <w:t>type</w:t>
-      </w:r>
-      <w:proofErr w:type="spellEnd"/>
-      <w:r>
-        <w:t xml:space="preserve"> }} </w:t>
-      </w:r>
-      <w:r>
-        <w:t xml:space="preserve"> </w:t>
-      </w:r>
-      <w:r>
-        <w:t xml:space="preserve">{{ </w:t>
-      </w:r>
-      <w:proofErr w:type="spellStart"/>
-      <w:r>
-        <w:t>limitation.restriction</w:t>
-      </w:r>
-      <w:proofErr w:type="spellEnd"/>
-      <w:r>
-        <w:t xml:space="preserve"> }}</w:t>
-      </w:r>
-      <w:r>
-        <w:t xml:space="preserve"> :</w:t>
-      </w:r>
-      <w:r>
-        <w:t xml:space="preserve"> </w:t>
-      </w:r>
-      <w:r>
-        <w:t xml:space="preserve">{{ </w:t>
-      </w:r>
-      <w:proofErr w:type="spellStart"/>
-      <w:r>
-        <w:t>limitation</w:t>
-      </w:r>
-      <w:r>
-        <w:t>.description</w:t>
-      </w:r>
-      <w:proofErr w:type="spellEnd"/>
-      <w:r>
-        <w:t xml:space="preserve"> }}</w:t>
-      </w:r>
-      <w:r>
-        <w:t xml:space="preserve">. {{ </w:t>
-      </w:r>
-      <w:proofErr w:type="spellStart"/>
-      <w:r>
-        <w:t>limitation.</w:t>
-      </w:r>
-      <w:r>
-        <w:t>inspire</w:t>
-      </w:r>
-      <w:proofErr w:type="spellEnd"/>
-      <w:r>
-        <w:t xml:space="preserve"> }}</w:t>
-      </w:r>
-      <w:r>
-        <w:t xml:space="preserve"> </w:t>
-      </w:r>
-      <w:r>
-        <w:t xml:space="preserve">{{ </w:t>
-      </w:r>
-      <w:proofErr w:type="spellStart"/>
-      <w:r>
-        <w:t>limitation</w:t>
-      </w:r>
-      <w:r>
-        <w:t>.content</w:t>
-      </w:r>
-      <w:proofErr w:type="spellEnd"/>
-      <w:r>
-        <w:t xml:space="preserve"> }}</w:t>
-      </w:r>
-    </w:p>
-    <w:p>
-      <w:pPr>
-        <w:jc w:val="left"/>
-      </w:pPr>
-      <w:r>
-        <w:t xml:space="preserve">{% </w:t>
-      </w:r>
-      <w:proofErr w:type="spellStart"/>
-      <w:r>
-        <w:t>endfor</w:t>
-      </w:r>
-      <w:proofErr w:type="spellEnd"/>
-      <w:r>
-        <w:t xml:space="preserve"> %}</w:t>
-      </w:r>
     </w:p>
     <w:p>
       <w:pPr>
         <w:pBdr>
           <w:bottom w:val="single" w:sz="12" w:space="1" w:color="auto"/>
         </w:pBdr>
+        <w:rPr>
+          <w:lang w:val="en-US"/>
+        </w:rPr>
       </w:pPr>
     </w:p>
     <w:p>
@@ -1744,23 +2115,28 @@
         <w:pStyle w:val="Titre2"/>
         <w:rPr>
           <w:rFonts w:ascii="Sauna" w:hAnsi="Sauna"/>
+          <w:lang w:val="en-US"/>
         </w:rPr>
       </w:pPr>
       <w:r>
         <w:rPr>
           <w:rFonts w:ascii="Sauna" w:hAnsi="Sauna"/>
+          <w:lang w:val="en-US"/>
         </w:rPr>
         <w:t>Contacts</w:t>
       </w:r>
       <w:r>
         <w:rPr>
           <w:rFonts w:ascii="Sauna" w:hAnsi="Sauna"/>
+          <w:lang w:val="en-US"/>
         </w:rPr>
         <w:t xml:space="preserve"> (</w:t>
       </w:r>
+      <w:proofErr w:type="gramStart"/>
       <w:r>
         <w:rPr>
           <w:rFonts w:ascii="Sauna" w:hAnsi="Sauna"/>
+          <w:lang w:val="en-US"/>
         </w:rPr>
         <w:t xml:space="preserve">{{ </w:t>
       </w:r>
@@ -1768,37 +2144,59 @@
       <w:r>
         <w:rPr>
           <w:rFonts w:ascii="Sauna" w:hAnsi="Sauna"/>
+          <w:lang w:val="en-US"/>
         </w:rPr>
         <w:t>varContactsCount</w:t>
       </w:r>
       <w:proofErr w:type="spellEnd"/>
+      <w:proofErr w:type="gramEnd"/>
       <w:r>
         <w:rPr>
           <w:rFonts w:ascii="Sauna" w:hAnsi="Sauna"/>
+          <w:lang w:val="en-US"/>
         </w:rPr>
         <w:t xml:space="preserve"> }}</w:t>
       </w:r>
       <w:r>
         <w:rPr>
           <w:rFonts w:ascii="Sauna" w:hAnsi="Sauna"/>
+          <w:lang w:val="en-US"/>
         </w:rPr>
         <w:t>)</w:t>
       </w:r>
     </w:p>
-    <w:p/>
+    <w:p>
+      <w:pPr>
+        <w:rPr>
+          <w:lang w:val="en-US"/>
+        </w:rPr>
+      </w:pPr>
+    </w:p>
     <w:p>
       <w:pPr>
         <w:jc w:val="left"/>
-      </w:pPr>
-      <w:r>
+        <w:rPr>
+          <w:lang w:val="en-US"/>
+        </w:rPr>
+      </w:pPr>
+      <w:r>
+        <w:rPr>
+          <w:lang w:val="en-US"/>
+        </w:rPr>
         <w:t xml:space="preserve">{% for contact in </w:t>
       </w:r>
       <w:proofErr w:type="spellStart"/>
       <w:r>
+        <w:rPr>
+          <w:lang w:val="en-US"/>
+        </w:rPr>
         <w:t>varContactsDetails</w:t>
       </w:r>
       <w:proofErr w:type="spellEnd"/>
       <w:r>
+        <w:rPr>
+          <w:lang w:val="en-US"/>
+        </w:rPr>
         <w:t xml:space="preserve"> %}</w:t>
       </w:r>
     </w:p>
@@ -1809,12 +2207,21 @@
           <w:lang w:val="en-US"/>
         </w:rPr>
       </w:pPr>
+      <w:proofErr w:type="gramStart"/>
       <w:r>
         <w:rPr>
           <w:b/>
           <w:lang w:val="en-US"/>
         </w:rPr>
-        <w:t>{{ contact.name }}</w:t>
+        <w:t>{{ contact.name</w:t>
+      </w:r>
+      <w:proofErr w:type="gramEnd"/>
+      <w:r>
+        <w:rPr>
+          <w:b/>
+          <w:lang w:val="en-US"/>
+        </w:rPr>
+        <w:t xml:space="preserve"> }}</w:t>
       </w:r>
       <w:r>
         <w:rPr>
@@ -1915,8 +2322,13 @@
         <w:rPr>
           <w:lang w:val="en-US"/>
         </w:rPr>
-        <w:lastRenderedPageBreak/>
         <w:tab/>
+      </w:r>
+      <w:proofErr w:type="gramStart"/>
+      <w:r>
+        <w:rPr>
+          <w:lang w:val="en-US"/>
+        </w:rPr>
         <w:t xml:space="preserve">{{ </w:t>
       </w:r>
       <w:proofErr w:type="spellStart"/>
@@ -1924,7 +2336,14 @@
         <w:rPr>
           <w:lang w:val="en-US"/>
         </w:rPr>
-        <w:t>contact.</w:t>
+        <w:t>contact</w:t>
+      </w:r>
+      <w:proofErr w:type="gramEnd"/>
+      <w:r>
+        <w:rPr>
+          <w:lang w:val="en-US"/>
+        </w:rPr>
+        <w:t>.</w:t>
       </w:r>
       <w:r>
         <w:rPr>
@@ -2161,7 +2580,14 @@
         <w:rPr>
           <w:rFonts w:ascii="Sauna" w:hAnsi="Sauna"/>
         </w:rPr>
-        <w:t xml:space="preserve">({{ </w:t>
+        <w:t>(</w:t>
+      </w:r>
+      <w:proofErr w:type="gramStart"/>
+      <w:r>
+        <w:rPr>
+          <w:rFonts w:ascii="Sauna" w:hAnsi="Sauna"/>
+        </w:rPr>
+        <w:t xml:space="preserve">{{ </w:t>
       </w:r>
       <w:proofErr w:type="spellStart"/>
       <w:r>
@@ -2177,6 +2603,7 @@
         <w:t>Count</w:t>
       </w:r>
       <w:proofErr w:type="spellEnd"/>
+      <w:proofErr w:type="gramEnd"/>
       <w:r>
         <w:rPr>
           <w:rFonts w:ascii="Sauna" w:hAnsi="Sauna"/>
@@ -2194,13 +2621,13 @@
     <w:tbl>
       <w:tblPr>
         <w:tblStyle w:val="TableauListe4-Accentuation1"/>
-        <w:tblW w:w="0" w:type="auto"/>
+        <w:tblW w:w="5000" w:type="pct"/>
         <w:tblLook w:val="04A0" w:firstRow="1" w:lastRow="0" w:firstColumn="1" w:lastColumn="0" w:noHBand="0" w:noVBand="1"/>
       </w:tblPr>
       <w:tblGrid>
-        <w:gridCol w:w="2547"/>
+        <w:gridCol w:w="2546"/>
         <w:gridCol w:w="1559"/>
-        <w:gridCol w:w="4956"/>
+        <w:gridCol w:w="4957"/>
       </w:tblGrid>
       <w:tr>
         <w:trPr>
@@ -2209,7 +2636,7 @@
         <w:tc>
           <w:tcPr>
             <w:cnfStyle w:val="001000000000" w:firstRow="0" w:lastRow="0" w:firstColumn="1" w:lastColumn="0" w:oddVBand="0" w:evenVBand="0" w:oddHBand="0" w:evenHBand="0" w:firstRowFirstColumn="0" w:firstRowLastColumn="0" w:lastRowFirstColumn="0" w:lastRowLastColumn="0"/>
-            <w:tcW w:w="2547" w:type="dxa"/>
+            <w:tcW w:w="1405" w:type="pct"/>
           </w:tcPr>
           <w:p>
             <w:r>
@@ -2219,7 +2646,7 @@
         </w:tc>
         <w:tc>
           <w:tcPr>
-            <w:tcW w:w="1559" w:type="dxa"/>
+            <w:tcW w:w="860" w:type="pct"/>
           </w:tcPr>
           <w:p>
             <w:pPr>
@@ -2232,7 +2659,7 @@
         </w:tc>
         <w:tc>
           <w:tcPr>
-            <w:tcW w:w="4956" w:type="dxa"/>
+            <w:tcW w:w="2734" w:type="pct"/>
           </w:tcPr>
           <w:p>
             <w:pPr>
@@ -2251,7 +2678,7 @@
         <w:tc>
           <w:tcPr>
             <w:cnfStyle w:val="001000000000" w:firstRow="0" w:lastRow="0" w:firstColumn="1" w:lastColumn="0" w:oddVBand="0" w:evenVBand="0" w:oddHBand="0" w:evenHBand="0" w:firstRowFirstColumn="0" w:firstRowLastColumn="0" w:lastRowFirstColumn="0" w:lastRowLastColumn="0"/>
-            <w:tcW w:w="9062" w:type="dxa"/>
+            <w:tcW w:w="5000" w:type="pct"/>
             <w:gridSpan w:val="3"/>
           </w:tcPr>
           <w:p>
@@ -2314,14 +2741,19 @@
         <w:tc>
           <w:tcPr>
             <w:cnfStyle w:val="001000000000" w:firstRow="0" w:lastRow="0" w:firstColumn="1" w:lastColumn="0" w:oddVBand="0" w:evenVBand="0" w:oddHBand="0" w:evenHBand="0" w:firstRowFirstColumn="0" w:firstRowLastColumn="0" w:lastRowFirstColumn="0" w:lastRowLastColumn="0"/>
-            <w:tcW w:w="2547" w:type="dxa"/>
+            <w:tcW w:w="1405" w:type="pct"/>
           </w:tcPr>
           <w:p>
             <w:pPr>
               <w:jc w:val="left"/>
             </w:pPr>
-            <w:r>
-              <w:t>{{ i.</w:t>
+            <w:proofErr w:type="gramStart"/>
+            <w:r>
+              <w:t>{{ i</w:t>
+            </w:r>
+            <w:proofErr w:type="gramEnd"/>
+            <w:r>
+              <w:t>.</w:t>
             </w:r>
             <w:r>
               <w:t>n</w:t>
@@ -2385,13 +2817,14 @@
         </w:tc>
         <w:tc>
           <w:tcPr>
-            <w:tcW w:w="1559" w:type="dxa"/>
+            <w:tcW w:w="860" w:type="pct"/>
           </w:tcPr>
           <w:p>
             <w:pPr>
               <w:jc w:val="left"/>
               <w:cnfStyle w:val="000000000000" w:firstRow="0" w:lastRow="0" w:firstColumn="0" w:lastColumn="0" w:oddVBand="0" w:evenVBand="0" w:oddHBand="0" w:evenHBand="0" w:firstRowFirstColumn="0" w:firstRowLastColumn="0" w:lastRowFirstColumn="0" w:lastRowLastColumn="0"/>
             </w:pPr>
+            <w:proofErr w:type="gramStart"/>
             <w:r>
               <w:t>{</w:t>
             </w:r>
@@ -2400,7 +2833,11 @@
             </w:r>
             <w:proofErr w:type="spellStart"/>
             <w:r>
-              <w:t>i.</w:t>
+              <w:t>i</w:t>
+            </w:r>
+            <w:proofErr w:type="gramEnd"/>
+            <w:r>
+              <w:t>.</w:t>
             </w:r>
             <w:r>
               <w:t>d</w:t>
@@ -2422,19 +2859,24 @@
         </w:tc>
         <w:tc>
           <w:tcPr>
-            <w:tcW w:w="4956" w:type="dxa"/>
+            <w:tcW w:w="2734" w:type="pct"/>
           </w:tcPr>
           <w:p>
             <w:pPr>
               <w:jc w:val="left"/>
               <w:cnfStyle w:val="000000000000" w:firstRow="0" w:lastRow="0" w:firstColumn="0" w:lastColumn="0" w:oddVBand="0" w:evenVBand="0" w:oddHBand="0" w:evenHBand="0" w:firstRowFirstColumn="0" w:firstRowLastColumn="0" w:lastRowFirstColumn="0" w:lastRowLastColumn="0"/>
             </w:pPr>
+            <w:proofErr w:type="gramStart"/>
             <w:r>
               <w:t xml:space="preserve">{{ </w:t>
             </w:r>
             <w:proofErr w:type="spellStart"/>
             <w:r>
-              <w:t>i.d</w:t>
+              <w:t>i</w:t>
+            </w:r>
+            <w:proofErr w:type="gramEnd"/>
+            <w:r>
+              <w:t>.d</w:t>
             </w:r>
             <w:r>
               <w:t>escription</w:t>
@@ -2453,7 +2895,7 @@
         <w:tc>
           <w:tcPr>
             <w:cnfStyle w:val="001000000000" w:firstRow="0" w:lastRow="0" w:firstColumn="1" w:lastColumn="0" w:oddVBand="0" w:evenVBand="0" w:oddHBand="0" w:evenHBand="0" w:firstRowFirstColumn="0" w:firstRowLastColumn="0" w:lastRowFirstColumn="0" w:lastRowLastColumn="0"/>
-            <w:tcW w:w="9062" w:type="dxa"/>
+            <w:tcW w:w="5000" w:type="pct"/>
             <w:gridSpan w:val="3"/>
           </w:tcPr>
           <w:p>
@@ -2504,6 +2946,7 @@
           <w:lang w:eastAsia="fr-FR"/>
         </w:rPr>
       </w:pPr>
+      <w:proofErr w:type="gramStart"/>
       <w:r>
         <w:rPr>
           <w:rFonts w:ascii="Sauna" w:hAnsi="Sauna"/>
@@ -2518,6 +2961,7 @@
         <w:t>varEventsCount</w:t>
       </w:r>
       <w:proofErr w:type="spellEnd"/>
+      <w:proofErr w:type="gramEnd"/>
       <w:r>
         <w:rPr>
           <w:rFonts w:ascii="Sauna" w:hAnsi="Sauna"/>
@@ -2549,13 +2993,13 @@
     <w:tbl>
       <w:tblPr>
         <w:tblStyle w:val="TableauListe4-Accentuation1"/>
-        <w:tblW w:w="0" w:type="auto"/>
+        <w:tblW w:w="5000" w:type="pct"/>
         <w:tblLook w:val="04A0" w:firstRow="1" w:lastRow="0" w:firstColumn="1" w:lastColumn="0" w:noHBand="0" w:noVBand="1"/>
       </w:tblPr>
       <w:tblGrid>
-        <w:gridCol w:w="2576"/>
+        <w:gridCol w:w="2575"/>
         <w:gridCol w:w="1530"/>
-        <w:gridCol w:w="4956"/>
+        <w:gridCol w:w="4957"/>
       </w:tblGrid>
       <w:tr>
         <w:trPr>
@@ -2564,7 +3008,7 @@
         <w:tc>
           <w:tcPr>
             <w:cnfStyle w:val="001000000000" w:firstRow="0" w:lastRow="0" w:firstColumn="1" w:lastColumn="0" w:oddVBand="0" w:evenVBand="0" w:oddHBand="0" w:evenHBand="0" w:firstRowFirstColumn="0" w:firstRowLastColumn="0" w:lastRowFirstColumn="0" w:lastRowLastColumn="0"/>
-            <w:tcW w:w="2576" w:type="dxa"/>
+            <w:tcW w:w="1421" w:type="pct"/>
           </w:tcPr>
           <w:p>
             <w:pPr>
@@ -2572,6 +3016,7 @@
                 <w:tab w:val="left" w:pos="996"/>
               </w:tabs>
             </w:pPr>
+            <w:bookmarkStart w:id="0" w:name="_GoBack"/>
             <w:r>
               <w:t>Date</w:t>
             </w:r>
@@ -2579,7 +3024,7 @@
         </w:tc>
         <w:tc>
           <w:tcPr>
-            <w:tcW w:w="1530" w:type="dxa"/>
+            <w:tcW w:w="844" w:type="pct"/>
           </w:tcPr>
           <w:p>
             <w:pPr>
@@ -2598,7 +3043,7 @@
         </w:tc>
         <w:tc>
           <w:tcPr>
-            <w:tcW w:w="4956" w:type="dxa"/>
+            <w:tcW w:w="2734" w:type="pct"/>
           </w:tcPr>
           <w:p>
             <w:pPr>
@@ -2617,7 +3062,7 @@
         <w:tc>
           <w:tcPr>
             <w:cnfStyle w:val="001000000000" w:firstRow="0" w:lastRow="0" w:firstColumn="1" w:lastColumn="0" w:oddVBand="0" w:evenVBand="0" w:oddHBand="0" w:evenHBand="0" w:firstRowFirstColumn="0" w:firstRowLastColumn="0" w:lastRowFirstColumn="0" w:lastRowLastColumn="0"/>
-            <w:tcW w:w="9062" w:type="dxa"/>
+            <w:tcW w:w="5000" w:type="pct"/>
             <w:gridSpan w:val="3"/>
           </w:tcPr>
           <w:p>
@@ -2681,7 +3126,7 @@
         <w:tc>
           <w:tcPr>
             <w:cnfStyle w:val="001000000000" w:firstRow="0" w:lastRow="0" w:firstColumn="1" w:lastColumn="0" w:oddVBand="0" w:evenVBand="0" w:oddHBand="0" w:evenHBand="0" w:firstRowFirstColumn="0" w:firstRowLastColumn="0" w:lastRowFirstColumn="0" w:lastRowLastColumn="0"/>
-            <w:tcW w:w="2576" w:type="dxa"/>
+            <w:tcW w:w="1421" w:type="pct"/>
           </w:tcPr>
           <w:p>
             <w:pPr>
@@ -2690,6 +3135,7 @@
                 <w:b w:val="0"/>
               </w:rPr>
             </w:pPr>
+            <w:proofErr w:type="gramStart"/>
             <w:r>
               <w:rPr>
                 <w:b w:val="0"/>
@@ -2701,7 +3147,14 @@
               <w:rPr>
                 <w:b w:val="0"/>
               </w:rPr>
-              <w:t>i.date</w:t>
+              <w:t>i</w:t>
+            </w:r>
+            <w:proofErr w:type="gramEnd"/>
+            <w:r>
+              <w:rPr>
+                <w:b w:val="0"/>
+              </w:rPr>
+              <w:t>.date</w:t>
             </w:r>
             <w:proofErr w:type="spellEnd"/>
             <w:r>
@@ -2714,19 +3167,24 @@
         </w:tc>
         <w:tc>
           <w:tcPr>
-            <w:tcW w:w="1530" w:type="dxa"/>
+            <w:tcW w:w="844" w:type="pct"/>
           </w:tcPr>
           <w:p>
             <w:pPr>
               <w:jc w:val="left"/>
               <w:cnfStyle w:val="000000000000" w:firstRow="0" w:lastRow="0" w:firstColumn="0" w:lastColumn="0" w:oddVBand="0" w:evenVBand="0" w:oddHBand="0" w:evenHBand="0" w:firstRowFirstColumn="0" w:firstRowLastColumn="0" w:lastRowFirstColumn="0" w:lastRowLastColumn="0"/>
             </w:pPr>
+            <w:proofErr w:type="gramStart"/>
             <w:r>
               <w:t xml:space="preserve">{{ </w:t>
             </w:r>
             <w:proofErr w:type="spellStart"/>
             <w:r>
-              <w:t>i.</w:t>
+              <w:t>i</w:t>
+            </w:r>
+            <w:proofErr w:type="gramEnd"/>
+            <w:r>
+              <w:t>.</w:t>
             </w:r>
             <w:r>
               <w:t>kind</w:t>
@@ -2739,19 +3197,24 @@
         </w:tc>
         <w:tc>
           <w:tcPr>
-            <w:tcW w:w="4956" w:type="dxa"/>
+            <w:tcW w:w="2734" w:type="pct"/>
           </w:tcPr>
           <w:p>
             <w:pPr>
               <w:jc w:val="left"/>
               <w:cnfStyle w:val="000000000000" w:firstRow="0" w:lastRow="0" w:firstColumn="0" w:lastColumn="0" w:oddVBand="0" w:evenVBand="0" w:oddHBand="0" w:evenHBand="0" w:firstRowFirstColumn="0" w:firstRowLastColumn="0" w:lastRowFirstColumn="0" w:lastRowLastColumn="0"/>
             </w:pPr>
+            <w:proofErr w:type="gramStart"/>
             <w:r>
               <w:t xml:space="preserve">{{ </w:t>
             </w:r>
             <w:proofErr w:type="spellStart"/>
             <w:r>
-              <w:t>i.description</w:t>
+              <w:t>i</w:t>
+            </w:r>
+            <w:proofErr w:type="gramEnd"/>
+            <w:r>
+              <w:t>.description</w:t>
             </w:r>
             <w:proofErr w:type="spellEnd"/>
             <w:r>
@@ -2767,7 +3230,7 @@
         <w:tc>
           <w:tcPr>
             <w:cnfStyle w:val="001000000000" w:firstRow="0" w:lastRow="0" w:firstColumn="1" w:lastColumn="0" w:oddVBand="0" w:evenVBand="0" w:oddHBand="0" w:evenHBand="0" w:firstRowFirstColumn="0" w:firstRowLastColumn="0" w:lastRowFirstColumn="0" w:lastRowLastColumn="0"/>
-            <w:tcW w:w="9062" w:type="dxa"/>
+            <w:tcW w:w="5000" w:type="pct"/>
             <w:gridSpan w:val="3"/>
           </w:tcPr>
           <w:p>
@@ -2800,6 +3263,7 @@
           </w:p>
         </w:tc>
       </w:tr>
+      <w:bookmarkEnd w:id="0"/>
     </w:tbl>
     <w:p>
       <w:pPr>
@@ -2840,13 +3304,21 @@
         <w:rPr>
           <w:lang w:eastAsia="fr-FR"/>
         </w:rPr>
-        <w:t xml:space="preserve">Créée le : {{ </w:t>
+        <w:t xml:space="preserve">Créée le : </w:t>
+      </w:r>
+      <w:proofErr w:type="gramStart"/>
+      <w:r>
+        <w:rPr>
+          <w:lang w:eastAsia="fr-FR"/>
+        </w:rPr>
+        <w:t xml:space="preserve">{{ </w:t>
       </w:r>
       <w:proofErr w:type="spellStart"/>
       <w:r>
         <w:t>varMdDtCrea</w:t>
       </w:r>
       <w:proofErr w:type="spellEnd"/>
+      <w:proofErr w:type="gramEnd"/>
       <w:r>
         <w:t xml:space="preserve"> }}</w:t>
       </w:r>
@@ -2866,13 +3338,21 @@
         <w:rPr>
           <w:lang w:eastAsia="fr-FR"/>
         </w:rPr>
-        <w:t xml:space="preserve">Mise à jour le : {{ </w:t>
+        <w:t xml:space="preserve">Mise à jour le : </w:t>
+      </w:r>
+      <w:proofErr w:type="gramStart"/>
+      <w:r>
+        <w:rPr>
+          <w:lang w:eastAsia="fr-FR"/>
+        </w:rPr>
+        <w:t xml:space="preserve">{{ </w:t>
       </w:r>
       <w:proofErr w:type="spellStart"/>
       <w:r>
         <w:t>varMdDtUpda</w:t>
       </w:r>
       <w:proofErr w:type="spellEnd"/>
+      <w:proofErr w:type="gramEnd"/>
       <w:r>
         <w:t xml:space="preserve"> </w:t>
       </w:r>
@@ -2898,13 +3378,21 @@
         <w:rPr>
           <w:lang w:eastAsia="fr-FR"/>
         </w:rPr>
-        <w:t xml:space="preserve">Exportée le : {{ </w:t>
+        <w:t xml:space="preserve">Exportée le : </w:t>
+      </w:r>
+      <w:proofErr w:type="gramStart"/>
+      <w:r>
+        <w:rPr>
+          <w:lang w:eastAsia="fr-FR"/>
+        </w:rPr>
+        <w:t xml:space="preserve">{{ </w:t>
       </w:r>
       <w:proofErr w:type="spellStart"/>
       <w:r>
         <w:t>varMdDtExp</w:t>
       </w:r>
       <w:proofErr w:type="spellEnd"/>
+      <w:proofErr w:type="gramEnd"/>
       <w:r>
         <w:t xml:space="preserve"> </w:t>
       </w:r>
@@ -2931,13 +3419,21 @@
         <w:rPr>
           <w:lang w:eastAsia="fr-FR"/>
         </w:rPr>
-        <w:t xml:space="preserve">Lien d’édition : {{ </w:t>
+        <w:t xml:space="preserve">Lien d’édition : </w:t>
+      </w:r>
+      <w:proofErr w:type="gramStart"/>
+      <w:r>
+        <w:rPr>
+          <w:lang w:eastAsia="fr-FR"/>
+        </w:rPr>
+        <w:t xml:space="preserve">{{ </w:t>
       </w:r>
       <w:proofErr w:type="spellStart"/>
       <w:r>
         <w:t>varEditAPP</w:t>
       </w:r>
       <w:proofErr w:type="spellEnd"/>
+      <w:proofErr w:type="gramEnd"/>
       <w:r>
         <w:t xml:space="preserve"> </w:t>
       </w:r>
@@ -2970,13 +3466,21 @@
         <w:rPr>
           <w:lang w:eastAsia="fr-FR"/>
         </w:rPr>
-        <w:t xml:space="preserve">Version en ligne : {{ </w:t>
+        <w:t xml:space="preserve">Version en ligne : </w:t>
+      </w:r>
+      <w:proofErr w:type="gramStart"/>
+      <w:r>
+        <w:rPr>
+          <w:lang w:eastAsia="fr-FR"/>
+        </w:rPr>
+        <w:t xml:space="preserve">{{ </w:t>
       </w:r>
       <w:proofErr w:type="spellStart"/>
       <w:r>
         <w:t>varViewOC</w:t>
       </w:r>
       <w:proofErr w:type="spellEnd"/>
+      <w:proofErr w:type="gramEnd"/>
       <w:r>
         <w:t xml:space="preserve"> </w:t>
       </w:r>
@@ -3093,7 +3597,7 @@
             <w:color w:val="A6A6A6" w:themeColor="background1" w:themeShade="A6"/>
             <w:lang w:eastAsia="fr-FR"/>
           </w:rPr>
-          <w:t>05/09/2019 15:35</w:t>
+          <w:t>05/09/2019 16:38</w:t>
         </w:r>
         <w:r>
           <w:rPr>
@@ -4727,6 +5231,28 @@
       <w:szCs w:val="24"/>
     </w:rPr>
   </w:style>
+  <w:style w:type="paragraph" w:styleId="Titre4">
+    <w:name w:val="heading 4"/>
+    <w:basedOn w:val="Normal"/>
+    <w:next w:val="Normal"/>
+    <w:link w:val="Titre4Car"/>
+    <w:uiPriority w:val="9"/>
+    <w:unhideWhenUsed/>
+    <w:qFormat/>
+    <w:rsid w:val="00DB4719"/>
+    <w:pPr>
+      <w:keepNext/>
+      <w:keepLines/>
+      <w:spacing w:before="40" w:after="0"/>
+      <w:outlineLvl w:val="3"/>
+    </w:pPr>
+    <w:rPr>
+      <w:rFonts w:asciiTheme="majorHAnsi" w:eastAsiaTheme="majorEastAsia" w:hAnsiTheme="majorHAnsi" w:cstheme="majorBidi"/>
+      <w:i/>
+      <w:iCs/>
+      <w:color w:val="2E74B5" w:themeColor="accent1" w:themeShade="BF"/>
+    </w:rPr>
+  </w:style>
   <w:style w:type="character" w:default="1" w:styleId="Policepardfaut">
     <w:name w:val="Default Paragraph Font"/>
     <w:uiPriority w:val="1"/>
@@ -5553,6 +6079,19 @@
       <w:szCs w:val="24"/>
     </w:rPr>
   </w:style>
+  <w:style w:type="character" w:customStyle="1" w:styleId="Titre4Car">
+    <w:name w:val="Titre 4 Car"/>
+    <w:basedOn w:val="Policepardfaut"/>
+    <w:link w:val="Titre4"/>
+    <w:uiPriority w:val="9"/>
+    <w:rsid w:val="00DB4719"/>
+    <w:rPr>
+      <w:rFonts w:asciiTheme="majorHAnsi" w:eastAsiaTheme="majorEastAsia" w:hAnsiTheme="majorHAnsi" w:cstheme="majorBidi"/>
+      <w:i/>
+      <w:iCs/>
+      <w:color w:val="2E74B5" w:themeColor="accent1" w:themeShade="BF"/>
+    </w:rPr>
+  </w:style>
 </w:styles>
 </file>
 
@@ -5822,7 +6361,7 @@
 </file>
 
 <file path=customXml/itemProps1.xml><?xml version="1.0" encoding="utf-8"?>
-<ds:datastoreItem xmlns:ds="http://schemas.openxmlformats.org/officeDocument/2006/customXml" ds:itemID="{6A0943FF-D0DA-4E46-8426-753A06FAC362}">
+<ds:datastoreItem xmlns:ds="http://schemas.openxmlformats.org/officeDocument/2006/customXml" ds:itemID="{154B5373-2248-484C-9268-48849C32A4D8}">
   <ds:schemaRefs>
     <ds:schemaRef ds:uri="http://schemas.openxmlformats.org/officeDocument/2006/bibliography"/>
   </ds:schemaRefs>

</xml_diff>